<commit_message>
start of express server setup
</commit_message>
<xml_diff>
--- a/Derma.docx
+++ b/Derma.docx
@@ -246,21 +246,7 @@
           <w:lang w:val="en-US"/>
         </w:rPr>
         <w:lastRenderedPageBreak/>
-        <w:t xml:space="preserve">Once you finished the setup the MySQL workbench and shell will be </w:t>
-      </w:r>
-      <w:proofErr w:type="spellStart"/>
-      <w:r>
-        <w:rPr>
-          <w:lang w:val="en-US"/>
-        </w:rPr>
-        <w:t>opend</w:t>
-      </w:r>
-      <w:proofErr w:type="spellEnd"/>
-      <w:r>
-        <w:rPr>
-          <w:lang w:val="en-US"/>
-        </w:rPr>
-        <w:t>:</w:t>
+        <w:t>Once you finished the setup the MySQL workbench and shell will be opend:</w:t>
       </w:r>
     </w:p>
     <w:p>
@@ -464,29 +450,7 @@
           <w:lang w:val="en-US"/>
         </w:rPr>
         <w:lastRenderedPageBreak/>
-        <w:t xml:space="preserve">Open CMD as an admin (by right clicking it, and enter the path to the my </w:t>
-      </w:r>
-      <w:proofErr w:type="spellStart"/>
-      <w:proofErr w:type="gramStart"/>
-      <w:r>
-        <w:rPr>
-          <w:lang w:val="en-US"/>
-        </w:rPr>
-        <w:t>sql</w:t>
-      </w:r>
-      <w:proofErr w:type="spellEnd"/>
-      <w:r>
-        <w:rPr>
-          <w:lang w:val="en-US"/>
-        </w:rPr>
-        <w:t xml:space="preserve">  server</w:t>
-      </w:r>
-      <w:proofErr w:type="gramEnd"/>
-      <w:r>
-        <w:rPr>
-          <w:lang w:val="en-US"/>
-        </w:rPr>
-        <w:t xml:space="preserve"> bin folder:</w:t>
+        <w:t>Open CMD as an admin (by right clicking it, and enter the path to the my sql  server bin folder:</w:t>
       </w:r>
     </w:p>
     <w:p>
@@ -549,33 +513,11 @@
           <w:lang w:val="en-US"/>
         </w:rPr>
       </w:pPr>
-      <w:proofErr w:type="gramStart"/>
-      <w:r>
-        <w:rPr>
-          <w:lang w:val="en-US"/>
-        </w:rPr>
-        <w:t>Then :</w:t>
-      </w:r>
-      <w:proofErr w:type="gramEnd"/>
-      <w:r>
-        <w:rPr>
-          <w:lang w:val="en-US"/>
-        </w:rPr>
-        <w:t xml:space="preserve"> write- </w:t>
-      </w:r>
-      <w:proofErr w:type="spellStart"/>
-      <w:r>
-        <w:rPr>
-          <w:lang w:val="en-US"/>
-        </w:rPr>
-        <w:t>mysql</w:t>
-      </w:r>
-      <w:proofErr w:type="spellEnd"/>
-      <w:r>
-        <w:rPr>
-          <w:lang w:val="en-US"/>
-        </w:rPr>
-        <w:t xml:space="preserve"> -u root -p and enter your DB root user password:</w:t>
+      <w:r>
+        <w:rPr>
+          <w:lang w:val="en-US"/>
+        </w:rPr>
+        <w:t>Then : write- mysql -u root -p and enter your DB root user password:</w:t>
       </w:r>
     </w:p>
     <w:p>
@@ -937,43 +879,7 @@
           <w:bCs/>
           <w:lang w:val="en-US"/>
         </w:rPr>
-        <w:t>&gt;&gt;</w:t>
-      </w:r>
-      <w:proofErr w:type="spellStart"/>
-      <w:r>
-        <w:rPr>
-          <w:b/>
-          <w:bCs/>
-          <w:lang w:val="en-US"/>
-        </w:rPr>
-        <w:t>npm</w:t>
-      </w:r>
-      <w:proofErr w:type="spellEnd"/>
-      <w:r>
-        <w:rPr>
-          <w:b/>
-          <w:bCs/>
-          <w:lang w:val="en-US"/>
-        </w:rPr>
-        <w:t xml:space="preserve"> </w:t>
-      </w:r>
-      <w:proofErr w:type="spellStart"/>
-      <w:r>
-        <w:rPr>
-          <w:b/>
-          <w:bCs/>
-          <w:lang w:val="en-US"/>
-        </w:rPr>
-        <w:t>init</w:t>
-      </w:r>
-      <w:proofErr w:type="spellEnd"/>
-      <w:r>
-        <w:rPr>
-          <w:b/>
-          <w:bCs/>
-          <w:lang w:val="en-US"/>
-        </w:rPr>
-        <w:t xml:space="preserve"> -y</w:t>
+        <w:t>&gt;&gt;npm init -y</w:t>
       </w:r>
     </w:p>
     <w:p>
@@ -995,216 +901,1344 @@
           <w:bCs/>
           <w:lang w:val="en-US"/>
         </w:rPr>
-        <w:t xml:space="preserve">Install express using </w:t>
-      </w:r>
-      <w:proofErr w:type="spellStart"/>
-      <w:proofErr w:type="gramStart"/>
-      <w:r>
-        <w:rPr>
-          <w:b/>
-          <w:bCs/>
-          <w:lang w:val="en-US"/>
-        </w:rPr>
-        <w:t>npm</w:t>
-      </w:r>
-      <w:proofErr w:type="spellEnd"/>
-      <w:r>
-        <w:rPr>
-          <w:b/>
-          <w:bCs/>
+        <w:t xml:space="preserve">Install express using npm : &gt;&gt;npm </w:t>
+      </w:r>
+      <w:r>
+        <w:rPr>
+          <w:b/>
+          <w:bCs/>
+          <w:lang w:val="en-US"/>
+        </w:rPr>
+        <w:t>i</w:t>
+      </w:r>
+      <w:r>
+        <w:rPr>
+          <w:b/>
+          <w:bCs/>
+          <w:lang w:val="en-US"/>
+        </w:rPr>
+        <w:t xml:space="preserve"> –save express</w:t>
+      </w:r>
+    </w:p>
+    <w:p>
+      <w:pPr>
+        <w:rPr>
+          <w:u w:val="single"/>
+          <w:lang w:val="en-US"/>
+        </w:rPr>
+      </w:pPr>
+    </w:p>
+    <w:p>
+      <w:pPr>
+        <w:rPr>
+          <w:lang w:val="en-US"/>
+        </w:rPr>
+      </w:pPr>
+      <w:r>
+        <w:rPr>
+          <w:u w:val="single"/>
+          <w:lang w:val="en-US"/>
+        </w:rPr>
+        <w:t xml:space="preserve">Install Sequelize- </w:t>
+      </w:r>
+      <w:r>
+        <w:rPr>
+          <w:lang w:val="en-US"/>
+        </w:rPr>
+        <w:t>a library that allow us to connect via Node.js to our MySQL DB and operate in it</w:t>
+      </w:r>
+      <w:r>
+        <w:rPr>
+          <w:lang w:val="en-US"/>
+        </w:rPr>
+        <w:t>, without writing SQL queries (handle it with JS syntax</w:t>
+      </w:r>
+      <w:r>
+        <w:rPr>
+          <w:lang w:val="en-US"/>
+        </w:rPr>
+        <w:t xml:space="preserve"> and operate in it as if we are handling objects</w:t>
+      </w:r>
+      <w:r>
+        <w:rPr>
+          <w:lang w:val="en-US"/>
+        </w:rPr>
+        <w:t>)</w:t>
+      </w:r>
+      <w:r>
+        <w:rPr>
+          <w:lang w:val="en-US"/>
+        </w:rPr>
+        <w:t>.</w:t>
+      </w:r>
+    </w:p>
+    <w:p>
+      <w:pPr>
+        <w:rPr>
+          <w:lang w:val="en-US"/>
+        </w:rPr>
+      </w:pPr>
+      <w:r>
+        <w:rPr>
+          <w:lang w:val="en-US"/>
+        </w:rPr>
+        <w:t xml:space="preserve">In the root of the project </w:t>
+      </w:r>
+    </w:p>
+    <w:p>
+      <w:pPr>
+        <w:rPr>
+          <w:lang w:val="en-US"/>
+        </w:rPr>
+      </w:pPr>
+      <w:r>
+        <w:rPr>
+          <w:lang w:val="en-US"/>
+        </w:rPr>
+        <w:t xml:space="preserve">&gt;&gt; npm </w:t>
+      </w:r>
+      <w:r>
+        <w:rPr>
+          <w:lang w:val="en-US"/>
+        </w:rPr>
+        <w:t>install</w:t>
+      </w:r>
+      <w:r>
+        <w:rPr>
+          <w:lang w:val="en-US"/>
+        </w:rPr>
+        <w:t xml:space="preserve"> –save sequelize</w:t>
+      </w:r>
+    </w:p>
+    <w:p>
+      <w:pPr>
+        <w:rPr>
+          <w:lang w:val="en-US"/>
+        </w:rPr>
+      </w:pPr>
+      <w:r>
+        <w:rPr>
+          <w:lang w:val="en-US"/>
+        </w:rPr>
+        <w:t>&gt;&gt;</w:t>
+      </w:r>
+      <w:r>
+        <w:t xml:space="preserve"> </w:t>
+      </w:r>
+      <w:r>
+        <w:rPr>
+          <w:lang w:val="en-US"/>
+        </w:rPr>
+        <w:t>npm install --save sequelize-cli</w:t>
+      </w:r>
+    </w:p>
+    <w:p>
+      <w:pPr>
+        <w:rPr>
+          <w:lang w:val="en-US"/>
+        </w:rPr>
+      </w:pPr>
+      <w:r>
+        <w:rPr>
+          <w:lang w:val="en-US"/>
+        </w:rPr>
+        <w:t>&gt;&gt;</w:t>
+      </w:r>
+      <w:r>
+        <w:rPr>
+          <w:lang w:val="en-US"/>
+        </w:rPr>
+        <w:t xml:space="preserve">npx </w:t>
+      </w:r>
+      <w:r>
+        <w:rPr>
+          <w:lang w:val="en-US"/>
+        </w:rPr>
+        <w:t>sequelize init</w:t>
+      </w:r>
+      <w:r>
+        <w:rPr>
+          <w:lang w:val="en-US"/>
+        </w:rPr>
+        <w:t xml:space="preserve"> </w:t>
+      </w:r>
+      <w:r>
+        <w:rPr>
+          <w:lang w:val="en-US"/>
+        </w:rPr>
+        <w:sym w:font="Wingdings" w:char="F0E8"/>
+      </w:r>
+      <w:r>
+        <w:rPr>
+          <w:lang w:val="en-US"/>
+        </w:rPr>
+        <w:t xml:space="preserve"> will create folders and files in your project  to hanle the SQL DB</w:t>
+      </w:r>
+    </w:p>
+    <w:p>
+      <w:pPr>
+        <w:rPr>
+          <w:lang w:val="en-US"/>
+        </w:rPr>
+      </w:pPr>
+      <w:r>
+        <w:rPr>
+          <w:noProof/>
+        </w:rPr>
+        <w:drawing>
+          <wp:inline distT="0" distB="0" distL="0" distR="0" wp14:anchorId="7CF7D3D8" wp14:editId="4A870838">
+            <wp:extent cx="3067050" cy="3057525"/>
+            <wp:effectExtent l="0" t="0" r="0" b="9525"/>
+            <wp:docPr id="9" name="Picture 9"/>
+            <wp:cNvGraphicFramePr>
+              <a:graphicFrameLocks xmlns:a="http://schemas.openxmlformats.org/drawingml/2006/main" noChangeAspect="1"/>
+            </wp:cNvGraphicFramePr>
+            <a:graphic xmlns:a="http://schemas.openxmlformats.org/drawingml/2006/main">
+              <a:graphicData uri="http://schemas.openxmlformats.org/drawingml/2006/picture">
+                <pic:pic xmlns:pic="http://schemas.openxmlformats.org/drawingml/2006/picture">
+                  <pic:nvPicPr>
+                    <pic:cNvPr id="1" name=""/>
+                    <pic:cNvPicPr/>
+                  </pic:nvPicPr>
+                  <pic:blipFill>
+                    <a:blip r:embed="rId12"/>
+                    <a:stretch>
+                      <a:fillRect/>
+                    </a:stretch>
+                  </pic:blipFill>
+                  <pic:spPr>
+                    <a:xfrm>
+                      <a:off x="0" y="0"/>
+                      <a:ext cx="3067050" cy="3057525"/>
+                    </a:xfrm>
+                    <a:prstGeom prst="rect">
+                      <a:avLst/>
+                    </a:prstGeom>
+                  </pic:spPr>
+                </pic:pic>
+              </a:graphicData>
+            </a:graphic>
+          </wp:inline>
+        </w:drawing>
+      </w:r>
+    </w:p>
+    <w:p>
+      <w:pPr>
+        <w:rPr>
+          <w:u w:val="single"/>
+          <w:lang w:val="en-US"/>
+        </w:rPr>
+      </w:pPr>
+    </w:p>
+    <w:p>
+      <w:pPr>
+        <w:rPr>
+          <w:u w:val="single"/>
+          <w:lang w:val="en-US"/>
+        </w:rPr>
+      </w:pPr>
+    </w:p>
+    <w:p>
+      <w:pPr>
+        <w:rPr>
+          <w:u w:val="single"/>
+          <w:lang w:val="en-US"/>
+        </w:rPr>
+      </w:pPr>
+    </w:p>
+    <w:p>
+      <w:pPr>
+        <w:rPr>
+          <w:u w:val="single"/>
+          <w:lang w:val="en-US"/>
+        </w:rPr>
+      </w:pPr>
+    </w:p>
+    <w:p>
+      <w:pPr>
+        <w:rPr>
+          <w:u w:val="single"/>
+          <w:lang w:val="en-US"/>
+        </w:rPr>
+      </w:pPr>
+    </w:p>
+    <w:p>
+      <w:pPr>
+        <w:rPr>
+          <w:u w:val="single"/>
+          <w:lang w:val="en-US"/>
+        </w:rPr>
+      </w:pPr>
+    </w:p>
+    <w:p>
+      <w:pPr>
+        <w:rPr>
+          <w:u w:val="single"/>
+          <w:lang w:val="en-US"/>
+        </w:rPr>
+      </w:pPr>
+    </w:p>
+    <w:p>
+      <w:pPr>
+        <w:rPr>
+          <w:u w:val="single"/>
+          <w:lang w:val="en-US"/>
+        </w:rPr>
+      </w:pPr>
+    </w:p>
+    <w:p>
+      <w:pPr>
+        <w:rPr>
+          <w:u w:val="single"/>
+          <w:lang w:val="en-US"/>
+        </w:rPr>
+      </w:pPr>
+      <w:r>
+        <w:rPr>
+          <w:u w:val="single"/>
+          <w:lang w:val="en-US"/>
+        </w:rPr>
+        <w:lastRenderedPageBreak/>
+        <w:t>Install .env :</w:t>
+      </w:r>
+    </w:p>
+    <w:p>
+      <w:pPr>
+        <w:tabs>
+          <w:tab w:val="left" w:pos="5276"/>
+        </w:tabs>
+        <w:rPr>
+          <w:lang w:val="en-US"/>
+        </w:rPr>
+      </w:pPr>
+      <w:r>
+        <w:rPr>
+          <w:lang w:val="en-US"/>
+        </w:rPr>
+        <w:t>dotenv</w:t>
+      </w:r>
+      <w:r>
+        <w:rPr>
+          <w:rFonts w:ascii="Segoe UI" w:hAnsi="Segoe UI" w:cs="Segoe UI"/>
+          <w:color w:val="24292E"/>
+          <w:shd w:val="clear" w:color="auto" w:fill="FFFFFF"/>
+        </w:rPr>
+        <w:t xml:space="preserve"> </w:t>
+      </w:r>
+      <w:r>
+        <w:rPr>
+          <w:rFonts w:ascii="Segoe UI" w:hAnsi="Segoe UI" w:cs="Segoe UI"/>
+          <w:color w:val="24292E"/>
+          <w:shd w:val="clear" w:color="auto" w:fill="FFFFFF"/>
+          <w:lang w:val="en-US"/>
+        </w:rPr>
+        <w:t xml:space="preserve">- </w:t>
+      </w:r>
+      <w:r>
+        <w:rPr>
+          <w:rFonts w:ascii="Segoe UI" w:hAnsi="Segoe UI" w:cs="Segoe UI"/>
+          <w:color w:val="24292E"/>
+          <w:shd w:val="clear" w:color="auto" w:fill="FFFFFF"/>
+        </w:rPr>
+        <w:t>an npm  package that</w:t>
+      </w:r>
+      <w:r>
+        <w:rPr>
+          <w:lang w:val="en-US"/>
+        </w:rPr>
+        <w:t xml:space="preserve"> </w:t>
+      </w:r>
+      <w:r>
+        <w:rPr>
+          <w:rFonts w:ascii="Segoe UI" w:hAnsi="Segoe UI" w:cs="Segoe UI"/>
+          <w:color w:val="24292E"/>
+          <w:shd w:val="clear" w:color="auto" w:fill="FFFFFF"/>
+        </w:rPr>
+        <w:t>loads environment variables from a </w:t>
+      </w:r>
+      <w:r>
+        <w:rPr>
+          <w:rStyle w:val="HTMLCode"/>
+          <w:rFonts w:ascii="Consolas" w:eastAsiaTheme="majorEastAsia" w:hAnsi="Consolas"/>
+          <w:color w:val="24292E"/>
+        </w:rPr>
+        <w:t>.env</w:t>
+      </w:r>
+      <w:r>
+        <w:rPr>
+          <w:rFonts w:ascii="Segoe UI" w:hAnsi="Segoe UI" w:cs="Segoe UI"/>
+          <w:color w:val="24292E"/>
+          <w:shd w:val="clear" w:color="auto" w:fill="FFFFFF"/>
+        </w:rPr>
+        <w:t> file into </w:t>
+      </w:r>
+      <w:hyperlink r:id="rId13" w:anchor="process_process_env" w:history="1">
+        <w:r>
+          <w:rPr>
+            <w:rStyle w:val="HTMLCode"/>
+            <w:rFonts w:ascii="Consolas" w:eastAsiaTheme="majorEastAsia" w:hAnsi="Consolas"/>
+            <w:color w:val="0366D6"/>
+            <w:shd w:val="clear" w:color="auto" w:fill="FFFFFF"/>
+          </w:rPr>
+          <w:t>process.env</w:t>
+        </w:r>
+      </w:hyperlink>
+      <w:r>
+        <w:rPr>
+          <w:rFonts w:ascii="Segoe UI" w:hAnsi="Segoe UI" w:cs="Segoe UI"/>
+          <w:color w:val="24292E"/>
+          <w:shd w:val="clear" w:color="auto" w:fill="FFFFFF"/>
+        </w:rPr>
+        <w:t>. Storing configuration in the environment separate from code is based on </w:t>
+      </w:r>
+      <w:hyperlink r:id="rId14" w:history="1">
+        <w:r>
+          <w:rPr>
+            <w:rStyle w:val="Hyperlink"/>
+            <w:rFonts w:ascii="Segoe UI" w:hAnsi="Segoe UI" w:cs="Segoe UI"/>
+            <w:color w:val="0366D6"/>
+            <w:shd w:val="clear" w:color="auto" w:fill="FFFFFF"/>
+          </w:rPr>
+          <w:t>The Twelve-Factor App</w:t>
+        </w:r>
+      </w:hyperlink>
+      <w:r>
+        <w:rPr>
+          <w:rFonts w:ascii="Segoe UI" w:hAnsi="Segoe UI" w:cs="Segoe UI"/>
+          <w:color w:val="24292E"/>
+          <w:shd w:val="clear" w:color="auto" w:fill="FFFFFF"/>
+        </w:rPr>
+        <w:t> methodology.</w:t>
+      </w:r>
+    </w:p>
+    <w:p>
+      <w:pPr>
+        <w:tabs>
+          <w:tab w:val="left" w:pos="5276"/>
+        </w:tabs>
+        <w:rPr>
+          <w:lang w:val="en-US"/>
+        </w:rPr>
+      </w:pPr>
+      <w:r>
+        <w:rPr>
+          <w:lang w:val="en-US"/>
+        </w:rPr>
+        <w:t>Lets install it:</w:t>
+      </w:r>
+    </w:p>
+    <w:p>
+      <w:pPr>
+        <w:tabs>
+          <w:tab w:val="left" w:pos="5276"/>
+        </w:tabs>
+        <w:rPr>
+          <w:lang w:val="en-US"/>
+        </w:rPr>
+      </w:pPr>
+      <w:r>
+        <w:rPr>
+          <w:lang w:val="en-US"/>
+        </w:rPr>
+        <w:t>At root level-</w:t>
+      </w:r>
+    </w:p>
+    <w:p>
+      <w:pPr>
+        <w:tabs>
+          <w:tab w:val="left" w:pos="5276"/>
+        </w:tabs>
+        <w:rPr>
+          <w:lang w:val="en-US"/>
+        </w:rPr>
+      </w:pPr>
+      <w:r>
+        <w:rPr>
+          <w:lang w:val="en-US"/>
+        </w:rPr>
+        <w:t>&gt; npm i dotenv</w:t>
+      </w:r>
+    </w:p>
+    <w:p>
+      <w:pPr>
+        <w:tabs>
+          <w:tab w:val="left" w:pos="5276"/>
+        </w:tabs>
+        <w:rPr>
+          <w:lang w:val="en-US"/>
+        </w:rPr>
+      </w:pPr>
+    </w:p>
+    <w:p>
+      <w:pPr>
+        <w:tabs>
+          <w:tab w:val="left" w:pos="5276"/>
+        </w:tabs>
+        <w:rPr>
+          <w:lang w:val="en-US"/>
+        </w:rPr>
+      </w:pPr>
+      <w:r>
+        <w:rPr>
+          <w:lang w:val="en-US"/>
+        </w:rPr>
+        <w:t>CREATE A NEW  .env  FILE AT ROOT LEVEL:</w:t>
+      </w:r>
+    </w:p>
+    <w:p>
+      <w:pPr>
+        <w:tabs>
+          <w:tab w:val="left" w:pos="5276"/>
+        </w:tabs>
+        <w:rPr>
+          <w:lang w:val="en-US"/>
+        </w:rPr>
+      </w:pPr>
+      <w:r>
+        <w:rPr>
+          <w:lang w:val="en-US"/>
+        </w:rPr>
+        <w:t>IN IT SET TWO ENV VARIABLES, AT THIS EXACT SYNTAX!</w:t>
+      </w:r>
+    </w:p>
+    <w:p>
+      <w:pPr>
+        <w:tabs>
+          <w:tab w:val="left" w:pos="5276"/>
+        </w:tabs>
+        <w:rPr>
+          <w:lang w:val="en-US"/>
+        </w:rPr>
+      </w:pPr>
+      <w:r>
+        <w:rPr>
+          <w:lang w:val="en-US"/>
+        </w:rPr>
+        <w:t xml:space="preserve">ROOT-&gt; .env </w:t>
+      </w:r>
+      <w:r>
+        <w:rPr>
+          <w:lang w:val="en-US"/>
+        </w:rPr>
+        <w:sym w:font="Wingdings" w:char="F0E8"/>
+      </w:r>
+    </w:p>
+    <w:p>
+      <w:pPr>
+        <w:tabs>
+          <w:tab w:val="left" w:pos="5276"/>
+        </w:tabs>
+        <w:rPr>
+          <w:lang w:val="en-US"/>
+        </w:rPr>
+      </w:pPr>
+      <w:r>
+        <w:rPr>
+          <w:lang w:val="en-US"/>
+        </w:rPr>
+        <w:t>**make sure it’s in the .gitignore file as well!!!</w:t>
+      </w:r>
+    </w:p>
+    <w:p>
+      <w:pPr>
+        <w:rPr>
+          <w:u w:val="single"/>
+          <w:lang w:val="en-US"/>
+        </w:rPr>
+      </w:pPr>
+    </w:p>
+    <w:p>
+      <w:pPr>
+        <w:rPr>
+          <w:u w:val="single"/>
+          <w:lang w:val="en-US"/>
+        </w:rPr>
+      </w:pPr>
+    </w:p>
+    <w:p>
+      <w:pPr>
+        <w:rPr>
+          <w:u w:val="single"/>
+          <w:lang w:val="en-US"/>
+        </w:rPr>
+      </w:pPr>
+      <w:r>
+        <w:rPr>
+          <w:u w:val="single"/>
+          <w:lang w:val="en-US"/>
+        </w:rPr>
+        <w:t>Creating the server</w:t>
+      </w:r>
+      <w:r>
+        <w:rPr>
+          <w:u w:val="single"/>
+          <w:lang w:val="en-US"/>
+        </w:rPr>
+        <w:t xml:space="preserve"> and app entry point:</w:t>
+      </w:r>
+    </w:p>
+    <w:p>
+      <w:pPr>
+        <w:rPr>
+          <w:b/>
+          <w:bCs/>
+          <w:lang w:val="en-US"/>
+        </w:rPr>
+      </w:pPr>
+      <w:r>
+        <w:rPr>
+          <w:b/>
+          <w:bCs/>
+          <w:lang w:val="en-US"/>
+        </w:rPr>
+        <w:t>Create a new file</w:t>
+      </w:r>
+      <w:r>
+        <w:rPr>
+          <w:b/>
+          <w:bCs/>
+          <w:lang w:val="en-US"/>
+        </w:rPr>
+        <w:t xml:space="preserve"> </w:t>
+      </w:r>
+      <w:r>
+        <w:rPr>
+          <w:b/>
+          <w:bCs/>
+          <w:lang w:val="en-US"/>
+        </w:rPr>
+        <w:t xml:space="preserve">in the root of the project </w:t>
+      </w:r>
+      <w:r>
+        <w:rPr>
+          <w:b/>
+          <w:bCs/>
+          <w:lang w:val="en-US"/>
+        </w:rPr>
+        <w:sym w:font="Wingdings" w:char="F0E0"/>
+      </w:r>
+      <w:r>
+        <w:rPr>
+          <w:b/>
+          <w:bCs/>
+          <w:lang w:val="en-US"/>
+        </w:rPr>
+        <w:t xml:space="preserve"> </w:t>
+      </w:r>
+      <w:r>
+        <w:rPr>
+          <w:b/>
+          <w:bCs/>
+          <w:lang w:val="en-US"/>
+        </w:rPr>
+        <w:t>app.js</w:t>
+      </w:r>
+    </w:p>
+    <w:p>
+      <w:pPr>
+        <w:rPr>
+          <w:u w:val="single"/>
+          <w:lang w:val="en-US"/>
+        </w:rPr>
+      </w:pPr>
+    </w:p>
+    <w:p>
+      <w:pPr>
+        <w:rPr>
+          <w:b/>
+          <w:bCs/>
+          <w:lang w:val="en-US"/>
+        </w:rPr>
+      </w:pPr>
+      <w:r>
+        <w:rPr>
+          <w:b/>
+          <w:bCs/>
+          <w:lang w:val="en-US"/>
+        </w:rPr>
+        <w:t>Create a new file</w:t>
+      </w:r>
+      <w:r>
+        <w:rPr>
+          <w:b/>
+          <w:bCs/>
+          <w:lang w:val="en-US"/>
+        </w:rPr>
+        <w:t xml:space="preserve"> </w:t>
+      </w:r>
+      <w:r>
+        <w:rPr>
+          <w:b/>
+          <w:bCs/>
+          <w:lang w:val="en-US"/>
+        </w:rPr>
+        <w:t xml:space="preserve">in the root of the project </w:t>
+      </w:r>
+      <w:r>
+        <w:rPr>
+          <w:b/>
+          <w:bCs/>
+          <w:lang w:val="en-US"/>
+        </w:rPr>
+        <w:sym w:font="Wingdings" w:char="F0E0"/>
+      </w:r>
+      <w:r>
+        <w:rPr>
+          <w:b/>
+          <w:bCs/>
+          <w:lang w:val="en-US"/>
+        </w:rPr>
+        <w:t xml:space="preserve"> server.js</w:t>
+      </w:r>
+    </w:p>
+    <w:p>
+      <w:pPr>
+        <w:rPr>
+          <w:u w:val="single"/>
+          <w:lang w:val="en-US"/>
+        </w:rPr>
+      </w:pPr>
+    </w:p>
+    <w:p>
+      <w:pPr>
+        <w:rPr>
+          <w:u w:val="single"/>
+          <w:lang w:val="en-US"/>
+        </w:rPr>
+      </w:pPr>
+    </w:p>
+    <w:p>
+      <w:pPr>
+        <w:rPr>
+          <w:u w:val="single"/>
+          <w:lang w:val="en-US"/>
+        </w:rPr>
+      </w:pPr>
+    </w:p>
+    <w:p>
+      <w:pPr>
+        <w:rPr>
+          <w:u w:val="single"/>
+          <w:lang w:val="en-US"/>
+        </w:rPr>
+      </w:pPr>
+    </w:p>
+    <w:p>
+      <w:pPr>
+        <w:rPr>
+          <w:u w:val="single"/>
+          <w:lang w:val="en-US"/>
+        </w:rPr>
+      </w:pPr>
+    </w:p>
+    <w:p>
+      <w:pPr>
+        <w:rPr>
+          <w:u w:val="single"/>
+          <w:lang w:val="en-US"/>
+        </w:rPr>
+      </w:pPr>
+    </w:p>
+    <w:p>
+      <w:pPr>
+        <w:rPr>
+          <w:u w:val="single"/>
+          <w:lang w:val="en-US"/>
+        </w:rPr>
+      </w:pPr>
+    </w:p>
+    <w:p>
+      <w:pPr>
+        <w:rPr>
+          <w:u w:val="single"/>
+          <w:lang w:val="en-US"/>
+        </w:rPr>
+      </w:pPr>
+    </w:p>
+    <w:p>
+      <w:pPr>
+        <w:rPr>
+          <w:u w:val="single"/>
+          <w:lang w:val="en-US"/>
+        </w:rPr>
+      </w:pPr>
+    </w:p>
+    <w:p>
+      <w:pPr>
+        <w:rPr>
+          <w:u w:val="single"/>
+          <w:lang w:val="en-US"/>
+        </w:rPr>
+      </w:pPr>
+    </w:p>
+    <w:p>
+      <w:pPr>
+        <w:rPr>
+          <w:u w:val="single"/>
+          <w:lang w:val="en-US"/>
+        </w:rPr>
+      </w:pPr>
+    </w:p>
+    <w:p>
+      <w:pPr>
+        <w:rPr>
+          <w:u w:val="single"/>
+          <w:lang w:val="en-US"/>
+        </w:rPr>
+      </w:pPr>
+    </w:p>
+    <w:p>
+      <w:pPr>
+        <w:rPr>
+          <w:u w:val="single"/>
+          <w:lang w:val="en-US"/>
+        </w:rPr>
+      </w:pPr>
+    </w:p>
+    <w:p>
+      <w:pPr>
+        <w:rPr>
+          <w:u w:val="single"/>
+          <w:lang w:val="en-US"/>
+        </w:rPr>
+      </w:pPr>
+    </w:p>
+    <w:p>
+      <w:pPr>
+        <w:rPr>
+          <w:u w:val="single"/>
+          <w:lang w:val="en-US"/>
+        </w:rPr>
+      </w:pPr>
+    </w:p>
+    <w:p>
+      <w:pPr>
+        <w:rPr>
+          <w:u w:val="single"/>
+          <w:lang w:val="en-US"/>
+        </w:rPr>
+      </w:pPr>
+    </w:p>
+    <w:p>
+      <w:pPr>
+        <w:rPr>
+          <w:u w:val="single"/>
+          <w:lang w:val="en-US"/>
+        </w:rPr>
+      </w:pPr>
+    </w:p>
+    <w:p>
+      <w:pPr>
+        <w:rPr>
+          <w:u w:val="single"/>
+          <w:lang w:val="en-US"/>
+        </w:rPr>
+      </w:pPr>
+    </w:p>
+    <w:p>
+      <w:pPr>
+        <w:rPr>
+          <w:u w:val="single"/>
+          <w:lang w:val="en-US"/>
+        </w:rPr>
+      </w:pPr>
+    </w:p>
+    <w:p>
+      <w:pPr>
+        <w:pStyle w:val="IntenseQuote"/>
+        <w:rPr>
+          <w:lang w:val="en-US"/>
+        </w:rPr>
+      </w:pPr>
+      <w:r>
+        <w:rPr>
+          <w:lang w:val="en-US"/>
+        </w:rPr>
+        <w:t>GIT- version control</w:t>
+      </w:r>
+    </w:p>
+    <w:p>
+      <w:pPr>
+        <w:rPr>
+          <w:highlight w:val="yellow"/>
+          <w:lang w:val="en-US"/>
+        </w:rPr>
+      </w:pPr>
+    </w:p>
+    <w:p>
+      <w:pPr>
+        <w:rPr>
+          <w:lang w:val="en-US"/>
+        </w:rPr>
+      </w:pPr>
+      <w:r>
+        <w:rPr>
+          <w:lang w:val="en-US"/>
+        </w:rPr>
+        <w:t xml:space="preserve">Create a </w:t>
+      </w:r>
+      <w:r>
+        <w:rPr>
+          <w:b/>
+          <w:bCs/>
+          <w:u w:val="single"/>
+          <w:lang w:val="en-US"/>
+        </w:rPr>
+        <w:t>.gitignore</w:t>
+      </w:r>
+      <w:r>
+        <w:rPr>
+          <w:b/>
+          <w:bCs/>
+          <w:u w:val="single"/>
+          <w:lang w:val="en-US"/>
+        </w:rPr>
+        <w:t xml:space="preserve">  </w:t>
+      </w:r>
+      <w:r>
+        <w:rPr>
+          <w:lang w:val="en-US"/>
+        </w:rPr>
+        <w:t xml:space="preserve"> </w:t>
+      </w:r>
+      <w:r>
+        <w:rPr>
+          <w:lang w:val="en-US"/>
+        </w:rPr>
+        <w:t>file</w:t>
+      </w:r>
+    </w:p>
+    <w:p>
+      <w:pPr>
+        <w:rPr>
+          <w:lang w:val="en-US"/>
+        </w:rPr>
+      </w:pPr>
+    </w:p>
+    <w:p>
+      <w:pPr>
+        <w:rPr>
+          <w:lang w:val="en-US"/>
+        </w:rPr>
+      </w:pPr>
+      <w:r>
+        <w:rPr>
+          <w:lang w:val="en-US"/>
+        </w:rPr>
+        <w:t>We will make sure you add =&gt;</w:t>
+      </w:r>
+    </w:p>
+    <w:p>
+      <w:pPr>
+        <w:shd w:val="clear" w:color="auto" w:fill="1E1E1E"/>
+        <w:spacing w:after="0" w:line="285" w:lineRule="atLeast"/>
+        <w:rPr>
+          <w:rFonts w:ascii="Consolas" w:eastAsia="Times New Roman" w:hAnsi="Consolas" w:cs="Times New Roman"/>
+          <w:color w:val="D4D4D4"/>
+          <w:sz w:val="21"/>
+          <w:szCs w:val="21"/>
+          <w:lang w:eastAsia="en-IL"/>
+        </w:rPr>
+      </w:pPr>
+      <w:r>
+        <w:rPr>
+          <w:rFonts w:ascii="Consolas" w:eastAsia="Times New Roman" w:hAnsi="Consolas" w:cs="Times New Roman"/>
+          <w:color w:val="6A9955"/>
+          <w:sz w:val="21"/>
+          <w:szCs w:val="21"/>
+          <w:lang w:eastAsia="en-IL"/>
+        </w:rPr>
+        <w:t># dependencies</w:t>
+      </w:r>
+    </w:p>
+    <w:p>
+      <w:pPr>
+        <w:shd w:val="clear" w:color="auto" w:fill="1E1E1E"/>
+        <w:spacing w:after="0" w:line="285" w:lineRule="atLeast"/>
+        <w:rPr>
+          <w:rFonts w:ascii="Consolas" w:eastAsia="Times New Roman" w:hAnsi="Consolas" w:cs="Times New Roman"/>
+          <w:color w:val="D4D4D4"/>
+          <w:sz w:val="21"/>
+          <w:szCs w:val="21"/>
+          <w:lang w:val="en-US" w:eastAsia="en-IL"/>
+        </w:rPr>
+      </w:pPr>
+      <w:r>
+        <w:rPr>
+          <w:rFonts w:ascii="Consolas" w:eastAsia="Times New Roman" w:hAnsi="Consolas" w:cs="Times New Roman"/>
+          <w:color w:val="D4D4D4"/>
+          <w:sz w:val="21"/>
+          <w:szCs w:val="21"/>
+          <w:lang w:eastAsia="en-IL"/>
+        </w:rPr>
+        <w:t>node_modules</w:t>
+      </w:r>
+      <w:r>
+        <w:rPr>
+          <w:rFonts w:ascii="Consolas" w:eastAsia="Times New Roman" w:hAnsi="Consolas" w:cs="Times New Roman"/>
+          <w:color w:val="D4D4D4"/>
+          <w:sz w:val="21"/>
+          <w:szCs w:val="21"/>
+          <w:lang w:val="en-US" w:eastAsia="en-IL"/>
+        </w:rPr>
+        <w:t xml:space="preserve"> </w:t>
+      </w:r>
+    </w:p>
+    <w:p>
+      <w:pPr>
+        <w:shd w:val="clear" w:color="auto" w:fill="1E1E1E"/>
+        <w:spacing w:after="0" w:line="285" w:lineRule="atLeast"/>
+        <w:rPr>
+          <w:rFonts w:ascii="Consolas" w:eastAsia="Times New Roman" w:hAnsi="Consolas" w:cs="Times New Roman"/>
+          <w:color w:val="D4D4D4"/>
+          <w:sz w:val="21"/>
+          <w:szCs w:val="21"/>
+          <w:lang w:val="en-US" w:eastAsia="en-IL"/>
+        </w:rPr>
+      </w:pPr>
+    </w:p>
+    <w:p/>
+    <w:p>
+      <w:pPr>
+        <w:shd w:val="clear" w:color="auto" w:fill="1E1E1E"/>
+        <w:spacing w:after="0" w:line="285" w:lineRule="atLeast"/>
+        <w:rPr>
+          <w:rFonts w:ascii="Consolas" w:eastAsia="Times New Roman" w:hAnsi="Consolas" w:cs="Times New Roman"/>
+          <w:color w:val="D4D4D4"/>
+          <w:sz w:val="21"/>
+          <w:szCs w:val="21"/>
+          <w:lang w:eastAsia="en-IL"/>
+        </w:rPr>
+      </w:pPr>
+      <w:r>
+        <w:rPr>
+          <w:rFonts w:ascii="Consolas" w:eastAsia="Times New Roman" w:hAnsi="Consolas" w:cs="Times New Roman"/>
+          <w:color w:val="6A9955"/>
+          <w:sz w:val="21"/>
+          <w:szCs w:val="21"/>
+          <w:lang w:eastAsia="en-IL"/>
+        </w:rPr>
+        <w:t># misc.</w:t>
+      </w:r>
+    </w:p>
+    <w:p>
+      <w:pPr>
+        <w:shd w:val="clear" w:color="auto" w:fill="1E1E1E"/>
+        <w:spacing w:after="0" w:line="285" w:lineRule="atLeast"/>
+        <w:rPr>
+          <w:rFonts w:ascii="Consolas" w:eastAsia="Times New Roman" w:hAnsi="Consolas" w:cs="Times New Roman"/>
+          <w:color w:val="D4D4D4"/>
+          <w:sz w:val="21"/>
+          <w:szCs w:val="21"/>
+          <w:lang w:eastAsia="en-IL"/>
+        </w:rPr>
+      </w:pPr>
+      <w:r>
+        <w:rPr>
+          <w:rFonts w:ascii="Consolas" w:eastAsia="Times New Roman" w:hAnsi="Consolas" w:cs="Times New Roman"/>
+          <w:color w:val="D4D4D4"/>
+          <w:sz w:val="21"/>
+          <w:szCs w:val="21"/>
+          <w:lang w:eastAsia="en-IL"/>
+        </w:rPr>
+        <w:t>.env</w:t>
+      </w:r>
+    </w:p>
+    <w:p>
+      <w:pPr>
+        <w:rPr>
+          <w:lang w:val="en-US"/>
+        </w:rPr>
+      </w:pPr>
+      <w:r>
+        <w:rPr>
+          <w:lang w:val="en-US"/>
+        </w:rPr>
+        <w:t xml:space="preserve"> </w:t>
+      </w:r>
+    </w:p>
+    <w:p>
+      <w:pPr>
+        <w:rPr>
+          <w:lang w:val="en-US"/>
+        </w:rPr>
+      </w:pPr>
+      <w:r>
+        <w:rPr>
+          <w:lang w:val="en-US"/>
+        </w:rPr>
+        <w:t>.env -&gt;a file  in which we will store some global variables that may contain sensitive information such as API key</w:t>
+      </w:r>
+      <w:r>
+        <w:rPr>
+          <w:lang w:val="en-US"/>
+        </w:rPr>
+        <w:t xml:space="preserve">s </w:t>
+      </w:r>
+      <w:r>
+        <w:rPr>
+          <w:lang w:val="en-US"/>
+        </w:rPr>
+        <w:t>we don’t want GitHub users to see.</w:t>
+      </w:r>
+    </w:p>
+    <w:p>
+      <w:pPr>
+        <w:rPr>
+          <w:lang w:val="en-US"/>
+        </w:rPr>
+      </w:pPr>
+    </w:p>
+    <w:p>
+      <w:pPr>
+        <w:rPr>
+          <w:rStyle w:val="Strong"/>
+          <w:sz w:val="28"/>
+          <w:szCs w:val="28"/>
+          <w:lang w:val="en-US"/>
+        </w:rPr>
+      </w:pPr>
+      <w:r>
+        <w:rPr>
+          <w:rStyle w:val="Strong"/>
+          <w:sz w:val="28"/>
+          <w:szCs w:val="28"/>
+          <w:lang w:val="en-US"/>
+        </w:rPr>
+        <w:t xml:space="preserve">Initializing GitHub </w:t>
+      </w:r>
+      <w:r>
+        <w:rPr>
+          <w:rStyle w:val="Strong"/>
+          <w:sz w:val="28"/>
+          <w:szCs w:val="28"/>
+          <w:lang w:val="en-US"/>
+        </w:rPr>
+        <w:t>R</w:t>
+      </w:r>
+      <w:r>
+        <w:rPr>
+          <w:rStyle w:val="Strong"/>
+          <w:sz w:val="28"/>
+          <w:szCs w:val="28"/>
+          <w:lang w:val="en-US"/>
+        </w:rPr>
+        <w:t>epo</w:t>
+      </w:r>
+      <w:r>
+        <w:rPr>
+          <w:rStyle w:val="Strong"/>
+          <w:sz w:val="28"/>
+          <w:szCs w:val="28"/>
+          <w:lang w:val="en-US"/>
+        </w:rPr>
+        <w:t>s</w:t>
+      </w:r>
+      <w:r>
+        <w:rPr>
+          <w:rStyle w:val="Strong"/>
+          <w:sz w:val="28"/>
+          <w:szCs w:val="28"/>
+          <w:lang w:val="en-US"/>
+        </w:rPr>
+        <w:t>itory:</w:t>
+      </w:r>
+    </w:p>
+    <w:p>
+      <w:pPr>
+        <w:rPr>
+          <w:lang w:val="en-US"/>
+        </w:rPr>
+      </w:pPr>
+      <w:r>
+        <w:t>In the terminal</w:t>
+      </w:r>
+      <w:r>
+        <w:rPr>
           <w:lang w:val="en-US"/>
         </w:rPr>
         <w:t xml:space="preserve"> :</w:t>
       </w:r>
-      <w:proofErr w:type="gramEnd"/>
-      <w:r>
-        <w:rPr>
-          <w:b/>
-          <w:bCs/>
-          <w:lang w:val="en-US"/>
-        </w:rPr>
-        <w:t xml:space="preserve"> &gt;&gt;</w:t>
-      </w:r>
-      <w:proofErr w:type="spellStart"/>
-      <w:r>
-        <w:rPr>
-          <w:b/>
-          <w:bCs/>
-          <w:lang w:val="en-US"/>
-        </w:rPr>
-        <w:t>npm</w:t>
-      </w:r>
-      <w:proofErr w:type="spellEnd"/>
-      <w:r>
-        <w:rPr>
-          <w:b/>
-          <w:bCs/>
+    </w:p>
+    <w:p>
+      <w:pPr>
+        <w:rPr>
+          <w:lang w:val="en-US"/>
+        </w:rPr>
+      </w:pPr>
+      <w:r>
+        <w:rPr>
+          <w:lang w:val="en-US"/>
+        </w:rPr>
+        <w:t xml:space="preserve">We want to be on the root folder -&gt; </w:t>
+      </w:r>
+    </w:p>
+    <w:p>
+      <w:pPr>
+        <w:rPr>
+          <w:lang w:val="en-US"/>
+        </w:rPr>
+      </w:pPr>
+      <w:r>
+        <w:rPr>
+          <w:lang w:val="en-US"/>
+        </w:rPr>
+        <w:t>&gt;&gt; git init</w:t>
+      </w:r>
+    </w:p>
+    <w:p>
+      <w:pPr>
+        <w:rPr>
+          <w:lang w:val="en-US"/>
+        </w:rPr>
+      </w:pPr>
+      <w:r>
+        <w:rPr>
+          <w:lang w:val="en-US"/>
+        </w:rPr>
+        <w:t xml:space="preserve">&gt;&gt; git add .  </w:t>
+      </w:r>
+      <w:r>
+        <w:rPr>
+          <w:lang w:val="en-US"/>
+        </w:rPr>
+        <w:sym w:font="Wingdings" w:char="F0E8"/>
+      </w:r>
+      <w:r>
+        <w:rPr>
+          <w:lang w:val="en-US"/>
+        </w:rPr>
+        <w:t xml:space="preserve"> stage all files!</w:t>
+      </w:r>
+    </w:p>
+    <w:p>
+      <w:pPr>
+        <w:rPr>
+          <w:lang w:val="en-US"/>
+        </w:rPr>
+      </w:pPr>
+      <w:r>
+        <w:rPr>
+          <w:lang w:val="en-US"/>
+        </w:rPr>
+        <w:t xml:space="preserve">&gt;&gt; git status </w:t>
+      </w:r>
+      <w:r>
+        <w:rPr>
+          <w:lang w:val="en-US"/>
+        </w:rPr>
+        <w:sym w:font="Wingdings" w:char="F0E8"/>
+      </w:r>
+      <w:r>
+        <w:rPr>
+          <w:lang w:val="en-US"/>
+        </w:rPr>
+        <w:t xml:space="preserve"> check  which files got staged</w:t>
+      </w:r>
+    </w:p>
+    <w:p>
+      <w:pPr>
+        <w:rPr>
+          <w:lang w:val="en-US"/>
+        </w:rPr>
+      </w:pPr>
+      <w:r>
+        <w:rPr>
+          <w:lang w:val="en-US"/>
+        </w:rPr>
+        <w:t xml:space="preserve">&gt;&gt; </w:t>
+      </w:r>
+      <w:r>
+        <w:rPr>
+          <w:lang w:val="en-US"/>
+        </w:rPr>
+        <w:t>git commit -m '</w:t>
+      </w:r>
+      <w:r>
+        <w:rPr>
+          <w:lang w:val="en-US"/>
+        </w:rPr>
+        <w:t>Project</w:t>
+      </w:r>
+      <w:r>
+        <w:rPr>
+          <w:lang w:val="en-US"/>
+        </w:rPr>
+        <w:t xml:space="preserve"> first setup'</w:t>
+      </w:r>
+      <w:r>
+        <w:rPr>
           <w:lang w:val="en-US"/>
         </w:rPr>
         <w:t xml:space="preserve"> </w:t>
       </w:r>
-      <w:proofErr w:type="spellStart"/>
-      <w:r>
-        <w:rPr>
-          <w:b/>
-          <w:bCs/>
-          <w:lang w:val="en-US"/>
-        </w:rPr>
-        <w:t>i</w:t>
-      </w:r>
-      <w:proofErr w:type="spellEnd"/>
-      <w:r>
-        <w:rPr>
-          <w:b/>
-          <w:bCs/>
-          <w:lang w:val="en-US"/>
-        </w:rPr>
-        <w:t xml:space="preserve"> –save express</w:t>
-      </w:r>
-    </w:p>
-    <w:p>
-      <w:pPr>
-        <w:rPr>
-          <w:u w:val="single"/>
-          <w:lang w:val="en-US"/>
-        </w:rPr>
-      </w:pPr>
-    </w:p>
-    <w:p>
-      <w:pPr>
-        <w:rPr>
-          <w:lang w:val="en-US"/>
-        </w:rPr>
-      </w:pPr>
-      <w:r>
-        <w:rPr>
-          <w:u w:val="single"/>
-          <w:lang w:val="en-US"/>
-        </w:rPr>
-        <w:t xml:space="preserve">Install Sequelize- </w:t>
-      </w:r>
-      <w:r>
-        <w:rPr>
-          <w:lang w:val="en-US"/>
-        </w:rPr>
-        <w:t>a library that allow us to connect via Node.js to our MySQL DB and operate in it</w:t>
-      </w:r>
-      <w:r>
-        <w:rPr>
-          <w:lang w:val="en-US"/>
-        </w:rPr>
-        <w:t>, without writing SQL queries (handle it with JS syntax</w:t>
-      </w:r>
-      <w:r>
-        <w:rPr>
-          <w:lang w:val="en-US"/>
-        </w:rPr>
-        <w:t xml:space="preserve"> and operate in it as if we are handling objects</w:t>
-      </w:r>
-      <w:r>
-        <w:rPr>
-          <w:lang w:val="en-US"/>
-        </w:rPr>
-        <w:t>)</w:t>
-      </w:r>
-      <w:r>
-        <w:rPr>
-          <w:lang w:val="en-US"/>
-        </w:rPr>
-        <w:t>.</w:t>
-      </w:r>
-    </w:p>
-    <w:p>
-      <w:pPr>
-        <w:rPr>
-          <w:lang w:val="en-US"/>
-        </w:rPr>
-      </w:pPr>
-    </w:p>
-    <w:p>
-      <w:pPr>
-        <w:rPr>
-          <w:u w:val="single"/>
-          <w:lang w:val="en-US"/>
-        </w:rPr>
-      </w:pPr>
-    </w:p>
-    <w:p>
-      <w:pPr>
-        <w:rPr>
-          <w:u w:val="single"/>
-          <w:lang w:val="en-US"/>
-        </w:rPr>
-      </w:pPr>
-    </w:p>
-    <w:p>
-      <w:pPr>
-        <w:rPr>
-          <w:u w:val="single"/>
-          <w:lang w:val="en-US"/>
-        </w:rPr>
-      </w:pPr>
-      <w:r>
-        <w:rPr>
-          <w:u w:val="single"/>
-          <w:lang w:val="en-US"/>
-        </w:rPr>
-        <w:t>Creating the server</w:t>
-      </w:r>
-    </w:p>
-    <w:p>
-      <w:pPr>
-        <w:rPr>
-          <w:b/>
-          <w:bCs/>
-          <w:lang w:val="en-US"/>
-        </w:rPr>
-      </w:pPr>
-      <w:r>
-        <w:rPr>
-          <w:b/>
-          <w:bCs/>
-          <w:lang w:val="en-US"/>
-        </w:rPr>
-        <w:t>Create a new file</w:t>
-      </w:r>
-      <w:r>
-        <w:rPr>
-          <w:b/>
-          <w:bCs/>
-          <w:lang w:val="en-US"/>
-        </w:rPr>
-        <w:t xml:space="preserve"> </w:t>
-      </w:r>
-      <w:r>
-        <w:rPr>
-          <w:b/>
-          <w:bCs/>
-          <w:lang w:val="en-US"/>
-        </w:rPr>
-        <w:t xml:space="preserve">in the root of the project </w:t>
-      </w:r>
-      <w:r>
-        <w:rPr>
-          <w:b/>
-          <w:bCs/>
-          <w:lang w:val="en-US"/>
-        </w:rPr>
-        <w:sym w:font="Wingdings" w:char="F0E0"/>
-      </w:r>
-      <w:r>
-        <w:rPr>
-          <w:b/>
-          <w:bCs/>
-          <w:lang w:val="en-US"/>
-        </w:rPr>
-        <w:t xml:space="preserve"> server.js</w:t>
-      </w:r>
-    </w:p>
-    <w:p>
-      <w:pPr>
-        <w:rPr>
-          <w:u w:val="single"/>
+    </w:p>
+    <w:p>
+      <w:pPr>
+        <w:pStyle w:val="ListParagraph"/>
+        <w:numPr>
+          <w:ilvl w:val="0"/>
+          <w:numId w:val="2"/>
+        </w:numPr>
+        <w:rPr>
+          <w:lang w:val="en-US"/>
+        </w:rPr>
+      </w:pPr>
+      <w:r>
+        <w:rPr>
+          <w:lang w:val="en-US"/>
+        </w:rPr>
+        <w:t>Go to GitHub and open a new reposetory</w:t>
+      </w:r>
+    </w:p>
+    <w:p>
+      <w:pPr>
+        <w:rPr>
+          <w:lang w:val="en-US"/>
+        </w:rPr>
+      </w:pPr>
+      <w:r>
+        <w:rPr>
+          <w:lang w:val="en-US"/>
+        </w:rPr>
+        <w:t xml:space="preserve">&gt;&gt; </w:t>
+      </w:r>
+      <w:r>
+        <w:rPr>
+          <w:u w:val="single"/>
+          <w:lang w:val="en-US"/>
+        </w:rPr>
+        <w:t>git</w:t>
+      </w:r>
+      <w:r>
+        <w:rPr>
+          <w:lang w:val="en-US"/>
+        </w:rPr>
+        <w:t xml:space="preserve"> remote add origin “repo URL…”</w:t>
+      </w:r>
+    </w:p>
+    <w:p>
+      <w:pPr>
+        <w:rPr>
+          <w:lang w:val="en-US"/>
+        </w:rPr>
+      </w:pPr>
+      <w:r>
+        <w:rPr>
+          <w:lang w:val="en-US"/>
+        </w:rPr>
+        <w:t xml:space="preserve">&gt;&gt;git push -u origin </w:t>
+      </w:r>
+      <w:r>
+        <w:rPr>
+          <w:lang w:val="en-US"/>
+        </w:rPr>
+        <w:t>master</w:t>
+      </w:r>
+    </w:p>
+    <w:p>
+      <w:pPr>
+        <w:rPr>
           <w:lang w:val="en-US"/>
         </w:rPr>
       </w:pPr>
@@ -1342,8 +2376,124 @@
       </w:rPr>
     </w:lvl>
   </w:abstractNum>
+  <w:abstractNum w:abstractNumId="1" w15:restartNumberingAfterBreak="0">
+    <w:nsid w:val="5D8C0A97"/>
+    <w:multiLevelType w:val="hybridMultilevel"/>
+    <w:tmpl w:val="53ECFB76"/>
+    <w:lvl w:ilvl="0" w:tplc="65866482">
+      <w:start w:val="1"/>
+      <w:numFmt w:val="bullet"/>
+      <w:lvlText w:val=""/>
+      <w:lvlJc w:val="left"/>
+      <w:pPr>
+        <w:ind w:left="720" w:hanging="360"/>
+      </w:pPr>
+      <w:rPr>
+        <w:rFonts w:ascii="Wingdings" w:eastAsiaTheme="minorHAnsi" w:hAnsi="Wingdings" w:cstheme="minorBidi" w:hint="default"/>
+      </w:rPr>
+    </w:lvl>
+    <w:lvl w:ilvl="1" w:tplc="20000003" w:tentative="1">
+      <w:start w:val="1"/>
+      <w:numFmt w:val="bullet"/>
+      <w:lvlText w:val="o"/>
+      <w:lvlJc w:val="left"/>
+      <w:pPr>
+        <w:ind w:left="1440" w:hanging="360"/>
+      </w:pPr>
+      <w:rPr>
+        <w:rFonts w:ascii="Courier New" w:hAnsi="Courier New" w:cs="Courier New" w:hint="default"/>
+      </w:rPr>
+    </w:lvl>
+    <w:lvl w:ilvl="2" w:tplc="20000005" w:tentative="1">
+      <w:start w:val="1"/>
+      <w:numFmt w:val="bullet"/>
+      <w:lvlText w:val=""/>
+      <w:lvlJc w:val="left"/>
+      <w:pPr>
+        <w:ind w:left="2160" w:hanging="360"/>
+      </w:pPr>
+      <w:rPr>
+        <w:rFonts w:ascii="Wingdings" w:hAnsi="Wingdings" w:hint="default"/>
+      </w:rPr>
+    </w:lvl>
+    <w:lvl w:ilvl="3" w:tplc="20000001" w:tentative="1">
+      <w:start w:val="1"/>
+      <w:numFmt w:val="bullet"/>
+      <w:lvlText w:val=""/>
+      <w:lvlJc w:val="left"/>
+      <w:pPr>
+        <w:ind w:left="2880" w:hanging="360"/>
+      </w:pPr>
+      <w:rPr>
+        <w:rFonts w:ascii="Symbol" w:hAnsi="Symbol" w:hint="default"/>
+      </w:rPr>
+    </w:lvl>
+    <w:lvl w:ilvl="4" w:tplc="20000003" w:tentative="1">
+      <w:start w:val="1"/>
+      <w:numFmt w:val="bullet"/>
+      <w:lvlText w:val="o"/>
+      <w:lvlJc w:val="left"/>
+      <w:pPr>
+        <w:ind w:left="3600" w:hanging="360"/>
+      </w:pPr>
+      <w:rPr>
+        <w:rFonts w:ascii="Courier New" w:hAnsi="Courier New" w:cs="Courier New" w:hint="default"/>
+      </w:rPr>
+    </w:lvl>
+    <w:lvl w:ilvl="5" w:tplc="20000005" w:tentative="1">
+      <w:start w:val="1"/>
+      <w:numFmt w:val="bullet"/>
+      <w:lvlText w:val=""/>
+      <w:lvlJc w:val="left"/>
+      <w:pPr>
+        <w:ind w:left="4320" w:hanging="360"/>
+      </w:pPr>
+      <w:rPr>
+        <w:rFonts w:ascii="Wingdings" w:hAnsi="Wingdings" w:hint="default"/>
+      </w:rPr>
+    </w:lvl>
+    <w:lvl w:ilvl="6" w:tplc="20000001" w:tentative="1">
+      <w:start w:val="1"/>
+      <w:numFmt w:val="bullet"/>
+      <w:lvlText w:val=""/>
+      <w:lvlJc w:val="left"/>
+      <w:pPr>
+        <w:ind w:left="5040" w:hanging="360"/>
+      </w:pPr>
+      <w:rPr>
+        <w:rFonts w:ascii="Symbol" w:hAnsi="Symbol" w:hint="default"/>
+      </w:rPr>
+    </w:lvl>
+    <w:lvl w:ilvl="7" w:tplc="20000003" w:tentative="1">
+      <w:start w:val="1"/>
+      <w:numFmt w:val="bullet"/>
+      <w:lvlText w:val="o"/>
+      <w:lvlJc w:val="left"/>
+      <w:pPr>
+        <w:ind w:left="5760" w:hanging="360"/>
+      </w:pPr>
+      <w:rPr>
+        <w:rFonts w:ascii="Courier New" w:hAnsi="Courier New" w:cs="Courier New" w:hint="default"/>
+      </w:rPr>
+    </w:lvl>
+    <w:lvl w:ilvl="8" w:tplc="20000005" w:tentative="1">
+      <w:start w:val="1"/>
+      <w:numFmt w:val="bullet"/>
+      <w:lvlText w:val=""/>
+      <w:lvlJc w:val="left"/>
+      <w:pPr>
+        <w:ind w:left="6480" w:hanging="360"/>
+      </w:pPr>
+      <w:rPr>
+        <w:rFonts w:ascii="Wingdings" w:hAnsi="Wingdings" w:hint="default"/>
+      </w:rPr>
+    </w:lvl>
+  </w:abstractNum>
   <w:num w:numId="1">
     <w:abstractNumId w:val="0"/>
+  </w:num>
+  <w:num w:numId="2">
+    <w:abstractNumId w:val="1"/>
   </w:num>
 </w:numbering>
 </file>
@@ -1785,6 +2935,76 @@
       <w:contextualSpacing/>
     </w:pPr>
   </w:style>
+  <w:style w:type="paragraph" w:styleId="IntenseQuote">
+    <w:name w:val="Intense Quote"/>
+    <w:basedOn w:val="Normal"/>
+    <w:next w:val="Normal"/>
+    <w:link w:val="IntenseQuoteChar"/>
+    <w:uiPriority w:val="30"/>
+    <w:qFormat/>
+    <w:rsid w:val="00E83765"/>
+    <w:pPr>
+      <w:pBdr>
+        <w:top w:val="single" w:sz="4" w:space="10" w:color="4472C4" w:themeColor="accent1"/>
+        <w:bottom w:val="single" w:sz="4" w:space="10" w:color="4472C4" w:themeColor="accent1"/>
+      </w:pBdr>
+      <w:spacing w:before="360" w:after="360"/>
+      <w:ind w:left="864" w:right="864"/>
+      <w:jc w:val="center"/>
+    </w:pPr>
+    <w:rPr>
+      <w:i/>
+      <w:iCs/>
+      <w:color w:val="4472C4" w:themeColor="accent1"/>
+    </w:rPr>
+  </w:style>
+  <w:style w:type="character" w:customStyle="1" w:styleId="IntenseQuoteChar">
+    <w:name w:val="Intense Quote Char"/>
+    <w:basedOn w:val="DefaultParagraphFont"/>
+    <w:link w:val="IntenseQuote"/>
+    <w:uiPriority w:val="30"/>
+    <w:rsid w:val="00E83765"/>
+    <w:rPr>
+      <w:i/>
+      <w:iCs/>
+      <w:color w:val="4472C4" w:themeColor="accent1"/>
+    </w:rPr>
+  </w:style>
+  <w:style w:type="character" w:styleId="Strong">
+    <w:name w:val="Strong"/>
+    <w:basedOn w:val="DefaultParagraphFont"/>
+    <w:uiPriority w:val="22"/>
+    <w:qFormat/>
+    <w:rsid w:val="00E83765"/>
+    <w:rPr>
+      <w:b/>
+      <w:bCs/>
+    </w:rPr>
+  </w:style>
+  <w:style w:type="character" w:styleId="Hyperlink">
+    <w:name w:val="Hyperlink"/>
+    <w:basedOn w:val="DefaultParagraphFont"/>
+    <w:uiPriority w:val="99"/>
+    <w:unhideWhenUsed/>
+    <w:rsid w:val="006B5C00"/>
+    <w:rPr>
+      <w:color w:val="0563C1" w:themeColor="hyperlink"/>
+      <w:u w:val="single"/>
+    </w:rPr>
+  </w:style>
+  <w:style w:type="character" w:styleId="HTMLCode">
+    <w:name w:val="HTML Code"/>
+    <w:basedOn w:val="DefaultParagraphFont"/>
+    <w:uiPriority w:val="99"/>
+    <w:semiHidden/>
+    <w:unhideWhenUsed/>
+    <w:rsid w:val="006B5C00"/>
+    <w:rPr>
+      <w:rFonts w:ascii="Courier New" w:eastAsia="Times New Roman" w:hAnsi="Courier New" w:cs="Courier New"/>
+      <w:sz w:val="20"/>
+      <w:szCs w:val="20"/>
+    </w:rPr>
+  </w:style>
 </w:styles>
 </file>
 

</xml_diff>

<commit_message>
user model creation with sequelize + user table
</commit_message>
<xml_diff>
--- a/Derma.docx
+++ b/Derma.docx
@@ -1536,319 +1536,115 @@
     </w:p>
     <w:p>
       <w:pPr>
-        <w:rPr>
-          <w:u w:val="single"/>
-          <w:lang w:val="en-US"/>
-        </w:rPr>
-      </w:pPr>
-    </w:p>
-    <w:p>
-      <w:pPr>
-        <w:rPr>
-          <w:b/>
-          <w:bCs/>
-          <w:lang w:val="en-US"/>
-        </w:rPr>
-      </w:pPr>
-      <w:r>
-        <w:rPr>
-          <w:b/>
-          <w:bCs/>
-          <w:lang w:val="en-US"/>
-        </w:rPr>
-        <w:t>Create a new file</w:t>
-      </w:r>
-      <w:r>
-        <w:rPr>
-          <w:b/>
-          <w:bCs/>
-          <w:lang w:val="en-US"/>
-        </w:rPr>
-        <w:t xml:space="preserve"> </w:t>
-      </w:r>
-      <w:r>
-        <w:rPr>
-          <w:b/>
-          <w:bCs/>
-          <w:lang w:val="en-US"/>
-        </w:rPr>
-        <w:t xml:space="preserve">in the root of the project </w:t>
-      </w:r>
-      <w:r>
-        <w:rPr>
-          <w:b/>
-          <w:bCs/>
-          <w:lang w:val="en-US"/>
-        </w:rPr>
-        <w:sym w:font="Wingdings" w:char="F0E0"/>
-      </w:r>
-      <w:r>
-        <w:rPr>
-          <w:b/>
-          <w:bCs/>
-          <w:lang w:val="en-US"/>
-        </w:rPr>
-        <w:t xml:space="preserve"> server.js</w:t>
-      </w:r>
-    </w:p>
-    <w:p>
-      <w:pPr>
-        <w:rPr>
-          <w:u w:val="single"/>
-          <w:lang w:val="en-US"/>
-        </w:rPr>
-      </w:pPr>
-    </w:p>
-    <w:p>
-      <w:pPr>
-        <w:rPr>
-          <w:u w:val="single"/>
-          <w:lang w:val="en-US"/>
-        </w:rPr>
-      </w:pPr>
-    </w:p>
-    <w:p>
-      <w:pPr>
-        <w:rPr>
-          <w:u w:val="single"/>
-          <w:lang w:val="en-US"/>
-        </w:rPr>
-      </w:pPr>
-    </w:p>
-    <w:p>
-      <w:pPr>
-        <w:rPr>
-          <w:u w:val="single"/>
-          <w:lang w:val="en-US"/>
-        </w:rPr>
-      </w:pPr>
-    </w:p>
-    <w:p>
-      <w:pPr>
-        <w:rPr>
-          <w:u w:val="single"/>
-          <w:lang w:val="en-US"/>
-        </w:rPr>
-      </w:pPr>
-    </w:p>
-    <w:p>
-      <w:pPr>
-        <w:rPr>
-          <w:u w:val="single"/>
-          <w:lang w:val="en-US"/>
-        </w:rPr>
-      </w:pPr>
-    </w:p>
-    <w:p>
-      <w:pPr>
-        <w:rPr>
-          <w:u w:val="single"/>
-          <w:lang w:val="en-US"/>
-        </w:rPr>
-      </w:pPr>
-    </w:p>
-    <w:p>
-      <w:pPr>
-        <w:rPr>
-          <w:u w:val="single"/>
-          <w:lang w:val="en-US"/>
-        </w:rPr>
-      </w:pPr>
-    </w:p>
-    <w:p>
-      <w:pPr>
-        <w:rPr>
-          <w:u w:val="single"/>
-          <w:lang w:val="en-US"/>
-        </w:rPr>
-      </w:pPr>
-    </w:p>
-    <w:p>
-      <w:pPr>
-        <w:rPr>
-          <w:u w:val="single"/>
-          <w:lang w:val="en-US"/>
-        </w:rPr>
-      </w:pPr>
-    </w:p>
-    <w:p>
-      <w:pPr>
-        <w:rPr>
-          <w:u w:val="single"/>
-          <w:lang w:val="en-US"/>
-        </w:rPr>
-      </w:pPr>
-    </w:p>
-    <w:p>
-      <w:pPr>
-        <w:rPr>
-          <w:u w:val="single"/>
-          <w:lang w:val="en-US"/>
-        </w:rPr>
-      </w:pPr>
-    </w:p>
-    <w:p>
-      <w:pPr>
-        <w:rPr>
-          <w:u w:val="single"/>
-          <w:lang w:val="en-US"/>
-        </w:rPr>
-      </w:pPr>
-    </w:p>
-    <w:p>
-      <w:pPr>
-        <w:rPr>
-          <w:u w:val="single"/>
-          <w:lang w:val="en-US"/>
-        </w:rPr>
-      </w:pPr>
-    </w:p>
-    <w:p>
-      <w:pPr>
-        <w:rPr>
-          <w:u w:val="single"/>
-          <w:lang w:val="en-US"/>
-        </w:rPr>
-      </w:pPr>
-    </w:p>
-    <w:p>
-      <w:pPr>
-        <w:rPr>
-          <w:u w:val="single"/>
-          <w:lang w:val="en-US"/>
-        </w:rPr>
-      </w:pPr>
-    </w:p>
-    <w:p>
-      <w:pPr>
-        <w:rPr>
-          <w:u w:val="single"/>
-          <w:lang w:val="en-US"/>
-        </w:rPr>
-      </w:pPr>
-    </w:p>
-    <w:p>
-      <w:pPr>
-        <w:rPr>
-          <w:u w:val="single"/>
-          <w:lang w:val="en-US"/>
-        </w:rPr>
-      </w:pPr>
-    </w:p>
-    <w:p>
-      <w:pPr>
-        <w:rPr>
-          <w:u w:val="single"/>
-          <w:lang w:val="en-US"/>
-        </w:rPr>
-      </w:pPr>
-    </w:p>
-    <w:p>
-      <w:pPr>
-        <w:pStyle w:val="IntenseQuote"/>
-        <w:rPr>
-          <w:lang w:val="en-US"/>
-        </w:rPr>
-      </w:pPr>
-      <w:r>
-        <w:rPr>
-          <w:lang w:val="en-US"/>
-        </w:rPr>
-        <w:t>GIT- version control</w:t>
-      </w:r>
-    </w:p>
-    <w:p>
-      <w:pPr>
-        <w:rPr>
-          <w:highlight w:val="yellow"/>
-          <w:lang w:val="en-US"/>
-        </w:rPr>
-      </w:pPr>
-    </w:p>
-    <w:p>
-      <w:pPr>
-        <w:rPr>
-          <w:lang w:val="en-US"/>
-        </w:rPr>
-      </w:pPr>
-      <w:r>
-        <w:rPr>
-          <w:lang w:val="en-US"/>
-        </w:rPr>
-        <w:t xml:space="preserve">Create a </w:t>
-      </w:r>
-      <w:r>
-        <w:rPr>
-          <w:b/>
-          <w:bCs/>
-          <w:u w:val="single"/>
-          <w:lang w:val="en-US"/>
-        </w:rPr>
-        <w:t>.gitignore</w:t>
-      </w:r>
-      <w:r>
-        <w:rPr>
-          <w:b/>
-          <w:bCs/>
-          <w:u w:val="single"/>
-          <w:lang w:val="en-US"/>
-        </w:rPr>
-        <w:t xml:space="preserve">  </w:t>
-      </w:r>
-      <w:r>
-        <w:rPr>
-          <w:lang w:val="en-US"/>
-        </w:rPr>
-        <w:t xml:space="preserve"> </w:t>
-      </w:r>
-      <w:r>
-        <w:rPr>
-          <w:lang w:val="en-US"/>
-        </w:rPr>
-        <w:t>file</w:t>
-      </w:r>
-    </w:p>
-    <w:p>
-      <w:pPr>
-        <w:rPr>
-          <w:lang w:val="en-US"/>
-        </w:rPr>
-      </w:pPr>
-    </w:p>
-    <w:p>
-      <w:pPr>
-        <w:rPr>
-          <w:lang w:val="en-US"/>
-        </w:rPr>
-      </w:pPr>
-      <w:r>
-        <w:rPr>
-          <w:lang w:val="en-US"/>
-        </w:rPr>
-        <w:t>We will make sure you add =&gt;</w:t>
-      </w:r>
-    </w:p>
-    <w:p>
-      <w:pPr>
         <w:shd w:val="clear" w:color="auto" w:fill="1E1E1E"/>
         <w:spacing w:after="0" w:line="285" w:lineRule="atLeast"/>
         <w:rPr>
           <w:rFonts w:ascii="Consolas" w:eastAsia="Times New Roman" w:hAnsi="Consolas" w:cs="Times New Roman"/>
-          <w:color w:val="D4D4D4"/>
-          <w:sz w:val="21"/>
-          <w:szCs w:val="21"/>
-          <w:lang w:eastAsia="en-IL"/>
-        </w:rPr>
-      </w:pPr>
-      <w:r>
-        <w:rPr>
-          <w:rFonts w:ascii="Consolas" w:eastAsia="Times New Roman" w:hAnsi="Consolas" w:cs="Times New Roman"/>
-          <w:color w:val="6A9955"/>
-          <w:sz w:val="21"/>
-          <w:szCs w:val="21"/>
-          <w:lang w:eastAsia="en-IL"/>
-        </w:rPr>
-        <w:t># dependencies</w:t>
+          <w:color w:val="C5C8C6"/>
+          <w:sz w:val="21"/>
+          <w:szCs w:val="21"/>
+          <w:lang w:val="en-IL" w:eastAsia="en-IL"/>
+        </w:rPr>
+      </w:pPr>
+      <w:r>
+        <w:rPr>
+          <w:rFonts w:ascii="Consolas" w:eastAsia="Times New Roman" w:hAnsi="Consolas" w:cs="Times New Roman"/>
+          <w:color w:val="9872A2"/>
+          <w:sz w:val="21"/>
+          <w:szCs w:val="21"/>
+          <w:lang w:val="en-IL" w:eastAsia="en-IL"/>
+        </w:rPr>
+        <w:t>const</w:t>
+      </w:r>
+      <w:r>
+        <w:rPr>
+          <w:rFonts w:ascii="Consolas" w:eastAsia="Times New Roman" w:hAnsi="Consolas" w:cs="Times New Roman"/>
+          <w:color w:val="C5C8C6"/>
+          <w:sz w:val="21"/>
+          <w:szCs w:val="21"/>
+          <w:lang w:val="en-IL" w:eastAsia="en-IL"/>
+        </w:rPr>
+        <w:t> </w:t>
+      </w:r>
+      <w:r>
+        <w:rPr>
+          <w:rFonts w:ascii="Consolas" w:eastAsia="Times New Roman" w:hAnsi="Consolas" w:cs="Times New Roman"/>
+          <w:color w:val="CE6700"/>
+          <w:sz w:val="21"/>
+          <w:szCs w:val="21"/>
+          <w:lang w:val="en-IL" w:eastAsia="en-IL"/>
+        </w:rPr>
+        <w:t>express</w:t>
+      </w:r>
+      <w:r>
+        <w:rPr>
+          <w:rFonts w:ascii="Consolas" w:eastAsia="Times New Roman" w:hAnsi="Consolas" w:cs="Times New Roman"/>
+          <w:color w:val="C5C8C6"/>
+          <w:sz w:val="21"/>
+          <w:szCs w:val="21"/>
+          <w:lang w:val="en-IL" w:eastAsia="en-IL"/>
+        </w:rPr>
+        <w:t>  </w:t>
+      </w:r>
+      <w:r>
+        <w:rPr>
+          <w:rFonts w:ascii="Consolas" w:eastAsia="Times New Roman" w:hAnsi="Consolas" w:cs="Times New Roman"/>
+          <w:color w:val="676867"/>
+          <w:sz w:val="21"/>
+          <w:szCs w:val="21"/>
+          <w:lang w:val="en-IL" w:eastAsia="en-IL"/>
+        </w:rPr>
+        <w:t>=</w:t>
+      </w:r>
+      <w:r>
+        <w:rPr>
+          <w:rFonts w:ascii="Consolas" w:eastAsia="Times New Roman" w:hAnsi="Consolas" w:cs="Times New Roman"/>
+          <w:color w:val="C5C8C6"/>
+          <w:sz w:val="21"/>
+          <w:szCs w:val="21"/>
+          <w:lang w:val="en-IL" w:eastAsia="en-IL"/>
+        </w:rPr>
+        <w:t> </w:t>
+      </w:r>
+      <w:r>
+        <w:rPr>
+          <w:rFonts w:ascii="Consolas" w:eastAsia="Times New Roman" w:hAnsi="Consolas" w:cs="Times New Roman"/>
+          <w:color w:val="CE6700"/>
+          <w:sz w:val="21"/>
+          <w:szCs w:val="21"/>
+          <w:lang w:val="en-IL" w:eastAsia="en-IL"/>
+        </w:rPr>
+        <w:t>require</w:t>
+      </w:r>
+      <w:r>
+        <w:rPr>
+          <w:rFonts w:ascii="Consolas" w:eastAsia="Times New Roman" w:hAnsi="Consolas" w:cs="Times New Roman"/>
+          <w:color w:val="C5C8C6"/>
+          <w:sz w:val="21"/>
+          <w:szCs w:val="21"/>
+          <w:lang w:val="en-IL" w:eastAsia="en-IL"/>
+        </w:rPr>
+        <w:t>( </w:t>
+      </w:r>
+      <w:r>
+        <w:rPr>
+          <w:rFonts w:ascii="Consolas" w:eastAsia="Times New Roman" w:hAnsi="Consolas" w:cs="Times New Roman"/>
+          <w:color w:val="9AA83A"/>
+          <w:sz w:val="21"/>
+          <w:szCs w:val="21"/>
+          <w:lang w:val="en-IL" w:eastAsia="en-IL"/>
+        </w:rPr>
+        <w:t>'express'</w:t>
+      </w:r>
+      <w:r>
+        <w:rPr>
+          <w:rFonts w:ascii="Consolas" w:eastAsia="Times New Roman" w:hAnsi="Consolas" w:cs="Times New Roman"/>
+          <w:color w:val="C5C8C6"/>
+          <w:sz w:val="21"/>
+          <w:szCs w:val="21"/>
+          <w:lang w:val="en-IL" w:eastAsia="en-IL"/>
+        </w:rPr>
+        <w:t> );</w:t>
       </w:r>
     </w:p>
     <w:p>
@@ -1857,32 +1653,12 @@
         <w:spacing w:after="0" w:line="285" w:lineRule="atLeast"/>
         <w:rPr>
           <w:rFonts w:ascii="Consolas" w:eastAsia="Times New Roman" w:hAnsi="Consolas" w:cs="Times New Roman"/>
-          <w:color w:val="D4D4D4"/>
-          <w:sz w:val="21"/>
-          <w:szCs w:val="21"/>
-          <w:lang w:val="en-US" w:eastAsia="en-IL"/>
-        </w:rPr>
-      </w:pPr>
-      <w:r>
-        <w:rPr>
-          <w:rFonts w:ascii="Consolas" w:eastAsia="Times New Roman" w:hAnsi="Consolas" w:cs="Times New Roman"/>
-          <w:color w:val="D4D4D4"/>
-          <w:sz w:val="21"/>
-          <w:szCs w:val="21"/>
-          <w:lang w:eastAsia="en-IL"/>
-        </w:rPr>
-        <w:t>node_modules</w:t>
-      </w:r>
-      <w:r>
-        <w:rPr>
-          <w:rFonts w:ascii="Consolas" w:eastAsia="Times New Roman" w:hAnsi="Consolas" w:cs="Times New Roman"/>
-          <w:color w:val="D4D4D4"/>
-          <w:sz w:val="21"/>
-          <w:szCs w:val="21"/>
-          <w:lang w:val="en-US" w:eastAsia="en-IL"/>
-        </w:rPr>
-        <w:t xml:space="preserve"> </w:t>
-      </w:r>
+          <w:color w:val="C5C8C6"/>
+          <w:sz w:val="21"/>
+          <w:szCs w:val="21"/>
+          <w:lang w:val="en-IL" w:eastAsia="en-IL"/>
+        </w:rPr>
+      </w:pPr>
     </w:p>
     <w:p>
       <w:pPr>
@@ -1890,36 +1666,105 @@
         <w:spacing w:after="0" w:line="285" w:lineRule="atLeast"/>
         <w:rPr>
           <w:rFonts w:ascii="Consolas" w:eastAsia="Times New Roman" w:hAnsi="Consolas" w:cs="Times New Roman"/>
-          <w:color w:val="D4D4D4"/>
-          <w:sz w:val="21"/>
-          <w:szCs w:val="21"/>
-          <w:lang w:val="en-US" w:eastAsia="en-IL"/>
-        </w:rPr>
-      </w:pPr>
-    </w:p>
-    <w:p/>
+          <w:color w:val="C5C8C6"/>
+          <w:sz w:val="21"/>
+          <w:szCs w:val="21"/>
+          <w:lang w:val="en-IL" w:eastAsia="en-IL"/>
+        </w:rPr>
+      </w:pPr>
+      <w:r>
+        <w:rPr>
+          <w:rFonts w:ascii="Consolas" w:eastAsia="Times New Roman" w:hAnsi="Consolas" w:cs="Times New Roman"/>
+          <w:color w:val="9872A2"/>
+          <w:sz w:val="21"/>
+          <w:szCs w:val="21"/>
+          <w:lang w:val="en-IL" w:eastAsia="en-IL"/>
+        </w:rPr>
+        <w:t>const</w:t>
+      </w:r>
+      <w:r>
+        <w:rPr>
+          <w:rFonts w:ascii="Consolas" w:eastAsia="Times New Roman" w:hAnsi="Consolas" w:cs="Times New Roman"/>
+          <w:color w:val="C5C8C6"/>
+          <w:sz w:val="21"/>
+          <w:szCs w:val="21"/>
+          <w:lang w:val="en-IL" w:eastAsia="en-IL"/>
+        </w:rPr>
+        <w:t> </w:t>
+      </w:r>
+      <w:r>
+        <w:rPr>
+          <w:rFonts w:ascii="Consolas" w:eastAsia="Times New Roman" w:hAnsi="Consolas" w:cs="Times New Roman"/>
+          <w:color w:val="6089B4"/>
+          <w:sz w:val="21"/>
+          <w:szCs w:val="21"/>
+          <w:lang w:val="en-IL" w:eastAsia="en-IL"/>
+        </w:rPr>
+        <w:t>app</w:t>
+      </w:r>
+      <w:r>
+        <w:rPr>
+          <w:rFonts w:ascii="Consolas" w:eastAsia="Times New Roman" w:hAnsi="Consolas" w:cs="Times New Roman"/>
+          <w:color w:val="C5C8C6"/>
+          <w:sz w:val="21"/>
+          <w:szCs w:val="21"/>
+          <w:lang w:val="en-IL" w:eastAsia="en-IL"/>
+        </w:rPr>
+        <w:t> </w:t>
+      </w:r>
+      <w:r>
+        <w:rPr>
+          <w:rFonts w:ascii="Consolas" w:eastAsia="Times New Roman" w:hAnsi="Consolas" w:cs="Times New Roman"/>
+          <w:color w:val="676867"/>
+          <w:sz w:val="21"/>
+          <w:szCs w:val="21"/>
+          <w:lang w:val="en-IL" w:eastAsia="en-IL"/>
+        </w:rPr>
+        <w:t>=</w:t>
+      </w:r>
+      <w:r>
+        <w:rPr>
+          <w:rFonts w:ascii="Consolas" w:eastAsia="Times New Roman" w:hAnsi="Consolas" w:cs="Times New Roman"/>
+          <w:color w:val="C5C8C6"/>
+          <w:sz w:val="21"/>
+          <w:szCs w:val="21"/>
+          <w:lang w:val="en-IL" w:eastAsia="en-IL"/>
+        </w:rPr>
+        <w:t> </w:t>
+      </w:r>
+      <w:r>
+        <w:rPr>
+          <w:rFonts w:ascii="Consolas" w:eastAsia="Times New Roman" w:hAnsi="Consolas" w:cs="Times New Roman"/>
+          <w:color w:val="CE6700"/>
+          <w:sz w:val="21"/>
+          <w:szCs w:val="21"/>
+          <w:lang w:val="en-IL" w:eastAsia="en-IL"/>
+        </w:rPr>
+        <w:t>express</w:t>
+      </w:r>
+      <w:r>
+        <w:rPr>
+          <w:rFonts w:ascii="Consolas" w:eastAsia="Times New Roman" w:hAnsi="Consolas" w:cs="Times New Roman"/>
+          <w:color w:val="C5C8C6"/>
+          <w:sz w:val="21"/>
+          <w:szCs w:val="21"/>
+          <w:lang w:val="en-IL" w:eastAsia="en-IL"/>
+        </w:rPr>
+        <w:t>();</w:t>
+      </w:r>
+    </w:p>
     <w:p>
       <w:pPr>
         <w:shd w:val="clear" w:color="auto" w:fill="1E1E1E"/>
         <w:spacing w:after="0" w:line="285" w:lineRule="atLeast"/>
         <w:rPr>
           <w:rFonts w:ascii="Consolas" w:eastAsia="Times New Roman" w:hAnsi="Consolas" w:cs="Times New Roman"/>
-          <w:color w:val="D4D4D4"/>
-          <w:sz w:val="21"/>
-          <w:szCs w:val="21"/>
-          <w:lang w:eastAsia="en-IL"/>
-        </w:rPr>
-      </w:pPr>
-      <w:r>
-        <w:rPr>
-          <w:rFonts w:ascii="Consolas" w:eastAsia="Times New Roman" w:hAnsi="Consolas" w:cs="Times New Roman"/>
-          <w:color w:val="6A9955"/>
-          <w:sz w:val="21"/>
-          <w:szCs w:val="21"/>
-          <w:lang w:eastAsia="en-IL"/>
-        </w:rPr>
-        <w:t># misc.</w:t>
-      </w:r>
+          <w:color w:val="C5C8C6"/>
+          <w:sz w:val="21"/>
+          <w:szCs w:val="21"/>
+          <w:lang w:val="en-IL" w:eastAsia="en-IL"/>
+        </w:rPr>
+      </w:pPr>
     </w:p>
     <w:p>
       <w:pPr>
@@ -1927,6 +1772,1867 @@
         <w:spacing w:after="0" w:line="285" w:lineRule="atLeast"/>
         <w:rPr>
           <w:rFonts w:ascii="Consolas" w:eastAsia="Times New Roman" w:hAnsi="Consolas" w:cs="Times New Roman"/>
+          <w:color w:val="C5C8C6"/>
+          <w:sz w:val="21"/>
+          <w:szCs w:val="21"/>
+          <w:lang w:val="en-IL" w:eastAsia="en-IL"/>
+        </w:rPr>
+      </w:pPr>
+      <w:r>
+        <w:rPr>
+          <w:rFonts w:ascii="Consolas" w:eastAsia="Times New Roman" w:hAnsi="Consolas" w:cs="Times New Roman"/>
+          <w:color w:val="6089B4"/>
+          <w:sz w:val="21"/>
+          <w:szCs w:val="21"/>
+          <w:lang w:val="en-IL" w:eastAsia="en-IL"/>
+        </w:rPr>
+        <w:t>app</w:t>
+      </w:r>
+      <w:r>
+        <w:rPr>
+          <w:rFonts w:ascii="Consolas" w:eastAsia="Times New Roman" w:hAnsi="Consolas" w:cs="Times New Roman"/>
+          <w:color w:val="C5C8C6"/>
+          <w:sz w:val="21"/>
+          <w:szCs w:val="21"/>
+          <w:lang w:val="en-IL" w:eastAsia="en-IL"/>
+        </w:rPr>
+        <w:t>.</w:t>
+      </w:r>
+      <w:r>
+        <w:rPr>
+          <w:rFonts w:ascii="Consolas" w:eastAsia="Times New Roman" w:hAnsi="Consolas" w:cs="Times New Roman"/>
+          <w:color w:val="CE6700"/>
+          <w:sz w:val="21"/>
+          <w:szCs w:val="21"/>
+          <w:lang w:val="en-IL" w:eastAsia="en-IL"/>
+        </w:rPr>
+        <w:t>use</w:t>
+      </w:r>
+      <w:r>
+        <w:rPr>
+          <w:rFonts w:ascii="Consolas" w:eastAsia="Times New Roman" w:hAnsi="Consolas" w:cs="Times New Roman"/>
+          <w:color w:val="C5C8C6"/>
+          <w:sz w:val="21"/>
+          <w:szCs w:val="21"/>
+          <w:lang w:val="en-IL" w:eastAsia="en-IL"/>
+        </w:rPr>
+        <w:t>(</w:t>
+      </w:r>
+      <w:r>
+        <w:rPr>
+          <w:rFonts w:ascii="Consolas" w:eastAsia="Times New Roman" w:hAnsi="Consolas" w:cs="Times New Roman"/>
+          <w:color w:val="CE6700"/>
+          <w:sz w:val="21"/>
+          <w:szCs w:val="21"/>
+          <w:lang w:val="en-IL" w:eastAsia="en-IL"/>
+        </w:rPr>
+        <w:t>express</w:t>
+      </w:r>
+      <w:r>
+        <w:rPr>
+          <w:rFonts w:ascii="Consolas" w:eastAsia="Times New Roman" w:hAnsi="Consolas" w:cs="Times New Roman"/>
+          <w:color w:val="C5C8C6"/>
+          <w:sz w:val="21"/>
+          <w:szCs w:val="21"/>
+          <w:lang w:val="en-IL" w:eastAsia="en-IL"/>
+        </w:rPr>
+        <w:t>.</w:t>
+      </w:r>
+      <w:r>
+        <w:rPr>
+          <w:rFonts w:ascii="Consolas" w:eastAsia="Times New Roman" w:hAnsi="Consolas" w:cs="Times New Roman"/>
+          <w:color w:val="CE6700"/>
+          <w:sz w:val="21"/>
+          <w:szCs w:val="21"/>
+          <w:lang w:val="en-IL" w:eastAsia="en-IL"/>
+        </w:rPr>
+        <w:t>json</w:t>
+      </w:r>
+      <w:r>
+        <w:rPr>
+          <w:rFonts w:ascii="Consolas" w:eastAsia="Times New Roman" w:hAnsi="Consolas" w:cs="Times New Roman"/>
+          <w:color w:val="C5C8C6"/>
+          <w:sz w:val="21"/>
+          <w:szCs w:val="21"/>
+          <w:lang w:val="en-IL" w:eastAsia="en-IL"/>
+        </w:rPr>
+        <w:t>())</w:t>
+      </w:r>
+    </w:p>
+    <w:p>
+      <w:pPr>
+        <w:shd w:val="clear" w:color="auto" w:fill="1E1E1E"/>
+        <w:spacing w:after="0" w:line="285" w:lineRule="atLeast"/>
+        <w:rPr>
+          <w:rFonts w:ascii="Consolas" w:eastAsia="Times New Roman" w:hAnsi="Consolas" w:cs="Times New Roman"/>
+          <w:color w:val="C5C8C6"/>
+          <w:sz w:val="21"/>
+          <w:szCs w:val="21"/>
+          <w:lang w:val="en-IL" w:eastAsia="en-IL"/>
+        </w:rPr>
+      </w:pPr>
+    </w:p>
+    <w:p>
+      <w:pPr>
+        <w:shd w:val="clear" w:color="auto" w:fill="1E1E1E"/>
+        <w:spacing w:after="0" w:line="285" w:lineRule="atLeast"/>
+        <w:rPr>
+          <w:rFonts w:ascii="Consolas" w:eastAsia="Times New Roman" w:hAnsi="Consolas" w:cs="Times New Roman"/>
+          <w:color w:val="C5C8C6"/>
+          <w:sz w:val="21"/>
+          <w:szCs w:val="21"/>
+          <w:lang w:val="en-IL" w:eastAsia="en-IL"/>
+        </w:rPr>
+      </w:pPr>
+      <w:r>
+        <w:rPr>
+          <w:rFonts w:ascii="Consolas" w:eastAsia="Times New Roman" w:hAnsi="Consolas" w:cs="Times New Roman"/>
+          <w:color w:val="6089B4"/>
+          <w:sz w:val="21"/>
+          <w:szCs w:val="21"/>
+          <w:lang w:val="en-IL" w:eastAsia="en-IL"/>
+        </w:rPr>
+        <w:t>app</w:t>
+      </w:r>
+      <w:r>
+        <w:rPr>
+          <w:rFonts w:ascii="Consolas" w:eastAsia="Times New Roman" w:hAnsi="Consolas" w:cs="Times New Roman"/>
+          <w:color w:val="C5C8C6"/>
+          <w:sz w:val="21"/>
+          <w:szCs w:val="21"/>
+          <w:lang w:val="en-IL" w:eastAsia="en-IL"/>
+        </w:rPr>
+        <w:t>.</w:t>
+      </w:r>
+      <w:r>
+        <w:rPr>
+          <w:rFonts w:ascii="Consolas" w:eastAsia="Times New Roman" w:hAnsi="Consolas" w:cs="Times New Roman"/>
+          <w:color w:val="CE6700"/>
+          <w:sz w:val="21"/>
+          <w:szCs w:val="21"/>
+          <w:lang w:val="en-IL" w:eastAsia="en-IL"/>
+        </w:rPr>
+        <w:t>get</w:t>
+      </w:r>
+      <w:r>
+        <w:rPr>
+          <w:rFonts w:ascii="Consolas" w:eastAsia="Times New Roman" w:hAnsi="Consolas" w:cs="Times New Roman"/>
+          <w:color w:val="C5C8C6"/>
+          <w:sz w:val="21"/>
+          <w:szCs w:val="21"/>
+          <w:lang w:val="en-IL" w:eastAsia="en-IL"/>
+        </w:rPr>
+        <w:t>(</w:t>
+      </w:r>
+      <w:r>
+        <w:rPr>
+          <w:rFonts w:ascii="Consolas" w:eastAsia="Times New Roman" w:hAnsi="Consolas" w:cs="Times New Roman"/>
+          <w:color w:val="9AA83A"/>
+          <w:sz w:val="21"/>
+          <w:szCs w:val="21"/>
+          <w:lang w:val="en-IL" w:eastAsia="en-IL"/>
+        </w:rPr>
+        <w:t>'/'</w:t>
+      </w:r>
+      <w:r>
+        <w:rPr>
+          <w:rFonts w:ascii="Consolas" w:eastAsia="Times New Roman" w:hAnsi="Consolas" w:cs="Times New Roman"/>
+          <w:color w:val="C5C8C6"/>
+          <w:sz w:val="21"/>
+          <w:szCs w:val="21"/>
+          <w:lang w:val="en-IL" w:eastAsia="en-IL"/>
+        </w:rPr>
+        <w:t>, (</w:t>
+      </w:r>
+      <w:r>
+        <w:rPr>
+          <w:rFonts w:ascii="Consolas" w:eastAsia="Times New Roman" w:hAnsi="Consolas" w:cs="Times New Roman"/>
+          <w:color w:val="6089B4"/>
+          <w:sz w:val="21"/>
+          <w:szCs w:val="21"/>
+          <w:lang w:val="en-IL" w:eastAsia="en-IL"/>
+        </w:rPr>
+        <w:t>req</w:t>
+      </w:r>
+      <w:r>
+        <w:rPr>
+          <w:rFonts w:ascii="Consolas" w:eastAsia="Times New Roman" w:hAnsi="Consolas" w:cs="Times New Roman"/>
+          <w:color w:val="C5C8C6"/>
+          <w:sz w:val="21"/>
+          <w:szCs w:val="21"/>
+          <w:lang w:val="en-IL" w:eastAsia="en-IL"/>
+        </w:rPr>
+        <w:t>, </w:t>
+      </w:r>
+      <w:r>
+        <w:rPr>
+          <w:rFonts w:ascii="Consolas" w:eastAsia="Times New Roman" w:hAnsi="Consolas" w:cs="Times New Roman"/>
+          <w:color w:val="6089B4"/>
+          <w:sz w:val="21"/>
+          <w:szCs w:val="21"/>
+          <w:lang w:val="en-IL" w:eastAsia="en-IL"/>
+        </w:rPr>
+        <w:t>res</w:t>
+      </w:r>
+      <w:r>
+        <w:rPr>
+          <w:rFonts w:ascii="Consolas" w:eastAsia="Times New Roman" w:hAnsi="Consolas" w:cs="Times New Roman"/>
+          <w:color w:val="C5C8C6"/>
+          <w:sz w:val="21"/>
+          <w:szCs w:val="21"/>
+          <w:lang w:val="en-IL" w:eastAsia="en-IL"/>
+        </w:rPr>
+        <w:t>)</w:t>
+      </w:r>
+      <w:r>
+        <w:rPr>
+          <w:rFonts w:ascii="Consolas" w:eastAsia="Times New Roman" w:hAnsi="Consolas" w:cs="Times New Roman"/>
+          <w:color w:val="9872A2"/>
+          <w:sz w:val="21"/>
+          <w:szCs w:val="21"/>
+          <w:lang w:val="en-IL" w:eastAsia="en-IL"/>
+        </w:rPr>
+        <w:t>=&gt;</w:t>
+      </w:r>
+      <w:r>
+        <w:rPr>
+          <w:rFonts w:ascii="Consolas" w:eastAsia="Times New Roman" w:hAnsi="Consolas" w:cs="Times New Roman"/>
+          <w:color w:val="C5C8C6"/>
+          <w:sz w:val="21"/>
+          <w:szCs w:val="21"/>
+          <w:lang w:val="en-IL" w:eastAsia="en-IL"/>
+        </w:rPr>
+        <w:t>{</w:t>
+      </w:r>
+    </w:p>
+    <w:p>
+      <w:pPr>
+        <w:shd w:val="clear" w:color="auto" w:fill="1E1E1E"/>
+        <w:spacing w:after="0" w:line="285" w:lineRule="atLeast"/>
+        <w:rPr>
+          <w:rFonts w:ascii="Consolas" w:eastAsia="Times New Roman" w:hAnsi="Consolas" w:cs="Times New Roman"/>
+          <w:color w:val="C5C8C6"/>
+          <w:sz w:val="21"/>
+          <w:szCs w:val="21"/>
+          <w:lang w:val="en-IL" w:eastAsia="en-IL"/>
+        </w:rPr>
+      </w:pPr>
+      <w:r>
+        <w:rPr>
+          <w:rFonts w:ascii="Consolas" w:eastAsia="Times New Roman" w:hAnsi="Consolas" w:cs="Times New Roman"/>
+          <w:color w:val="C5C8C6"/>
+          <w:sz w:val="21"/>
+          <w:szCs w:val="21"/>
+          <w:lang w:val="en-IL" w:eastAsia="en-IL"/>
+        </w:rPr>
+        <w:t>    </w:t>
+      </w:r>
+      <w:r>
+        <w:rPr>
+          <w:rFonts w:ascii="Consolas" w:eastAsia="Times New Roman" w:hAnsi="Consolas" w:cs="Times New Roman"/>
+          <w:color w:val="C7444A"/>
+          <w:sz w:val="21"/>
+          <w:szCs w:val="21"/>
+          <w:lang w:val="en-IL" w:eastAsia="en-IL"/>
+        </w:rPr>
+        <w:t>console</w:t>
+      </w:r>
+      <w:r>
+        <w:rPr>
+          <w:rFonts w:ascii="Consolas" w:eastAsia="Times New Roman" w:hAnsi="Consolas" w:cs="Times New Roman"/>
+          <w:color w:val="C5C8C6"/>
+          <w:sz w:val="21"/>
+          <w:szCs w:val="21"/>
+          <w:lang w:val="en-IL" w:eastAsia="en-IL"/>
+        </w:rPr>
+        <w:t>.</w:t>
+      </w:r>
+      <w:r>
+        <w:rPr>
+          <w:rFonts w:ascii="Consolas" w:eastAsia="Times New Roman" w:hAnsi="Consolas" w:cs="Times New Roman"/>
+          <w:color w:val="CE6700"/>
+          <w:sz w:val="21"/>
+          <w:szCs w:val="21"/>
+          <w:lang w:val="en-IL" w:eastAsia="en-IL"/>
+        </w:rPr>
+        <w:t>log</w:t>
+      </w:r>
+      <w:r>
+        <w:rPr>
+          <w:rFonts w:ascii="Consolas" w:eastAsia="Times New Roman" w:hAnsi="Consolas" w:cs="Times New Roman"/>
+          <w:color w:val="C5C8C6"/>
+          <w:sz w:val="21"/>
+          <w:szCs w:val="21"/>
+          <w:lang w:val="en-IL" w:eastAsia="en-IL"/>
+        </w:rPr>
+        <w:t>(</w:t>
+      </w:r>
+      <w:r>
+        <w:rPr>
+          <w:rFonts w:ascii="Consolas" w:eastAsia="Times New Roman" w:hAnsi="Consolas" w:cs="Times New Roman"/>
+          <w:color w:val="9AA83A"/>
+          <w:sz w:val="21"/>
+          <w:szCs w:val="21"/>
+          <w:lang w:val="en-IL" w:eastAsia="en-IL"/>
+        </w:rPr>
+        <w:t>'hi there,you got to / route'</w:t>
+      </w:r>
+      <w:r>
+        <w:rPr>
+          <w:rFonts w:ascii="Consolas" w:eastAsia="Times New Roman" w:hAnsi="Consolas" w:cs="Times New Roman"/>
+          <w:color w:val="C5C8C6"/>
+          <w:sz w:val="21"/>
+          <w:szCs w:val="21"/>
+          <w:lang w:val="en-IL" w:eastAsia="en-IL"/>
+        </w:rPr>
+        <w:t>);</w:t>
+      </w:r>
+    </w:p>
+    <w:p>
+      <w:pPr>
+        <w:shd w:val="clear" w:color="auto" w:fill="1E1E1E"/>
+        <w:spacing w:after="0" w:line="285" w:lineRule="atLeast"/>
+        <w:rPr>
+          <w:rFonts w:ascii="Consolas" w:eastAsia="Times New Roman" w:hAnsi="Consolas" w:cs="Times New Roman"/>
+          <w:color w:val="C5C8C6"/>
+          <w:sz w:val="21"/>
+          <w:szCs w:val="21"/>
+          <w:lang w:val="en-IL" w:eastAsia="en-IL"/>
+        </w:rPr>
+      </w:pPr>
+      <w:r>
+        <w:rPr>
+          <w:rFonts w:ascii="Consolas" w:eastAsia="Times New Roman" w:hAnsi="Consolas" w:cs="Times New Roman"/>
+          <w:color w:val="C5C8C6"/>
+          <w:sz w:val="21"/>
+          <w:szCs w:val="21"/>
+          <w:lang w:val="en-IL" w:eastAsia="en-IL"/>
+        </w:rPr>
+        <w:t>    </w:t>
+      </w:r>
+      <w:r>
+        <w:rPr>
+          <w:rFonts w:ascii="Consolas" w:eastAsia="Times New Roman" w:hAnsi="Consolas" w:cs="Times New Roman"/>
+          <w:color w:val="6089B4"/>
+          <w:sz w:val="21"/>
+          <w:szCs w:val="21"/>
+          <w:lang w:val="en-IL" w:eastAsia="en-IL"/>
+        </w:rPr>
+        <w:t>res</w:t>
+      </w:r>
+      <w:r>
+        <w:rPr>
+          <w:rFonts w:ascii="Consolas" w:eastAsia="Times New Roman" w:hAnsi="Consolas" w:cs="Times New Roman"/>
+          <w:color w:val="C5C8C6"/>
+          <w:sz w:val="21"/>
+          <w:szCs w:val="21"/>
+          <w:lang w:val="en-IL" w:eastAsia="en-IL"/>
+        </w:rPr>
+        <w:t>.</w:t>
+      </w:r>
+      <w:r>
+        <w:rPr>
+          <w:rFonts w:ascii="Consolas" w:eastAsia="Times New Roman" w:hAnsi="Consolas" w:cs="Times New Roman"/>
+          <w:color w:val="CE6700"/>
+          <w:sz w:val="21"/>
+          <w:szCs w:val="21"/>
+          <w:lang w:val="en-IL" w:eastAsia="en-IL"/>
+        </w:rPr>
+        <w:t>status</w:t>
+      </w:r>
+      <w:r>
+        <w:rPr>
+          <w:rFonts w:ascii="Consolas" w:eastAsia="Times New Roman" w:hAnsi="Consolas" w:cs="Times New Roman"/>
+          <w:color w:val="C5C8C6"/>
+          <w:sz w:val="21"/>
+          <w:szCs w:val="21"/>
+          <w:lang w:val="en-IL" w:eastAsia="en-IL"/>
+        </w:rPr>
+        <w:t>(</w:t>
+      </w:r>
+      <w:r>
+        <w:rPr>
+          <w:rFonts w:ascii="Consolas" w:eastAsia="Times New Roman" w:hAnsi="Consolas" w:cs="Times New Roman"/>
+          <w:color w:val="6089B4"/>
+          <w:sz w:val="21"/>
+          <w:szCs w:val="21"/>
+          <w:lang w:val="en-IL" w:eastAsia="en-IL"/>
+        </w:rPr>
+        <w:t>200</w:t>
+      </w:r>
+      <w:r>
+        <w:rPr>
+          <w:rFonts w:ascii="Consolas" w:eastAsia="Times New Roman" w:hAnsi="Consolas" w:cs="Times New Roman"/>
+          <w:color w:val="C5C8C6"/>
+          <w:sz w:val="21"/>
+          <w:szCs w:val="21"/>
+          <w:lang w:val="en-IL" w:eastAsia="en-IL"/>
+        </w:rPr>
+        <w:t>).</w:t>
+      </w:r>
+      <w:r>
+        <w:rPr>
+          <w:rFonts w:ascii="Consolas" w:eastAsia="Times New Roman" w:hAnsi="Consolas" w:cs="Times New Roman"/>
+          <w:color w:val="CE6700"/>
+          <w:sz w:val="21"/>
+          <w:szCs w:val="21"/>
+          <w:lang w:val="en-IL" w:eastAsia="en-IL"/>
+        </w:rPr>
+        <w:t>send</w:t>
+      </w:r>
+      <w:r>
+        <w:rPr>
+          <w:rFonts w:ascii="Consolas" w:eastAsia="Times New Roman" w:hAnsi="Consolas" w:cs="Times New Roman"/>
+          <w:color w:val="C5C8C6"/>
+          <w:sz w:val="21"/>
+          <w:szCs w:val="21"/>
+          <w:lang w:val="en-IL" w:eastAsia="en-IL"/>
+        </w:rPr>
+        <w:t>(</w:t>
+      </w:r>
+      <w:r>
+        <w:rPr>
+          <w:rFonts w:ascii="Consolas" w:eastAsia="Times New Roman" w:hAnsi="Consolas" w:cs="Times New Roman"/>
+          <w:color w:val="9AA83A"/>
+          <w:sz w:val="21"/>
+          <w:szCs w:val="21"/>
+          <w:lang w:val="en-IL" w:eastAsia="en-IL"/>
+        </w:rPr>
+        <w:t>'you got to / route'</w:t>
+      </w:r>
+      <w:r>
+        <w:rPr>
+          <w:rFonts w:ascii="Consolas" w:eastAsia="Times New Roman" w:hAnsi="Consolas" w:cs="Times New Roman"/>
+          <w:color w:val="C5C8C6"/>
+          <w:sz w:val="21"/>
+          <w:szCs w:val="21"/>
+          <w:lang w:val="en-IL" w:eastAsia="en-IL"/>
+        </w:rPr>
+        <w:t>);</w:t>
+      </w:r>
+    </w:p>
+    <w:p>
+      <w:pPr>
+        <w:shd w:val="clear" w:color="auto" w:fill="1E1E1E"/>
+        <w:spacing w:after="0" w:line="285" w:lineRule="atLeast"/>
+        <w:rPr>
+          <w:rFonts w:ascii="Consolas" w:eastAsia="Times New Roman" w:hAnsi="Consolas" w:cs="Times New Roman"/>
+          <w:color w:val="C5C8C6"/>
+          <w:sz w:val="21"/>
+          <w:szCs w:val="21"/>
+          <w:lang w:val="en-IL" w:eastAsia="en-IL"/>
+        </w:rPr>
+      </w:pPr>
+      <w:r>
+        <w:rPr>
+          <w:rFonts w:ascii="Consolas" w:eastAsia="Times New Roman" w:hAnsi="Consolas" w:cs="Times New Roman"/>
+          <w:color w:val="C5C8C6"/>
+          <w:sz w:val="21"/>
+          <w:szCs w:val="21"/>
+          <w:lang w:val="en-IL" w:eastAsia="en-IL"/>
+        </w:rPr>
+        <w:t>});</w:t>
+      </w:r>
+    </w:p>
+    <w:p>
+      <w:pPr>
+        <w:shd w:val="clear" w:color="auto" w:fill="1E1E1E"/>
+        <w:spacing w:after="0" w:line="285" w:lineRule="atLeast"/>
+        <w:rPr>
+          <w:rFonts w:ascii="Consolas" w:eastAsia="Times New Roman" w:hAnsi="Consolas" w:cs="Times New Roman"/>
+          <w:color w:val="C5C8C6"/>
+          <w:sz w:val="21"/>
+          <w:szCs w:val="21"/>
+          <w:lang w:val="en-IL" w:eastAsia="en-IL"/>
+        </w:rPr>
+      </w:pPr>
+    </w:p>
+    <w:p>
+      <w:pPr>
+        <w:shd w:val="clear" w:color="auto" w:fill="1E1E1E"/>
+        <w:spacing w:after="0" w:line="285" w:lineRule="atLeast"/>
+        <w:rPr>
+          <w:rFonts w:ascii="Consolas" w:eastAsia="Times New Roman" w:hAnsi="Consolas" w:cs="Times New Roman"/>
+          <w:color w:val="C5C8C6"/>
+          <w:sz w:val="21"/>
+          <w:szCs w:val="21"/>
+          <w:lang w:val="en-IL" w:eastAsia="en-IL"/>
+        </w:rPr>
+      </w:pPr>
+      <w:r>
+        <w:rPr>
+          <w:rFonts w:ascii="Consolas" w:eastAsia="Times New Roman" w:hAnsi="Consolas" w:cs="Times New Roman"/>
+          <w:color w:val="6089B4"/>
+          <w:sz w:val="21"/>
+          <w:szCs w:val="21"/>
+          <w:lang w:val="en-IL" w:eastAsia="en-IL"/>
+        </w:rPr>
+        <w:t>module</w:t>
+      </w:r>
+      <w:r>
+        <w:rPr>
+          <w:rFonts w:ascii="Consolas" w:eastAsia="Times New Roman" w:hAnsi="Consolas" w:cs="Times New Roman"/>
+          <w:color w:val="C5C8C6"/>
+          <w:sz w:val="21"/>
+          <w:szCs w:val="21"/>
+          <w:lang w:val="en-IL" w:eastAsia="en-IL"/>
+        </w:rPr>
+        <w:t>.</w:t>
+      </w:r>
+      <w:r>
+        <w:rPr>
+          <w:rFonts w:ascii="Consolas" w:eastAsia="Times New Roman" w:hAnsi="Consolas" w:cs="Times New Roman"/>
+          <w:color w:val="6089B4"/>
+          <w:sz w:val="21"/>
+          <w:szCs w:val="21"/>
+          <w:lang w:val="en-IL" w:eastAsia="en-IL"/>
+        </w:rPr>
+        <w:t>exports</w:t>
+      </w:r>
+      <w:r>
+        <w:rPr>
+          <w:rFonts w:ascii="Consolas" w:eastAsia="Times New Roman" w:hAnsi="Consolas" w:cs="Times New Roman"/>
+          <w:color w:val="C5C8C6"/>
+          <w:sz w:val="21"/>
+          <w:szCs w:val="21"/>
+          <w:lang w:val="en-IL" w:eastAsia="en-IL"/>
+        </w:rPr>
+        <w:t> </w:t>
+      </w:r>
+      <w:r>
+        <w:rPr>
+          <w:rFonts w:ascii="Consolas" w:eastAsia="Times New Roman" w:hAnsi="Consolas" w:cs="Times New Roman"/>
+          <w:color w:val="676867"/>
+          <w:sz w:val="21"/>
+          <w:szCs w:val="21"/>
+          <w:lang w:val="en-IL" w:eastAsia="en-IL"/>
+        </w:rPr>
+        <w:t>=</w:t>
+      </w:r>
+      <w:r>
+        <w:rPr>
+          <w:rFonts w:ascii="Consolas" w:eastAsia="Times New Roman" w:hAnsi="Consolas" w:cs="Times New Roman"/>
+          <w:color w:val="C5C8C6"/>
+          <w:sz w:val="21"/>
+          <w:szCs w:val="21"/>
+          <w:lang w:val="en-IL" w:eastAsia="en-IL"/>
+        </w:rPr>
+        <w:t> </w:t>
+      </w:r>
+      <w:r>
+        <w:rPr>
+          <w:rFonts w:ascii="Consolas" w:eastAsia="Times New Roman" w:hAnsi="Consolas" w:cs="Times New Roman"/>
+          <w:color w:val="6089B4"/>
+          <w:sz w:val="21"/>
+          <w:szCs w:val="21"/>
+          <w:lang w:val="en-IL" w:eastAsia="en-IL"/>
+        </w:rPr>
+        <w:t>app</w:t>
+      </w:r>
+    </w:p>
+    <w:p>
+      <w:pPr>
+        <w:rPr>
+          <w:b/>
+          <w:bCs/>
+          <w:lang w:val="en-US"/>
+        </w:rPr>
+      </w:pPr>
+    </w:p>
+    <w:p>
+      <w:pPr>
+        <w:rPr>
+          <w:u w:val="single"/>
+          <w:lang w:val="en-US"/>
+        </w:rPr>
+      </w:pPr>
+    </w:p>
+    <w:p>
+      <w:pPr>
+        <w:rPr>
+          <w:b/>
+          <w:bCs/>
+          <w:lang w:val="en-US"/>
+        </w:rPr>
+      </w:pPr>
+      <w:r>
+        <w:rPr>
+          <w:b/>
+          <w:bCs/>
+          <w:lang w:val="en-US"/>
+        </w:rPr>
+        <w:t>Create a new file</w:t>
+      </w:r>
+      <w:r>
+        <w:rPr>
+          <w:b/>
+          <w:bCs/>
+          <w:lang w:val="en-US"/>
+        </w:rPr>
+        <w:t xml:space="preserve"> </w:t>
+      </w:r>
+      <w:r>
+        <w:rPr>
+          <w:b/>
+          <w:bCs/>
+          <w:lang w:val="en-US"/>
+        </w:rPr>
+        <w:t xml:space="preserve">in the root of the project </w:t>
+      </w:r>
+      <w:r>
+        <w:rPr>
+          <w:b/>
+          <w:bCs/>
+          <w:lang w:val="en-US"/>
+        </w:rPr>
+        <w:sym w:font="Wingdings" w:char="F0E0"/>
+      </w:r>
+      <w:r>
+        <w:rPr>
+          <w:b/>
+          <w:bCs/>
+          <w:lang w:val="en-US"/>
+        </w:rPr>
+        <w:t xml:space="preserve"> server.js</w:t>
+      </w:r>
+    </w:p>
+    <w:p>
+      <w:pPr>
+        <w:shd w:val="clear" w:color="auto" w:fill="1E1E1E"/>
+        <w:spacing w:after="0" w:line="285" w:lineRule="atLeast"/>
+        <w:rPr>
+          <w:rFonts w:ascii="Consolas" w:eastAsia="Times New Roman" w:hAnsi="Consolas" w:cs="Times New Roman"/>
+          <w:color w:val="C5C8C6"/>
+          <w:sz w:val="21"/>
+          <w:szCs w:val="21"/>
+          <w:lang w:val="en-IL" w:eastAsia="en-IL"/>
+        </w:rPr>
+      </w:pPr>
+      <w:r>
+        <w:rPr>
+          <w:rFonts w:ascii="Consolas" w:eastAsia="Times New Roman" w:hAnsi="Consolas" w:cs="Times New Roman"/>
+          <w:color w:val="9872A2"/>
+          <w:sz w:val="21"/>
+          <w:szCs w:val="21"/>
+          <w:lang w:val="en-IL" w:eastAsia="en-IL"/>
+        </w:rPr>
+        <w:t>const</w:t>
+      </w:r>
+      <w:r>
+        <w:rPr>
+          <w:rFonts w:ascii="Consolas" w:eastAsia="Times New Roman" w:hAnsi="Consolas" w:cs="Times New Roman"/>
+          <w:color w:val="C5C8C6"/>
+          <w:sz w:val="21"/>
+          <w:szCs w:val="21"/>
+          <w:lang w:val="en-IL" w:eastAsia="en-IL"/>
+        </w:rPr>
+        <w:t> </w:t>
+      </w:r>
+      <w:r>
+        <w:rPr>
+          <w:rFonts w:ascii="Consolas" w:eastAsia="Times New Roman" w:hAnsi="Consolas" w:cs="Times New Roman"/>
+          <w:color w:val="9B0000"/>
+          <w:sz w:val="21"/>
+          <w:szCs w:val="21"/>
+          <w:lang w:val="en-IL" w:eastAsia="en-IL"/>
+        </w:rPr>
+        <w:t>http</w:t>
+      </w:r>
+      <w:r>
+        <w:rPr>
+          <w:rFonts w:ascii="Consolas" w:eastAsia="Times New Roman" w:hAnsi="Consolas" w:cs="Times New Roman"/>
+          <w:color w:val="C5C8C6"/>
+          <w:sz w:val="21"/>
+          <w:szCs w:val="21"/>
+          <w:lang w:val="en-IL" w:eastAsia="en-IL"/>
+        </w:rPr>
+        <w:t> </w:t>
+      </w:r>
+      <w:r>
+        <w:rPr>
+          <w:rFonts w:ascii="Consolas" w:eastAsia="Times New Roman" w:hAnsi="Consolas" w:cs="Times New Roman"/>
+          <w:color w:val="676867"/>
+          <w:sz w:val="21"/>
+          <w:szCs w:val="21"/>
+          <w:lang w:val="en-IL" w:eastAsia="en-IL"/>
+        </w:rPr>
+        <w:t>=</w:t>
+      </w:r>
+      <w:r>
+        <w:rPr>
+          <w:rFonts w:ascii="Consolas" w:eastAsia="Times New Roman" w:hAnsi="Consolas" w:cs="Times New Roman"/>
+          <w:color w:val="C5C8C6"/>
+          <w:sz w:val="21"/>
+          <w:szCs w:val="21"/>
+          <w:lang w:val="en-IL" w:eastAsia="en-IL"/>
+        </w:rPr>
+        <w:t> </w:t>
+      </w:r>
+      <w:r>
+        <w:rPr>
+          <w:rFonts w:ascii="Consolas" w:eastAsia="Times New Roman" w:hAnsi="Consolas" w:cs="Times New Roman"/>
+          <w:color w:val="CE6700"/>
+          <w:sz w:val="21"/>
+          <w:szCs w:val="21"/>
+          <w:lang w:val="en-IL" w:eastAsia="en-IL"/>
+        </w:rPr>
+        <w:t>require</w:t>
+      </w:r>
+      <w:r>
+        <w:rPr>
+          <w:rFonts w:ascii="Consolas" w:eastAsia="Times New Roman" w:hAnsi="Consolas" w:cs="Times New Roman"/>
+          <w:color w:val="C5C8C6"/>
+          <w:sz w:val="21"/>
+          <w:szCs w:val="21"/>
+          <w:lang w:val="en-IL" w:eastAsia="en-IL"/>
+        </w:rPr>
+        <w:t>(</w:t>
+      </w:r>
+      <w:r>
+        <w:rPr>
+          <w:rFonts w:ascii="Consolas" w:eastAsia="Times New Roman" w:hAnsi="Consolas" w:cs="Times New Roman"/>
+          <w:color w:val="9AA83A"/>
+          <w:sz w:val="21"/>
+          <w:szCs w:val="21"/>
+          <w:lang w:val="en-IL" w:eastAsia="en-IL"/>
+        </w:rPr>
+        <w:t>'http'</w:t>
+      </w:r>
+      <w:r>
+        <w:rPr>
+          <w:rFonts w:ascii="Consolas" w:eastAsia="Times New Roman" w:hAnsi="Consolas" w:cs="Times New Roman"/>
+          <w:color w:val="C5C8C6"/>
+          <w:sz w:val="21"/>
+          <w:szCs w:val="21"/>
+          <w:lang w:val="en-IL" w:eastAsia="en-IL"/>
+        </w:rPr>
+        <w:t>);</w:t>
+      </w:r>
+    </w:p>
+    <w:p>
+      <w:pPr>
+        <w:shd w:val="clear" w:color="auto" w:fill="1E1E1E"/>
+        <w:spacing w:after="0" w:line="285" w:lineRule="atLeast"/>
+        <w:rPr>
+          <w:rFonts w:ascii="Consolas" w:eastAsia="Times New Roman" w:hAnsi="Consolas" w:cs="Times New Roman"/>
+          <w:color w:val="C5C8C6"/>
+          <w:sz w:val="21"/>
+          <w:szCs w:val="21"/>
+          <w:lang w:val="en-IL" w:eastAsia="en-IL"/>
+        </w:rPr>
+      </w:pPr>
+      <w:r>
+        <w:rPr>
+          <w:rFonts w:ascii="Consolas" w:eastAsia="Times New Roman" w:hAnsi="Consolas" w:cs="Times New Roman"/>
+          <w:color w:val="9872A2"/>
+          <w:sz w:val="21"/>
+          <w:szCs w:val="21"/>
+          <w:lang w:val="en-IL" w:eastAsia="en-IL"/>
+        </w:rPr>
+        <w:t>const</w:t>
+      </w:r>
+      <w:r>
+        <w:rPr>
+          <w:rFonts w:ascii="Consolas" w:eastAsia="Times New Roman" w:hAnsi="Consolas" w:cs="Times New Roman"/>
+          <w:color w:val="C5C8C6"/>
+          <w:sz w:val="21"/>
+          <w:szCs w:val="21"/>
+          <w:lang w:val="en-IL" w:eastAsia="en-IL"/>
+        </w:rPr>
+        <w:t> </w:t>
+      </w:r>
+      <w:r>
+        <w:rPr>
+          <w:rFonts w:ascii="Consolas" w:eastAsia="Times New Roman" w:hAnsi="Consolas" w:cs="Times New Roman"/>
+          <w:color w:val="6089B4"/>
+          <w:sz w:val="21"/>
+          <w:szCs w:val="21"/>
+          <w:lang w:val="en-IL" w:eastAsia="en-IL"/>
+        </w:rPr>
+        <w:t>dotenv</w:t>
+      </w:r>
+      <w:r>
+        <w:rPr>
+          <w:rFonts w:ascii="Consolas" w:eastAsia="Times New Roman" w:hAnsi="Consolas" w:cs="Times New Roman"/>
+          <w:color w:val="C5C8C6"/>
+          <w:sz w:val="21"/>
+          <w:szCs w:val="21"/>
+          <w:lang w:val="en-IL" w:eastAsia="en-IL"/>
+        </w:rPr>
+        <w:t> </w:t>
+      </w:r>
+      <w:r>
+        <w:rPr>
+          <w:rFonts w:ascii="Consolas" w:eastAsia="Times New Roman" w:hAnsi="Consolas" w:cs="Times New Roman"/>
+          <w:color w:val="676867"/>
+          <w:sz w:val="21"/>
+          <w:szCs w:val="21"/>
+          <w:lang w:val="en-IL" w:eastAsia="en-IL"/>
+        </w:rPr>
+        <w:t>=</w:t>
+      </w:r>
+      <w:r>
+        <w:rPr>
+          <w:rFonts w:ascii="Consolas" w:eastAsia="Times New Roman" w:hAnsi="Consolas" w:cs="Times New Roman"/>
+          <w:color w:val="C5C8C6"/>
+          <w:sz w:val="21"/>
+          <w:szCs w:val="21"/>
+          <w:lang w:val="en-IL" w:eastAsia="en-IL"/>
+        </w:rPr>
+        <w:t> </w:t>
+      </w:r>
+      <w:r>
+        <w:rPr>
+          <w:rFonts w:ascii="Consolas" w:eastAsia="Times New Roman" w:hAnsi="Consolas" w:cs="Times New Roman"/>
+          <w:color w:val="CE6700"/>
+          <w:sz w:val="21"/>
+          <w:szCs w:val="21"/>
+          <w:lang w:val="en-IL" w:eastAsia="en-IL"/>
+        </w:rPr>
+        <w:t>require</w:t>
+      </w:r>
+      <w:r>
+        <w:rPr>
+          <w:rFonts w:ascii="Consolas" w:eastAsia="Times New Roman" w:hAnsi="Consolas" w:cs="Times New Roman"/>
+          <w:color w:val="C5C8C6"/>
+          <w:sz w:val="21"/>
+          <w:szCs w:val="21"/>
+          <w:lang w:val="en-IL" w:eastAsia="en-IL"/>
+        </w:rPr>
+        <w:t>(</w:t>
+      </w:r>
+      <w:r>
+        <w:rPr>
+          <w:rFonts w:ascii="Consolas" w:eastAsia="Times New Roman" w:hAnsi="Consolas" w:cs="Times New Roman"/>
+          <w:color w:val="9AA83A"/>
+          <w:sz w:val="21"/>
+          <w:szCs w:val="21"/>
+          <w:lang w:val="en-IL" w:eastAsia="en-IL"/>
+        </w:rPr>
+        <w:t>'dotenv'</w:t>
+      </w:r>
+      <w:r>
+        <w:rPr>
+          <w:rFonts w:ascii="Consolas" w:eastAsia="Times New Roman" w:hAnsi="Consolas" w:cs="Times New Roman"/>
+          <w:color w:val="C5C8C6"/>
+          <w:sz w:val="21"/>
+          <w:szCs w:val="21"/>
+          <w:lang w:val="en-IL" w:eastAsia="en-IL"/>
+        </w:rPr>
+        <w:t>) </w:t>
+      </w:r>
+    </w:p>
+    <w:p>
+      <w:pPr>
+        <w:shd w:val="clear" w:color="auto" w:fill="1E1E1E"/>
+        <w:spacing w:after="0" w:line="285" w:lineRule="atLeast"/>
+        <w:rPr>
+          <w:rFonts w:ascii="Consolas" w:eastAsia="Times New Roman" w:hAnsi="Consolas" w:cs="Times New Roman"/>
+          <w:color w:val="C5C8C6"/>
+          <w:sz w:val="21"/>
+          <w:szCs w:val="21"/>
+          <w:lang w:val="en-IL" w:eastAsia="en-IL"/>
+        </w:rPr>
+      </w:pPr>
+      <w:r>
+        <w:rPr>
+          <w:rFonts w:ascii="Consolas" w:eastAsia="Times New Roman" w:hAnsi="Consolas" w:cs="Times New Roman"/>
+          <w:color w:val="9872A2"/>
+          <w:sz w:val="21"/>
+          <w:szCs w:val="21"/>
+          <w:lang w:val="en-IL" w:eastAsia="en-IL"/>
+        </w:rPr>
+        <w:t>const</w:t>
+      </w:r>
+      <w:r>
+        <w:rPr>
+          <w:rFonts w:ascii="Consolas" w:eastAsia="Times New Roman" w:hAnsi="Consolas" w:cs="Times New Roman"/>
+          <w:color w:val="C5C8C6"/>
+          <w:sz w:val="21"/>
+          <w:szCs w:val="21"/>
+          <w:lang w:val="en-IL" w:eastAsia="en-IL"/>
+        </w:rPr>
+        <w:t> </w:t>
+      </w:r>
+      <w:r>
+        <w:rPr>
+          <w:rFonts w:ascii="Consolas" w:eastAsia="Times New Roman" w:hAnsi="Consolas" w:cs="Times New Roman"/>
+          <w:color w:val="6089B4"/>
+          <w:sz w:val="21"/>
+          <w:szCs w:val="21"/>
+          <w:lang w:val="en-IL" w:eastAsia="en-IL"/>
+        </w:rPr>
+        <w:t>app</w:t>
+      </w:r>
+      <w:r>
+        <w:rPr>
+          <w:rFonts w:ascii="Consolas" w:eastAsia="Times New Roman" w:hAnsi="Consolas" w:cs="Times New Roman"/>
+          <w:color w:val="C5C8C6"/>
+          <w:sz w:val="21"/>
+          <w:szCs w:val="21"/>
+          <w:lang w:val="en-IL" w:eastAsia="en-IL"/>
+        </w:rPr>
+        <w:t> </w:t>
+      </w:r>
+      <w:r>
+        <w:rPr>
+          <w:rFonts w:ascii="Consolas" w:eastAsia="Times New Roman" w:hAnsi="Consolas" w:cs="Times New Roman"/>
+          <w:color w:val="676867"/>
+          <w:sz w:val="21"/>
+          <w:szCs w:val="21"/>
+          <w:lang w:val="en-IL" w:eastAsia="en-IL"/>
+        </w:rPr>
+        <w:t>=</w:t>
+      </w:r>
+      <w:r>
+        <w:rPr>
+          <w:rFonts w:ascii="Consolas" w:eastAsia="Times New Roman" w:hAnsi="Consolas" w:cs="Times New Roman"/>
+          <w:color w:val="C5C8C6"/>
+          <w:sz w:val="21"/>
+          <w:szCs w:val="21"/>
+          <w:lang w:val="en-IL" w:eastAsia="en-IL"/>
+        </w:rPr>
+        <w:t> </w:t>
+      </w:r>
+      <w:r>
+        <w:rPr>
+          <w:rFonts w:ascii="Consolas" w:eastAsia="Times New Roman" w:hAnsi="Consolas" w:cs="Times New Roman"/>
+          <w:color w:val="CE6700"/>
+          <w:sz w:val="21"/>
+          <w:szCs w:val="21"/>
+          <w:lang w:val="en-IL" w:eastAsia="en-IL"/>
+        </w:rPr>
+        <w:t>require</w:t>
+      </w:r>
+      <w:r>
+        <w:rPr>
+          <w:rFonts w:ascii="Consolas" w:eastAsia="Times New Roman" w:hAnsi="Consolas" w:cs="Times New Roman"/>
+          <w:color w:val="C5C8C6"/>
+          <w:sz w:val="21"/>
+          <w:szCs w:val="21"/>
+          <w:lang w:val="en-IL" w:eastAsia="en-IL"/>
+        </w:rPr>
+        <w:t>(</w:t>
+      </w:r>
+      <w:r>
+        <w:rPr>
+          <w:rFonts w:ascii="Consolas" w:eastAsia="Times New Roman" w:hAnsi="Consolas" w:cs="Times New Roman"/>
+          <w:color w:val="9AA83A"/>
+          <w:sz w:val="21"/>
+          <w:szCs w:val="21"/>
+          <w:lang w:val="en-IL" w:eastAsia="en-IL"/>
+        </w:rPr>
+        <w:t>'./app'</w:t>
+      </w:r>
+      <w:r>
+        <w:rPr>
+          <w:rFonts w:ascii="Consolas" w:eastAsia="Times New Roman" w:hAnsi="Consolas" w:cs="Times New Roman"/>
+          <w:color w:val="C5C8C6"/>
+          <w:sz w:val="21"/>
+          <w:szCs w:val="21"/>
+          <w:lang w:val="en-IL" w:eastAsia="en-IL"/>
+        </w:rPr>
+        <w:t>);</w:t>
+      </w:r>
+    </w:p>
+    <w:p>
+      <w:pPr>
+        <w:shd w:val="clear" w:color="auto" w:fill="1E1E1E"/>
+        <w:spacing w:after="0" w:line="285" w:lineRule="atLeast"/>
+        <w:rPr>
+          <w:rFonts w:ascii="Consolas" w:eastAsia="Times New Roman" w:hAnsi="Consolas" w:cs="Times New Roman"/>
+          <w:color w:val="C5C8C6"/>
+          <w:sz w:val="21"/>
+          <w:szCs w:val="21"/>
+          <w:lang w:val="en-IL" w:eastAsia="en-IL"/>
+        </w:rPr>
+      </w:pPr>
+    </w:p>
+    <w:p>
+      <w:pPr>
+        <w:shd w:val="clear" w:color="auto" w:fill="1E1E1E"/>
+        <w:spacing w:after="0" w:line="285" w:lineRule="atLeast"/>
+        <w:rPr>
+          <w:rFonts w:ascii="Consolas" w:eastAsia="Times New Roman" w:hAnsi="Consolas" w:cs="Times New Roman"/>
+          <w:color w:val="C5C8C6"/>
+          <w:sz w:val="21"/>
+          <w:szCs w:val="21"/>
+          <w:lang w:val="en-IL" w:eastAsia="en-IL"/>
+        </w:rPr>
+      </w:pPr>
+      <w:r>
+        <w:rPr>
+          <w:rFonts w:ascii="Consolas" w:eastAsia="Times New Roman" w:hAnsi="Consolas" w:cs="Times New Roman"/>
+          <w:color w:val="6089B4"/>
+          <w:sz w:val="21"/>
+          <w:szCs w:val="21"/>
+          <w:lang w:val="en-IL" w:eastAsia="en-IL"/>
+        </w:rPr>
+        <w:t>dotenv</w:t>
+      </w:r>
+      <w:r>
+        <w:rPr>
+          <w:rFonts w:ascii="Consolas" w:eastAsia="Times New Roman" w:hAnsi="Consolas" w:cs="Times New Roman"/>
+          <w:color w:val="C5C8C6"/>
+          <w:sz w:val="21"/>
+          <w:szCs w:val="21"/>
+          <w:lang w:val="en-IL" w:eastAsia="en-IL"/>
+        </w:rPr>
+        <w:t>.</w:t>
+      </w:r>
+      <w:r>
+        <w:rPr>
+          <w:rFonts w:ascii="Consolas" w:eastAsia="Times New Roman" w:hAnsi="Consolas" w:cs="Times New Roman"/>
+          <w:color w:val="CE6700"/>
+          <w:sz w:val="21"/>
+          <w:szCs w:val="21"/>
+          <w:lang w:val="en-IL" w:eastAsia="en-IL"/>
+        </w:rPr>
+        <w:t>config</w:t>
+      </w:r>
+      <w:r>
+        <w:rPr>
+          <w:rFonts w:ascii="Consolas" w:eastAsia="Times New Roman" w:hAnsi="Consolas" w:cs="Times New Roman"/>
+          <w:color w:val="C5C8C6"/>
+          <w:sz w:val="21"/>
+          <w:szCs w:val="21"/>
+          <w:lang w:val="en-IL" w:eastAsia="en-IL"/>
+        </w:rPr>
+        <w:t>();</w:t>
+      </w:r>
+    </w:p>
+    <w:p>
+      <w:pPr>
+        <w:shd w:val="clear" w:color="auto" w:fill="1E1E1E"/>
+        <w:spacing w:after="0" w:line="285" w:lineRule="atLeast"/>
+        <w:rPr>
+          <w:rFonts w:ascii="Consolas" w:eastAsia="Times New Roman" w:hAnsi="Consolas" w:cs="Times New Roman"/>
+          <w:color w:val="C5C8C6"/>
+          <w:sz w:val="21"/>
+          <w:szCs w:val="21"/>
+          <w:lang w:val="en-IL" w:eastAsia="en-IL"/>
+        </w:rPr>
+      </w:pPr>
+      <w:r>
+        <w:rPr>
+          <w:rFonts w:ascii="Consolas" w:eastAsia="Times New Roman" w:hAnsi="Consolas" w:cs="Times New Roman"/>
+          <w:color w:val="9872A2"/>
+          <w:sz w:val="21"/>
+          <w:szCs w:val="21"/>
+          <w:lang w:val="en-IL" w:eastAsia="en-IL"/>
+        </w:rPr>
+        <w:t>const</w:t>
+      </w:r>
+      <w:r>
+        <w:rPr>
+          <w:rFonts w:ascii="Consolas" w:eastAsia="Times New Roman" w:hAnsi="Consolas" w:cs="Times New Roman"/>
+          <w:color w:val="C5C8C6"/>
+          <w:sz w:val="21"/>
+          <w:szCs w:val="21"/>
+          <w:lang w:val="en-IL" w:eastAsia="en-IL"/>
+        </w:rPr>
+        <w:t> </w:t>
+      </w:r>
+      <w:r>
+        <w:rPr>
+          <w:rFonts w:ascii="Consolas" w:eastAsia="Times New Roman" w:hAnsi="Consolas" w:cs="Times New Roman"/>
+          <w:color w:val="6089B4"/>
+          <w:sz w:val="21"/>
+          <w:szCs w:val="21"/>
+          <w:lang w:val="en-IL" w:eastAsia="en-IL"/>
+        </w:rPr>
+        <w:t>PORT</w:t>
+      </w:r>
+      <w:r>
+        <w:rPr>
+          <w:rFonts w:ascii="Consolas" w:eastAsia="Times New Roman" w:hAnsi="Consolas" w:cs="Times New Roman"/>
+          <w:color w:val="C5C8C6"/>
+          <w:sz w:val="21"/>
+          <w:szCs w:val="21"/>
+          <w:lang w:val="en-IL" w:eastAsia="en-IL"/>
+        </w:rPr>
+        <w:t> </w:t>
+      </w:r>
+      <w:r>
+        <w:rPr>
+          <w:rFonts w:ascii="Consolas" w:eastAsia="Times New Roman" w:hAnsi="Consolas" w:cs="Times New Roman"/>
+          <w:color w:val="676867"/>
+          <w:sz w:val="21"/>
+          <w:szCs w:val="21"/>
+          <w:lang w:val="en-IL" w:eastAsia="en-IL"/>
+        </w:rPr>
+        <w:t>=</w:t>
+      </w:r>
+      <w:r>
+        <w:rPr>
+          <w:rFonts w:ascii="Consolas" w:eastAsia="Times New Roman" w:hAnsi="Consolas" w:cs="Times New Roman"/>
+          <w:color w:val="C5C8C6"/>
+          <w:sz w:val="21"/>
+          <w:szCs w:val="21"/>
+          <w:lang w:val="en-IL" w:eastAsia="en-IL"/>
+        </w:rPr>
+        <w:t> </w:t>
+      </w:r>
+      <w:r>
+        <w:rPr>
+          <w:rFonts w:ascii="Consolas" w:eastAsia="Times New Roman" w:hAnsi="Consolas" w:cs="Times New Roman"/>
+          <w:color w:val="6089B4"/>
+          <w:sz w:val="21"/>
+          <w:szCs w:val="21"/>
+          <w:lang w:val="en-IL" w:eastAsia="en-IL"/>
+        </w:rPr>
+        <w:t>process</w:t>
+      </w:r>
+      <w:r>
+        <w:rPr>
+          <w:rFonts w:ascii="Consolas" w:eastAsia="Times New Roman" w:hAnsi="Consolas" w:cs="Times New Roman"/>
+          <w:color w:val="C5C8C6"/>
+          <w:sz w:val="21"/>
+          <w:szCs w:val="21"/>
+          <w:lang w:val="en-IL" w:eastAsia="en-IL"/>
+        </w:rPr>
+        <w:t>.</w:t>
+      </w:r>
+      <w:r>
+        <w:rPr>
+          <w:rFonts w:ascii="Consolas" w:eastAsia="Times New Roman" w:hAnsi="Consolas" w:cs="Times New Roman"/>
+          <w:color w:val="9872A2"/>
+          <w:sz w:val="21"/>
+          <w:szCs w:val="21"/>
+          <w:lang w:val="en-IL" w:eastAsia="en-IL"/>
+        </w:rPr>
+        <w:t>env</w:t>
+      </w:r>
+      <w:r>
+        <w:rPr>
+          <w:rFonts w:ascii="Consolas" w:eastAsia="Times New Roman" w:hAnsi="Consolas" w:cs="Times New Roman"/>
+          <w:color w:val="C5C8C6"/>
+          <w:sz w:val="21"/>
+          <w:szCs w:val="21"/>
+          <w:lang w:val="en-IL" w:eastAsia="en-IL"/>
+        </w:rPr>
+        <w:t>.</w:t>
+      </w:r>
+      <w:r>
+        <w:rPr>
+          <w:rFonts w:ascii="Consolas" w:eastAsia="Times New Roman" w:hAnsi="Consolas" w:cs="Times New Roman"/>
+          <w:color w:val="6089B4"/>
+          <w:sz w:val="21"/>
+          <w:szCs w:val="21"/>
+          <w:lang w:val="en-IL" w:eastAsia="en-IL"/>
+        </w:rPr>
+        <w:t>PORT</w:t>
+      </w:r>
+      <w:r>
+        <w:rPr>
+          <w:rFonts w:ascii="Consolas" w:eastAsia="Times New Roman" w:hAnsi="Consolas" w:cs="Times New Roman"/>
+          <w:color w:val="C5C8C6"/>
+          <w:sz w:val="21"/>
+          <w:szCs w:val="21"/>
+          <w:lang w:val="en-IL" w:eastAsia="en-IL"/>
+        </w:rPr>
+        <w:t> </w:t>
+      </w:r>
+      <w:r>
+        <w:rPr>
+          <w:rFonts w:ascii="Consolas" w:eastAsia="Times New Roman" w:hAnsi="Consolas" w:cs="Times New Roman"/>
+          <w:color w:val="676867"/>
+          <w:sz w:val="21"/>
+          <w:szCs w:val="21"/>
+          <w:lang w:val="en-IL" w:eastAsia="en-IL"/>
+        </w:rPr>
+        <w:t>||</w:t>
+      </w:r>
+      <w:r>
+        <w:rPr>
+          <w:rFonts w:ascii="Consolas" w:eastAsia="Times New Roman" w:hAnsi="Consolas" w:cs="Times New Roman"/>
+          <w:color w:val="C5C8C6"/>
+          <w:sz w:val="21"/>
+          <w:szCs w:val="21"/>
+          <w:lang w:val="en-IL" w:eastAsia="en-IL"/>
+        </w:rPr>
+        <w:t> </w:t>
+      </w:r>
+      <w:r>
+        <w:rPr>
+          <w:rFonts w:ascii="Consolas" w:eastAsia="Times New Roman" w:hAnsi="Consolas" w:cs="Times New Roman"/>
+          <w:color w:val="6089B4"/>
+          <w:sz w:val="21"/>
+          <w:szCs w:val="21"/>
+          <w:lang w:val="en-IL" w:eastAsia="en-IL"/>
+        </w:rPr>
+        <w:t>3000</w:t>
+      </w:r>
+      <w:r>
+        <w:rPr>
+          <w:rFonts w:ascii="Consolas" w:eastAsia="Times New Roman" w:hAnsi="Consolas" w:cs="Times New Roman"/>
+          <w:color w:val="C5C8C6"/>
+          <w:sz w:val="21"/>
+          <w:szCs w:val="21"/>
+          <w:lang w:val="en-IL" w:eastAsia="en-IL"/>
+        </w:rPr>
+        <w:t>;</w:t>
+      </w:r>
+    </w:p>
+    <w:p>
+      <w:pPr>
+        <w:shd w:val="clear" w:color="auto" w:fill="1E1E1E"/>
+        <w:spacing w:after="0" w:line="285" w:lineRule="atLeast"/>
+        <w:rPr>
+          <w:rFonts w:ascii="Consolas" w:eastAsia="Times New Roman" w:hAnsi="Consolas" w:cs="Times New Roman"/>
+          <w:color w:val="C5C8C6"/>
+          <w:sz w:val="21"/>
+          <w:szCs w:val="21"/>
+          <w:lang w:val="en-IL" w:eastAsia="en-IL"/>
+        </w:rPr>
+      </w:pPr>
+      <w:r>
+        <w:rPr>
+          <w:rFonts w:ascii="Consolas" w:eastAsia="Times New Roman" w:hAnsi="Consolas" w:cs="Times New Roman"/>
+          <w:color w:val="9872A2"/>
+          <w:sz w:val="21"/>
+          <w:szCs w:val="21"/>
+          <w:lang w:val="en-IL" w:eastAsia="en-IL"/>
+        </w:rPr>
+        <w:t>const</w:t>
+      </w:r>
+      <w:r>
+        <w:rPr>
+          <w:rFonts w:ascii="Consolas" w:eastAsia="Times New Roman" w:hAnsi="Consolas" w:cs="Times New Roman"/>
+          <w:color w:val="C5C8C6"/>
+          <w:sz w:val="21"/>
+          <w:szCs w:val="21"/>
+          <w:lang w:val="en-IL" w:eastAsia="en-IL"/>
+        </w:rPr>
+        <w:t> </w:t>
+      </w:r>
+      <w:r>
+        <w:rPr>
+          <w:rFonts w:ascii="Consolas" w:eastAsia="Times New Roman" w:hAnsi="Consolas" w:cs="Times New Roman"/>
+          <w:color w:val="6089B4"/>
+          <w:sz w:val="21"/>
+          <w:szCs w:val="21"/>
+          <w:lang w:val="en-IL" w:eastAsia="en-IL"/>
+        </w:rPr>
+        <w:t>mode</w:t>
+      </w:r>
+      <w:r>
+        <w:rPr>
+          <w:rFonts w:ascii="Consolas" w:eastAsia="Times New Roman" w:hAnsi="Consolas" w:cs="Times New Roman"/>
+          <w:color w:val="C5C8C6"/>
+          <w:sz w:val="21"/>
+          <w:szCs w:val="21"/>
+          <w:lang w:val="en-IL" w:eastAsia="en-IL"/>
+        </w:rPr>
+        <w:t> </w:t>
+      </w:r>
+      <w:r>
+        <w:rPr>
+          <w:rFonts w:ascii="Consolas" w:eastAsia="Times New Roman" w:hAnsi="Consolas" w:cs="Times New Roman"/>
+          <w:color w:val="676867"/>
+          <w:sz w:val="21"/>
+          <w:szCs w:val="21"/>
+          <w:lang w:val="en-IL" w:eastAsia="en-IL"/>
+        </w:rPr>
+        <w:t>=</w:t>
+      </w:r>
+      <w:r>
+        <w:rPr>
+          <w:rFonts w:ascii="Consolas" w:eastAsia="Times New Roman" w:hAnsi="Consolas" w:cs="Times New Roman"/>
+          <w:color w:val="C5C8C6"/>
+          <w:sz w:val="21"/>
+          <w:szCs w:val="21"/>
+          <w:lang w:val="en-IL" w:eastAsia="en-IL"/>
+        </w:rPr>
+        <w:t> </w:t>
+      </w:r>
+      <w:r>
+        <w:rPr>
+          <w:rFonts w:ascii="Consolas" w:eastAsia="Times New Roman" w:hAnsi="Consolas" w:cs="Times New Roman"/>
+          <w:color w:val="6089B4"/>
+          <w:sz w:val="21"/>
+          <w:szCs w:val="21"/>
+          <w:lang w:val="en-IL" w:eastAsia="en-IL"/>
+        </w:rPr>
+        <w:t>process</w:t>
+      </w:r>
+      <w:r>
+        <w:rPr>
+          <w:rFonts w:ascii="Consolas" w:eastAsia="Times New Roman" w:hAnsi="Consolas" w:cs="Times New Roman"/>
+          <w:color w:val="C5C8C6"/>
+          <w:sz w:val="21"/>
+          <w:szCs w:val="21"/>
+          <w:lang w:val="en-IL" w:eastAsia="en-IL"/>
+        </w:rPr>
+        <w:t>.</w:t>
+      </w:r>
+      <w:r>
+        <w:rPr>
+          <w:rFonts w:ascii="Consolas" w:eastAsia="Times New Roman" w:hAnsi="Consolas" w:cs="Times New Roman"/>
+          <w:color w:val="9872A2"/>
+          <w:sz w:val="21"/>
+          <w:szCs w:val="21"/>
+          <w:lang w:val="en-IL" w:eastAsia="en-IL"/>
+        </w:rPr>
+        <w:t>env</w:t>
+      </w:r>
+      <w:r>
+        <w:rPr>
+          <w:rFonts w:ascii="Consolas" w:eastAsia="Times New Roman" w:hAnsi="Consolas" w:cs="Times New Roman"/>
+          <w:color w:val="C5C8C6"/>
+          <w:sz w:val="21"/>
+          <w:szCs w:val="21"/>
+          <w:lang w:val="en-IL" w:eastAsia="en-IL"/>
+        </w:rPr>
+        <w:t>.</w:t>
+      </w:r>
+      <w:r>
+        <w:rPr>
+          <w:rFonts w:ascii="Consolas" w:eastAsia="Times New Roman" w:hAnsi="Consolas" w:cs="Times New Roman"/>
+          <w:color w:val="6089B4"/>
+          <w:sz w:val="21"/>
+          <w:szCs w:val="21"/>
+          <w:lang w:val="en-IL" w:eastAsia="en-IL"/>
+        </w:rPr>
+        <w:t>NODE_ENV</w:t>
+      </w:r>
+      <w:r>
+        <w:rPr>
+          <w:rFonts w:ascii="Consolas" w:eastAsia="Times New Roman" w:hAnsi="Consolas" w:cs="Times New Roman"/>
+          <w:color w:val="C5C8C6"/>
+          <w:sz w:val="21"/>
+          <w:szCs w:val="21"/>
+          <w:lang w:val="en-IL" w:eastAsia="en-IL"/>
+        </w:rPr>
+        <w:t>;</w:t>
+      </w:r>
+    </w:p>
+    <w:p>
+      <w:pPr>
+        <w:shd w:val="clear" w:color="auto" w:fill="1E1E1E"/>
+        <w:spacing w:after="240" w:line="285" w:lineRule="atLeast"/>
+        <w:rPr>
+          <w:rFonts w:ascii="Consolas" w:eastAsia="Times New Roman" w:hAnsi="Consolas" w:cs="Times New Roman"/>
+          <w:color w:val="C5C8C6"/>
+          <w:sz w:val="21"/>
+          <w:szCs w:val="21"/>
+          <w:lang w:val="en-IL" w:eastAsia="en-IL"/>
+        </w:rPr>
+      </w:pPr>
+    </w:p>
+    <w:p>
+      <w:pPr>
+        <w:shd w:val="clear" w:color="auto" w:fill="1E1E1E"/>
+        <w:spacing w:after="0" w:line="285" w:lineRule="atLeast"/>
+        <w:rPr>
+          <w:rFonts w:ascii="Consolas" w:eastAsia="Times New Roman" w:hAnsi="Consolas" w:cs="Times New Roman"/>
+          <w:color w:val="C5C8C6"/>
+          <w:sz w:val="21"/>
+          <w:szCs w:val="21"/>
+          <w:lang w:val="en-IL" w:eastAsia="en-IL"/>
+        </w:rPr>
+      </w:pPr>
+      <w:r>
+        <w:rPr>
+          <w:rFonts w:ascii="Consolas" w:eastAsia="Times New Roman" w:hAnsi="Consolas" w:cs="Times New Roman"/>
+          <w:color w:val="9872A2"/>
+          <w:sz w:val="21"/>
+          <w:szCs w:val="21"/>
+          <w:lang w:val="en-IL" w:eastAsia="en-IL"/>
+        </w:rPr>
+        <w:t>const</w:t>
+      </w:r>
+      <w:r>
+        <w:rPr>
+          <w:rFonts w:ascii="Consolas" w:eastAsia="Times New Roman" w:hAnsi="Consolas" w:cs="Times New Roman"/>
+          <w:color w:val="C5C8C6"/>
+          <w:sz w:val="21"/>
+          <w:szCs w:val="21"/>
+          <w:lang w:val="en-IL" w:eastAsia="en-IL"/>
+        </w:rPr>
+        <w:t> </w:t>
+      </w:r>
+      <w:r>
+        <w:rPr>
+          <w:rFonts w:ascii="Consolas" w:eastAsia="Times New Roman" w:hAnsi="Consolas" w:cs="Times New Roman"/>
+          <w:color w:val="6089B4"/>
+          <w:sz w:val="21"/>
+          <w:szCs w:val="21"/>
+          <w:lang w:val="en-IL" w:eastAsia="en-IL"/>
+        </w:rPr>
+        <w:t>server</w:t>
+      </w:r>
+      <w:r>
+        <w:rPr>
+          <w:rFonts w:ascii="Consolas" w:eastAsia="Times New Roman" w:hAnsi="Consolas" w:cs="Times New Roman"/>
+          <w:color w:val="C5C8C6"/>
+          <w:sz w:val="21"/>
+          <w:szCs w:val="21"/>
+          <w:lang w:val="en-IL" w:eastAsia="en-IL"/>
+        </w:rPr>
+        <w:t> </w:t>
+      </w:r>
+      <w:r>
+        <w:rPr>
+          <w:rFonts w:ascii="Consolas" w:eastAsia="Times New Roman" w:hAnsi="Consolas" w:cs="Times New Roman"/>
+          <w:color w:val="676867"/>
+          <w:sz w:val="21"/>
+          <w:szCs w:val="21"/>
+          <w:lang w:val="en-IL" w:eastAsia="en-IL"/>
+        </w:rPr>
+        <w:t>=</w:t>
+      </w:r>
+      <w:r>
+        <w:rPr>
+          <w:rFonts w:ascii="Consolas" w:eastAsia="Times New Roman" w:hAnsi="Consolas" w:cs="Times New Roman"/>
+          <w:color w:val="C5C8C6"/>
+          <w:sz w:val="21"/>
+          <w:szCs w:val="21"/>
+          <w:lang w:val="en-IL" w:eastAsia="en-IL"/>
+        </w:rPr>
+        <w:t> </w:t>
+      </w:r>
+      <w:r>
+        <w:rPr>
+          <w:rFonts w:ascii="Consolas" w:eastAsia="Times New Roman" w:hAnsi="Consolas" w:cs="Times New Roman"/>
+          <w:color w:val="9B0000"/>
+          <w:sz w:val="21"/>
+          <w:szCs w:val="21"/>
+          <w:lang w:val="en-IL" w:eastAsia="en-IL"/>
+        </w:rPr>
+        <w:t>http</w:t>
+      </w:r>
+      <w:r>
+        <w:rPr>
+          <w:rFonts w:ascii="Consolas" w:eastAsia="Times New Roman" w:hAnsi="Consolas" w:cs="Times New Roman"/>
+          <w:color w:val="C5C8C6"/>
+          <w:sz w:val="21"/>
+          <w:szCs w:val="21"/>
+          <w:lang w:val="en-IL" w:eastAsia="en-IL"/>
+        </w:rPr>
+        <w:t>.</w:t>
+      </w:r>
+      <w:r>
+        <w:rPr>
+          <w:rFonts w:ascii="Consolas" w:eastAsia="Times New Roman" w:hAnsi="Consolas" w:cs="Times New Roman"/>
+          <w:color w:val="CE6700"/>
+          <w:sz w:val="21"/>
+          <w:szCs w:val="21"/>
+          <w:lang w:val="en-IL" w:eastAsia="en-IL"/>
+        </w:rPr>
+        <w:t>createServer</w:t>
+      </w:r>
+      <w:r>
+        <w:rPr>
+          <w:rFonts w:ascii="Consolas" w:eastAsia="Times New Roman" w:hAnsi="Consolas" w:cs="Times New Roman"/>
+          <w:color w:val="C5C8C6"/>
+          <w:sz w:val="21"/>
+          <w:szCs w:val="21"/>
+          <w:lang w:val="en-IL" w:eastAsia="en-IL"/>
+        </w:rPr>
+        <w:t>(</w:t>
+      </w:r>
+      <w:r>
+        <w:rPr>
+          <w:rFonts w:ascii="Consolas" w:eastAsia="Times New Roman" w:hAnsi="Consolas" w:cs="Times New Roman"/>
+          <w:color w:val="6089B4"/>
+          <w:sz w:val="21"/>
+          <w:szCs w:val="21"/>
+          <w:lang w:val="en-IL" w:eastAsia="en-IL"/>
+        </w:rPr>
+        <w:t>app</w:t>
+      </w:r>
+      <w:r>
+        <w:rPr>
+          <w:rFonts w:ascii="Consolas" w:eastAsia="Times New Roman" w:hAnsi="Consolas" w:cs="Times New Roman"/>
+          <w:color w:val="C5C8C6"/>
+          <w:sz w:val="21"/>
+          <w:szCs w:val="21"/>
+          <w:lang w:val="en-IL" w:eastAsia="en-IL"/>
+        </w:rPr>
+        <w:t>);</w:t>
+      </w:r>
+    </w:p>
+    <w:p>
+      <w:pPr>
+        <w:shd w:val="clear" w:color="auto" w:fill="1E1E1E"/>
+        <w:spacing w:after="0" w:line="285" w:lineRule="atLeast"/>
+        <w:rPr>
+          <w:rFonts w:ascii="Consolas" w:eastAsia="Times New Roman" w:hAnsi="Consolas" w:cs="Times New Roman"/>
+          <w:color w:val="C5C8C6"/>
+          <w:sz w:val="21"/>
+          <w:szCs w:val="21"/>
+          <w:lang w:val="en-IL" w:eastAsia="en-IL"/>
+        </w:rPr>
+      </w:pPr>
+      <w:r>
+        <w:rPr>
+          <w:rFonts w:ascii="Consolas" w:eastAsia="Times New Roman" w:hAnsi="Consolas" w:cs="Times New Roman"/>
+          <w:color w:val="6089B4"/>
+          <w:sz w:val="21"/>
+          <w:szCs w:val="21"/>
+          <w:lang w:val="en-IL" w:eastAsia="en-IL"/>
+        </w:rPr>
+        <w:t>server</w:t>
+      </w:r>
+      <w:r>
+        <w:rPr>
+          <w:rFonts w:ascii="Consolas" w:eastAsia="Times New Roman" w:hAnsi="Consolas" w:cs="Times New Roman"/>
+          <w:color w:val="C5C8C6"/>
+          <w:sz w:val="21"/>
+          <w:szCs w:val="21"/>
+          <w:lang w:val="en-IL" w:eastAsia="en-IL"/>
+        </w:rPr>
+        <w:t>.</w:t>
+      </w:r>
+      <w:r>
+        <w:rPr>
+          <w:rFonts w:ascii="Consolas" w:eastAsia="Times New Roman" w:hAnsi="Consolas" w:cs="Times New Roman"/>
+          <w:color w:val="CE6700"/>
+          <w:sz w:val="21"/>
+          <w:szCs w:val="21"/>
+          <w:lang w:val="en-IL" w:eastAsia="en-IL"/>
+        </w:rPr>
+        <w:t>listen</w:t>
+      </w:r>
+      <w:r>
+        <w:rPr>
+          <w:rFonts w:ascii="Consolas" w:eastAsia="Times New Roman" w:hAnsi="Consolas" w:cs="Times New Roman"/>
+          <w:color w:val="C5C8C6"/>
+          <w:sz w:val="21"/>
+          <w:szCs w:val="21"/>
+          <w:lang w:val="en-IL" w:eastAsia="en-IL"/>
+        </w:rPr>
+        <w:t>(</w:t>
+      </w:r>
+      <w:r>
+        <w:rPr>
+          <w:rFonts w:ascii="Consolas" w:eastAsia="Times New Roman" w:hAnsi="Consolas" w:cs="Times New Roman"/>
+          <w:color w:val="6089B4"/>
+          <w:sz w:val="21"/>
+          <w:szCs w:val="21"/>
+          <w:lang w:val="en-IL" w:eastAsia="en-IL"/>
+        </w:rPr>
+        <w:t>PORT</w:t>
+      </w:r>
+      <w:r>
+        <w:rPr>
+          <w:rFonts w:ascii="Consolas" w:eastAsia="Times New Roman" w:hAnsi="Consolas" w:cs="Times New Roman"/>
+          <w:color w:val="C5C8C6"/>
+          <w:sz w:val="21"/>
+          <w:szCs w:val="21"/>
+          <w:lang w:val="en-IL" w:eastAsia="en-IL"/>
+        </w:rPr>
+        <w:t>, ()</w:t>
+      </w:r>
+      <w:r>
+        <w:rPr>
+          <w:rFonts w:ascii="Consolas" w:eastAsia="Times New Roman" w:hAnsi="Consolas" w:cs="Times New Roman"/>
+          <w:color w:val="9872A2"/>
+          <w:sz w:val="21"/>
+          <w:szCs w:val="21"/>
+          <w:lang w:val="en-IL" w:eastAsia="en-IL"/>
+        </w:rPr>
+        <w:t>=&gt;</w:t>
+      </w:r>
+      <w:r>
+        <w:rPr>
+          <w:rFonts w:ascii="Consolas" w:eastAsia="Times New Roman" w:hAnsi="Consolas" w:cs="Times New Roman"/>
+          <w:color w:val="C5C8C6"/>
+          <w:sz w:val="21"/>
+          <w:szCs w:val="21"/>
+          <w:lang w:val="en-IL" w:eastAsia="en-IL"/>
+        </w:rPr>
+        <w:t>{</w:t>
+      </w:r>
+    </w:p>
+    <w:p>
+      <w:pPr>
+        <w:shd w:val="clear" w:color="auto" w:fill="1E1E1E"/>
+        <w:spacing w:after="0" w:line="285" w:lineRule="atLeast"/>
+        <w:rPr>
+          <w:rFonts w:ascii="Consolas" w:eastAsia="Times New Roman" w:hAnsi="Consolas" w:cs="Times New Roman"/>
+          <w:color w:val="C5C8C6"/>
+          <w:sz w:val="21"/>
+          <w:szCs w:val="21"/>
+          <w:lang w:val="en-IL" w:eastAsia="en-IL"/>
+        </w:rPr>
+      </w:pPr>
+      <w:r>
+        <w:rPr>
+          <w:rFonts w:ascii="Consolas" w:eastAsia="Times New Roman" w:hAnsi="Consolas" w:cs="Times New Roman"/>
+          <w:color w:val="C5C8C6"/>
+          <w:sz w:val="21"/>
+          <w:szCs w:val="21"/>
+          <w:lang w:val="en-IL" w:eastAsia="en-IL"/>
+        </w:rPr>
+        <w:t>    </w:t>
+      </w:r>
+      <w:r>
+        <w:rPr>
+          <w:rFonts w:ascii="Consolas" w:eastAsia="Times New Roman" w:hAnsi="Consolas" w:cs="Times New Roman"/>
+          <w:color w:val="C7444A"/>
+          <w:sz w:val="21"/>
+          <w:szCs w:val="21"/>
+          <w:lang w:val="en-IL" w:eastAsia="en-IL"/>
+        </w:rPr>
+        <w:t>console</w:t>
+      </w:r>
+      <w:r>
+        <w:rPr>
+          <w:rFonts w:ascii="Consolas" w:eastAsia="Times New Roman" w:hAnsi="Consolas" w:cs="Times New Roman"/>
+          <w:color w:val="C5C8C6"/>
+          <w:sz w:val="21"/>
+          <w:szCs w:val="21"/>
+          <w:lang w:val="en-IL" w:eastAsia="en-IL"/>
+        </w:rPr>
+        <w:t>.</w:t>
+      </w:r>
+      <w:r>
+        <w:rPr>
+          <w:rFonts w:ascii="Consolas" w:eastAsia="Times New Roman" w:hAnsi="Consolas" w:cs="Times New Roman"/>
+          <w:color w:val="CE6700"/>
+          <w:sz w:val="21"/>
+          <w:szCs w:val="21"/>
+          <w:lang w:val="en-IL" w:eastAsia="en-IL"/>
+        </w:rPr>
+        <w:t>log</w:t>
+      </w:r>
+      <w:r>
+        <w:rPr>
+          <w:rFonts w:ascii="Consolas" w:eastAsia="Times New Roman" w:hAnsi="Consolas" w:cs="Times New Roman"/>
+          <w:color w:val="C5C8C6"/>
+          <w:sz w:val="21"/>
+          <w:szCs w:val="21"/>
+          <w:lang w:val="en-IL" w:eastAsia="en-IL"/>
+        </w:rPr>
+        <w:t>(</w:t>
+      </w:r>
+      <w:r>
+        <w:rPr>
+          <w:rFonts w:ascii="Consolas" w:eastAsia="Times New Roman" w:hAnsi="Consolas" w:cs="Times New Roman"/>
+          <w:color w:val="9AA83A"/>
+          <w:sz w:val="21"/>
+          <w:szCs w:val="21"/>
+          <w:lang w:val="en-IL" w:eastAsia="en-IL"/>
+        </w:rPr>
+        <w:t>`you are listenning to PORT: </w:t>
+      </w:r>
+      <w:r>
+        <w:rPr>
+          <w:rFonts w:ascii="Consolas" w:eastAsia="Times New Roman" w:hAnsi="Consolas" w:cs="Times New Roman"/>
+          <w:color w:val="D08442"/>
+          <w:sz w:val="21"/>
+          <w:szCs w:val="21"/>
+          <w:lang w:val="en-IL" w:eastAsia="en-IL"/>
+        </w:rPr>
+        <w:t>${</w:t>
+      </w:r>
+      <w:r>
+        <w:rPr>
+          <w:rFonts w:ascii="Consolas" w:eastAsia="Times New Roman" w:hAnsi="Consolas" w:cs="Times New Roman"/>
+          <w:color w:val="6089B4"/>
+          <w:sz w:val="21"/>
+          <w:szCs w:val="21"/>
+          <w:lang w:val="en-IL" w:eastAsia="en-IL"/>
+        </w:rPr>
+        <w:t>PORT</w:t>
+      </w:r>
+      <w:r>
+        <w:rPr>
+          <w:rFonts w:ascii="Consolas" w:eastAsia="Times New Roman" w:hAnsi="Consolas" w:cs="Times New Roman"/>
+          <w:color w:val="D08442"/>
+          <w:sz w:val="21"/>
+          <w:szCs w:val="21"/>
+          <w:lang w:val="en-IL" w:eastAsia="en-IL"/>
+        </w:rPr>
+        <w:t>}</w:t>
+      </w:r>
+      <w:r>
+        <w:rPr>
+          <w:rFonts w:ascii="Consolas" w:eastAsia="Times New Roman" w:hAnsi="Consolas" w:cs="Times New Roman"/>
+          <w:color w:val="9AA83A"/>
+          <w:sz w:val="21"/>
+          <w:szCs w:val="21"/>
+          <w:lang w:val="en-IL" w:eastAsia="en-IL"/>
+        </w:rPr>
+        <w:t>, in </w:t>
+      </w:r>
+      <w:r>
+        <w:rPr>
+          <w:rFonts w:ascii="Consolas" w:eastAsia="Times New Roman" w:hAnsi="Consolas" w:cs="Times New Roman"/>
+          <w:color w:val="D08442"/>
+          <w:sz w:val="21"/>
+          <w:szCs w:val="21"/>
+          <w:lang w:val="en-IL" w:eastAsia="en-IL"/>
+        </w:rPr>
+        <w:t>${</w:t>
+      </w:r>
+      <w:r>
+        <w:rPr>
+          <w:rFonts w:ascii="Consolas" w:eastAsia="Times New Roman" w:hAnsi="Consolas" w:cs="Times New Roman"/>
+          <w:color w:val="6089B4"/>
+          <w:sz w:val="21"/>
+          <w:szCs w:val="21"/>
+          <w:lang w:val="en-IL" w:eastAsia="en-IL"/>
+        </w:rPr>
+        <w:t>mode</w:t>
+      </w:r>
+      <w:r>
+        <w:rPr>
+          <w:rFonts w:ascii="Consolas" w:eastAsia="Times New Roman" w:hAnsi="Consolas" w:cs="Times New Roman"/>
+          <w:color w:val="D08442"/>
+          <w:sz w:val="21"/>
+          <w:szCs w:val="21"/>
+          <w:lang w:val="en-IL" w:eastAsia="en-IL"/>
+        </w:rPr>
+        <w:t>}</w:t>
+      </w:r>
+      <w:r>
+        <w:rPr>
+          <w:rFonts w:ascii="Consolas" w:eastAsia="Times New Roman" w:hAnsi="Consolas" w:cs="Times New Roman"/>
+          <w:color w:val="9AA83A"/>
+          <w:sz w:val="21"/>
+          <w:szCs w:val="21"/>
+          <w:lang w:val="en-IL" w:eastAsia="en-IL"/>
+        </w:rPr>
+        <w:t> environment`</w:t>
+      </w:r>
+      <w:r>
+        <w:rPr>
+          <w:rFonts w:ascii="Consolas" w:eastAsia="Times New Roman" w:hAnsi="Consolas" w:cs="Times New Roman"/>
+          <w:color w:val="C5C8C6"/>
+          <w:sz w:val="21"/>
+          <w:szCs w:val="21"/>
+          <w:lang w:val="en-IL" w:eastAsia="en-IL"/>
+        </w:rPr>
+        <w:t>)</w:t>
+      </w:r>
+    </w:p>
+    <w:p>
+      <w:pPr>
+        <w:shd w:val="clear" w:color="auto" w:fill="1E1E1E"/>
+        <w:spacing w:after="0" w:line="285" w:lineRule="atLeast"/>
+        <w:rPr>
+          <w:rFonts w:ascii="Consolas" w:eastAsia="Times New Roman" w:hAnsi="Consolas" w:cs="Times New Roman"/>
+          <w:color w:val="C5C8C6"/>
+          <w:sz w:val="21"/>
+          <w:szCs w:val="21"/>
+          <w:lang w:val="en-IL" w:eastAsia="en-IL"/>
+        </w:rPr>
+      </w:pPr>
+      <w:r>
+        <w:rPr>
+          <w:rFonts w:ascii="Consolas" w:eastAsia="Times New Roman" w:hAnsi="Consolas" w:cs="Times New Roman"/>
+          <w:color w:val="C5C8C6"/>
+          <w:sz w:val="21"/>
+          <w:szCs w:val="21"/>
+          <w:lang w:val="en-IL" w:eastAsia="en-IL"/>
+        </w:rPr>
+        <w:t>});</w:t>
+      </w:r>
+    </w:p>
+    <w:p>
+      <w:pPr>
+        <w:rPr>
+          <w:b/>
+          <w:bCs/>
+          <w:lang w:val="en-US"/>
+        </w:rPr>
+      </w:pPr>
+    </w:p>
+    <w:p>
+      <w:pPr>
+        <w:rPr>
+          <w:u w:val="single"/>
+          <w:lang w:val="en-US"/>
+        </w:rPr>
+      </w:pPr>
+    </w:p>
+    <w:p>
+      <w:pPr>
+        <w:rPr>
+          <w:u w:val="single"/>
+          <w:lang w:val="en-US"/>
+        </w:rPr>
+      </w:pPr>
+    </w:p>
+    <w:p>
+      <w:pPr>
+        <w:pStyle w:val="IntenseQuote"/>
+        <w:rPr>
+          <w:lang w:val="en-US"/>
+        </w:rPr>
+      </w:pPr>
+      <w:r>
+        <w:rPr>
+          <w:lang w:val="en-US"/>
+        </w:rPr>
+        <w:t>GIT- version control</w:t>
+      </w:r>
+    </w:p>
+    <w:p>
+      <w:pPr>
+        <w:rPr>
+          <w:lang w:val="en-US"/>
+        </w:rPr>
+      </w:pPr>
+      <w:r>
+        <w:rPr>
+          <w:lang w:val="en-US"/>
+        </w:rPr>
+        <w:t xml:space="preserve">Create a </w:t>
+      </w:r>
+      <w:r>
+        <w:rPr>
+          <w:b/>
+          <w:bCs/>
+          <w:u w:val="single"/>
+          <w:lang w:val="en-US"/>
+        </w:rPr>
+        <w:t>.gitignore</w:t>
+      </w:r>
+      <w:r>
+        <w:rPr>
+          <w:b/>
+          <w:bCs/>
+          <w:u w:val="single"/>
+          <w:lang w:val="en-US"/>
+        </w:rPr>
+        <w:t xml:space="preserve">  </w:t>
+      </w:r>
+      <w:r>
+        <w:rPr>
+          <w:lang w:val="en-US"/>
+        </w:rPr>
+        <w:t xml:space="preserve"> </w:t>
+      </w:r>
+      <w:r>
+        <w:rPr>
+          <w:lang w:val="en-US"/>
+        </w:rPr>
+        <w:t>file</w:t>
+      </w:r>
+    </w:p>
+    <w:p>
+      <w:pPr>
+        <w:rPr>
+          <w:lang w:val="en-US"/>
+        </w:rPr>
+      </w:pPr>
+      <w:r>
+        <w:rPr>
+          <w:lang w:val="en-US"/>
+        </w:rPr>
+        <w:t>We will make sure you add =&gt;</w:t>
+      </w:r>
+    </w:p>
+    <w:p>
+      <w:pPr>
+        <w:shd w:val="clear" w:color="auto" w:fill="1E1E1E"/>
+        <w:spacing w:after="0" w:line="285" w:lineRule="atLeast"/>
+        <w:rPr>
+          <w:rFonts w:ascii="Consolas" w:eastAsia="Times New Roman" w:hAnsi="Consolas" w:cs="Times New Roman"/>
           <w:color w:val="D4D4D4"/>
           <w:sz w:val="21"/>
           <w:szCs w:val="21"/>
@@ -1936,11 +3642,104 @@
       <w:r>
         <w:rPr>
           <w:rFonts w:ascii="Consolas" w:eastAsia="Times New Roman" w:hAnsi="Consolas" w:cs="Times New Roman"/>
+          <w:color w:val="6A9955"/>
+          <w:sz w:val="21"/>
+          <w:szCs w:val="21"/>
+          <w:lang w:eastAsia="en-IL"/>
+        </w:rPr>
+        <w:t># dependencies</w:t>
+      </w:r>
+    </w:p>
+    <w:p>
+      <w:pPr>
+        <w:shd w:val="clear" w:color="auto" w:fill="1E1E1E"/>
+        <w:spacing w:after="0" w:line="285" w:lineRule="atLeast"/>
+        <w:rPr>
+          <w:rFonts w:ascii="Consolas" w:eastAsia="Times New Roman" w:hAnsi="Consolas" w:cs="Times New Roman"/>
           <w:color w:val="D4D4D4"/>
           <w:sz w:val="21"/>
           <w:szCs w:val="21"/>
+          <w:lang w:val="en-US" w:eastAsia="en-IL"/>
+        </w:rPr>
+      </w:pPr>
+      <w:r>
+        <w:rPr>
+          <w:rFonts w:ascii="Consolas" w:eastAsia="Times New Roman" w:hAnsi="Consolas" w:cs="Times New Roman"/>
+          <w:color w:val="D4D4D4"/>
+          <w:sz w:val="21"/>
+          <w:szCs w:val="21"/>
           <w:lang w:eastAsia="en-IL"/>
         </w:rPr>
+        <w:t>node_modules</w:t>
+      </w:r>
+      <w:r>
+        <w:rPr>
+          <w:rFonts w:ascii="Consolas" w:eastAsia="Times New Roman" w:hAnsi="Consolas" w:cs="Times New Roman"/>
+          <w:color w:val="D4D4D4"/>
+          <w:sz w:val="21"/>
+          <w:szCs w:val="21"/>
+          <w:lang w:val="en-US" w:eastAsia="en-IL"/>
+        </w:rPr>
+        <w:t xml:space="preserve"> </w:t>
+      </w:r>
+    </w:p>
+    <w:p>
+      <w:pPr>
+        <w:shd w:val="clear" w:color="auto" w:fill="1E1E1E"/>
+        <w:spacing w:after="0" w:line="285" w:lineRule="atLeast"/>
+        <w:rPr>
+          <w:rFonts w:ascii="Consolas" w:eastAsia="Times New Roman" w:hAnsi="Consolas" w:cs="Times New Roman"/>
+          <w:color w:val="D4D4D4"/>
+          <w:sz w:val="21"/>
+          <w:szCs w:val="21"/>
+          <w:lang w:val="en-US" w:eastAsia="en-IL"/>
+        </w:rPr>
+      </w:pPr>
+    </w:p>
+    <w:p/>
+    <w:p>
+      <w:pPr>
+        <w:shd w:val="clear" w:color="auto" w:fill="1E1E1E"/>
+        <w:spacing w:after="0" w:line="285" w:lineRule="atLeast"/>
+        <w:rPr>
+          <w:rFonts w:ascii="Consolas" w:eastAsia="Times New Roman" w:hAnsi="Consolas" w:cs="Times New Roman"/>
+          <w:color w:val="D4D4D4"/>
+          <w:sz w:val="21"/>
+          <w:szCs w:val="21"/>
+          <w:lang w:eastAsia="en-IL"/>
+        </w:rPr>
+      </w:pPr>
+      <w:r>
+        <w:rPr>
+          <w:rFonts w:ascii="Consolas" w:eastAsia="Times New Roman" w:hAnsi="Consolas" w:cs="Times New Roman"/>
+          <w:color w:val="6A9955"/>
+          <w:sz w:val="21"/>
+          <w:szCs w:val="21"/>
+          <w:lang w:eastAsia="en-IL"/>
+        </w:rPr>
+        <w:t># misc.</w:t>
+      </w:r>
+    </w:p>
+    <w:p>
+      <w:pPr>
+        <w:shd w:val="clear" w:color="auto" w:fill="1E1E1E"/>
+        <w:spacing w:after="0" w:line="285" w:lineRule="atLeast"/>
+        <w:rPr>
+          <w:rFonts w:ascii="Consolas" w:eastAsia="Times New Roman" w:hAnsi="Consolas" w:cs="Times New Roman"/>
+          <w:color w:val="D4D4D4"/>
+          <w:sz w:val="21"/>
+          <w:szCs w:val="21"/>
+          <w:lang w:eastAsia="en-IL"/>
+        </w:rPr>
+      </w:pPr>
+      <w:r>
+        <w:rPr>
+          <w:rFonts w:ascii="Consolas" w:eastAsia="Times New Roman" w:hAnsi="Consolas" w:cs="Times New Roman"/>
+          <w:color w:val="D4D4D4"/>
+          <w:sz w:val="21"/>
+          <w:szCs w:val="21"/>
+          <w:lang w:eastAsia="en-IL"/>
+        </w:rPr>
         <w:t>.env</w:t>
       </w:r>
     </w:p>
@@ -1981,13 +3780,6 @@
         </w:rPr>
         <w:t>we don’t want GitHub users to see.</w:t>
       </w:r>
-    </w:p>
-    <w:p>
-      <w:pPr>
-        <w:rPr>
-          <w:lang w:val="en-US"/>
-        </w:rPr>
-      </w:pPr>
     </w:p>
     <w:p>
       <w:pPr>
@@ -2239,17 +4031,469 @@
     <w:p>
       <w:pPr>
         <w:rPr>
-          <w:lang w:val="en-US"/>
-        </w:rPr>
-      </w:pPr>
-    </w:p>
-    <w:p>
-      <w:pPr>
-        <w:rPr>
+          <w:b/>
+          <w:bCs/>
           <w:u w:val="single"/>
           <w:lang w:val="en-US"/>
         </w:rPr>
       </w:pPr>
+    </w:p>
+    <w:p>
+      <w:pPr>
+        <w:rPr>
+          <w:b/>
+          <w:bCs/>
+          <w:u w:val="single"/>
+          <w:lang w:val="en-US"/>
+        </w:rPr>
+      </w:pPr>
+    </w:p>
+    <w:p>
+      <w:pPr>
+        <w:rPr>
+          <w:b/>
+          <w:bCs/>
+          <w:u w:val="single"/>
+          <w:lang w:val="en-US"/>
+        </w:rPr>
+      </w:pPr>
+      <w:r>
+        <w:rPr>
+          <w:b/>
+          <w:bCs/>
+          <w:u w:val="single"/>
+          <w:lang w:val="en-US"/>
+        </w:rPr>
+        <w:lastRenderedPageBreak/>
+        <w:t>Routes &amp; controllers</w:t>
+      </w:r>
+    </w:p>
+    <w:p>
+      <w:pPr>
+        <w:rPr>
+          <w:lang w:val="en-US"/>
+        </w:rPr>
+      </w:pPr>
+      <w:r>
+        <w:rPr>
+          <w:lang w:val="en-US"/>
+        </w:rPr>
+        <w:t>Create</w:t>
+      </w:r>
+      <w:r>
+        <w:rPr>
+          <w:lang w:val="en-US"/>
+        </w:rPr>
+        <w:t xml:space="preserve"> folder at root level </w:t>
+      </w:r>
+      <w:r>
+        <w:rPr>
+          <w:lang w:val="en-US"/>
+        </w:rPr>
+        <w:sym w:font="Wingdings" w:char="F0E0"/>
+      </w:r>
+      <w:r>
+        <w:rPr>
+          <w:lang w:val="en-US"/>
+        </w:rPr>
+        <w:t xml:space="preserve"> controllers</w:t>
+      </w:r>
+    </w:p>
+    <w:p>
+      <w:pPr>
+        <w:rPr>
+          <w:lang w:val="en-US"/>
+        </w:rPr>
+      </w:pPr>
+      <w:r>
+        <w:rPr>
+          <w:lang w:val="en-US"/>
+        </w:rPr>
+        <w:t>Create userController.js file</w:t>
+      </w:r>
+    </w:p>
+    <w:p>
+      <w:pPr>
+        <w:rPr>
+          <w:lang w:val="en-US"/>
+        </w:rPr>
+      </w:pPr>
+      <w:r>
+        <w:rPr>
+          <w:lang w:val="en-US"/>
+        </w:rPr>
+        <w:t>Create</w:t>
+      </w:r>
+      <w:r>
+        <w:rPr>
+          <w:lang w:val="en-US"/>
+        </w:rPr>
+        <w:t xml:space="preserve"> folder at root level</w:t>
+      </w:r>
+      <w:r>
+        <w:rPr>
+          <w:lang w:val="en-US"/>
+        </w:rPr>
+        <w:sym w:font="Wingdings" w:char="F0E0"/>
+      </w:r>
+      <w:r>
+        <w:rPr>
+          <w:lang w:val="en-US"/>
+        </w:rPr>
+        <w:t xml:space="preserve"> </w:t>
+      </w:r>
+      <w:r>
+        <w:rPr>
+          <w:lang w:val="en-US"/>
+        </w:rPr>
+        <w:t>routes.</w:t>
+      </w:r>
+    </w:p>
+    <w:p>
+      <w:pPr>
+        <w:rPr>
+          <w:lang w:val="en-US"/>
+        </w:rPr>
+      </w:pPr>
+      <w:r>
+        <w:rPr>
+          <w:lang w:val="en-US"/>
+        </w:rPr>
+        <w:t xml:space="preserve">Create </w:t>
+      </w:r>
+      <w:r>
+        <w:rPr>
+          <w:lang w:val="en-US"/>
+        </w:rPr>
+        <w:t>userRoutes.js file</w:t>
+      </w:r>
+      <w:r>
+        <w:rPr>
+          <w:lang w:val="en-US"/>
+        </w:rPr>
+        <w:t>.</w:t>
+      </w:r>
+      <w:r>
+        <w:rPr>
+          <w:lang w:val="en-US"/>
+        </w:rPr>
+        <w:t xml:space="preserve"> </w:t>
+      </w:r>
+    </w:p>
+    <w:p>
+      <w:pPr>
+        <w:rPr>
+          <w:lang w:val="en-US"/>
+        </w:rPr>
+      </w:pPr>
+      <w:r>
+        <w:rPr>
+          <w:lang w:val="en-US"/>
+        </w:rPr>
+        <w:t>We will separate the request’s route and functionality into 2 separate files</w:t>
+      </w:r>
+      <w:r>
+        <w:rPr>
+          <w:lang w:val="en-US"/>
+        </w:rPr>
+        <w:t>,</w:t>
+      </w:r>
+    </w:p>
+    <w:p>
+      <w:pPr>
+        <w:rPr>
+          <w:lang w:val="en-US"/>
+        </w:rPr>
+      </w:pPr>
+      <w:r>
+        <w:rPr>
+          <w:lang w:val="en-US"/>
+        </w:rPr>
+        <w:t>To fit mvc structure.</w:t>
+      </w:r>
+    </w:p>
+    <w:p>
+      <w:pPr>
+        <w:rPr>
+          <w:lang w:val="en-US"/>
+        </w:rPr>
+      </w:pPr>
+    </w:p>
+    <w:p>
+      <w:pPr>
+        <w:rPr>
+          <w:lang w:val="en-US"/>
+        </w:rPr>
+      </w:pPr>
+      <w:r>
+        <w:rPr>
+          <w:lang w:val="en-US"/>
+        </w:rPr>
+        <w:t>We will come back here later…</w:t>
+      </w:r>
+    </w:p>
+    <w:p>
+      <w:pPr>
+        <w:rPr>
+          <w:b/>
+          <w:bCs/>
+          <w:u w:val="single"/>
+          <w:lang w:val="en-US"/>
+        </w:rPr>
+      </w:pPr>
+      <w:r>
+        <w:rPr>
+          <w:b/>
+          <w:bCs/>
+          <w:u w:val="single"/>
+          <w:lang w:val="en-US"/>
+        </w:rPr>
+        <w:t>for now lets install MySQL into our project</w:t>
+      </w:r>
+      <w:r>
+        <w:rPr>
+          <w:b/>
+          <w:bCs/>
+          <w:u w:val="single"/>
+          <w:lang w:val="en-US"/>
+        </w:rPr>
+        <w:t xml:space="preserve"> using mysql2 npm package</w:t>
+      </w:r>
+      <w:r>
+        <w:rPr>
+          <w:b/>
+          <w:bCs/>
+          <w:u w:val="single"/>
+          <w:lang w:val="en-US"/>
+        </w:rPr>
+        <w:t>:</w:t>
+      </w:r>
+    </w:p>
+    <w:p>
+      <w:pPr>
+        <w:rPr>
+          <w:b/>
+          <w:bCs/>
+          <w:lang w:val="en-US"/>
+        </w:rPr>
+      </w:pPr>
+      <w:hyperlink r:id="rId15" w:history="1">
+        <w:r>
+          <w:rPr>
+            <w:rStyle w:val="Hyperlink"/>
+            <w:b/>
+            <w:bCs/>
+            <w:lang w:val="en-US"/>
+          </w:rPr>
+          <w:t>https://www.npmjs.com/package/mysql2</w:t>
+        </w:r>
+      </w:hyperlink>
+    </w:p>
+    <w:p>
+      <w:pPr>
+        <w:rPr>
+          <w:b/>
+          <w:bCs/>
+          <w:lang w:val="en-US"/>
+        </w:rPr>
+      </w:pPr>
+      <w:r>
+        <w:rPr>
+          <w:b/>
+          <w:bCs/>
+          <w:lang w:val="en-US"/>
+        </w:rPr>
+        <w:t>terminal at root level:</w:t>
+      </w:r>
+      <w:r>
+        <w:rPr>
+          <w:b/>
+          <w:bCs/>
+          <w:lang w:val="en-US"/>
+        </w:rPr>
+        <w:t xml:space="preserve"> &gt;&gt;npm </w:t>
+      </w:r>
+      <w:r>
+        <w:rPr>
+          <w:b/>
+          <w:bCs/>
+          <w:lang w:val="en-US"/>
+        </w:rPr>
+        <w:t>i</w:t>
+      </w:r>
+      <w:r>
+        <w:rPr>
+          <w:b/>
+          <w:bCs/>
+          <w:lang w:val="en-US"/>
+        </w:rPr>
+        <w:t xml:space="preserve"> –save mysql2</w:t>
+      </w:r>
+    </w:p>
+    <w:p>
+      <w:pPr>
+        <w:rPr>
+          <w:b/>
+          <w:bCs/>
+          <w:lang w:val="en-US"/>
+        </w:rPr>
+      </w:pPr>
+      <w:r>
+        <w:rPr>
+          <w:b/>
+          <w:bCs/>
+          <w:lang w:val="en-US"/>
+        </w:rPr>
+        <w:t>now we will create a user model, it will include</w:t>
+      </w:r>
+      <w:r>
+        <w:rPr>
+          <w:b/>
+          <w:bCs/>
+          <w:lang w:val="en-US"/>
+        </w:rPr>
+        <w:t xml:space="preserve"> this data</w:t>
+      </w:r>
+      <w:r>
+        <w:rPr>
+          <w:b/>
+          <w:bCs/>
+          <w:lang w:val="en-US"/>
+        </w:rPr>
+        <w:t>: user</w:t>
+      </w:r>
+      <w:r>
+        <w:rPr>
+          <w:b/>
+          <w:bCs/>
+          <w:lang w:val="en-US"/>
+        </w:rPr>
+        <w:t>Id</w:t>
+      </w:r>
+      <w:r>
+        <w:rPr>
+          <w:b/>
+          <w:bCs/>
+          <w:lang w:val="en-US"/>
+        </w:rPr>
+        <w:t>, name, email, password.</w:t>
+      </w:r>
+    </w:p>
+    <w:p>
+      <w:pPr>
+        <w:rPr>
+          <w:b/>
+          <w:bCs/>
+          <w:lang w:val="en-US"/>
+        </w:rPr>
+      </w:pPr>
+      <w:r>
+        <w:rPr>
+          <w:b/>
+          <w:bCs/>
+          <w:lang w:val="en-US"/>
+        </w:rPr>
+        <w:t>This model will correspond with the user table</w:t>
+      </w:r>
+      <w:r>
+        <w:rPr>
+          <w:b/>
+          <w:bCs/>
+          <w:lang w:val="en-US"/>
+        </w:rPr>
+        <w:t xml:space="preserve"> which will be formatted with the same columns</w:t>
+      </w:r>
+      <w:r>
+        <w:rPr>
+          <w:b/>
+          <w:bCs/>
+          <w:lang w:val="en-US"/>
+        </w:rPr>
+        <w:t>.</w:t>
+      </w:r>
+    </w:p>
+    <w:p>
+      <w:pPr>
+        <w:rPr>
+          <w:b/>
+          <w:bCs/>
+          <w:lang w:val="en-US"/>
+        </w:rPr>
+      </w:pPr>
+      <w:r>
+        <w:rPr>
+          <w:b/>
+          <w:bCs/>
+          <w:lang w:val="en-US"/>
+        </w:rPr>
+        <w:t xml:space="preserve"> &gt;&gt;</w:t>
+      </w:r>
+      <w:r>
+        <w:rPr>
+          <w:b/>
+          <w:bCs/>
+          <w:lang w:val="en-US"/>
+        </w:rPr>
+        <w:t xml:space="preserve">npx </w:t>
+      </w:r>
+      <w:r>
+        <w:rPr>
+          <w:b/>
+          <w:bCs/>
+          <w:lang w:val="en-US"/>
+        </w:rPr>
+        <w:t>sequelize model:generate –name User –attributes name:string, email:string, password:string</w:t>
+      </w:r>
+    </w:p>
+    <w:p>
+      <w:pPr>
+        <w:rPr>
+          <w:b/>
+          <w:bCs/>
+          <w:lang w:val="en-US"/>
+        </w:rPr>
+      </w:pPr>
+      <w:r>
+        <w:rPr>
+          <w:b/>
+          <w:bCs/>
+          <w:lang w:val="en-US"/>
+        </w:rPr>
+        <w:t>This will create a user.js model file in model folder and a migration file</w:t>
+      </w:r>
+      <w:r>
+        <w:rPr>
+          <w:b/>
+          <w:bCs/>
+          <w:lang w:val="en-US"/>
+        </w:rPr>
+        <w:t xml:space="preserve"> which allows us to add more restriction for each column</w:t>
+      </w:r>
+      <w:r>
+        <w:rPr>
+          <w:b/>
+          <w:bCs/>
+          <w:lang w:val="en-US"/>
+        </w:rPr>
+        <w:t>.</w:t>
+      </w:r>
+    </w:p>
+    <w:p>
+      <w:pPr>
+        <w:rPr>
+          <w:b/>
+          <w:bCs/>
+          <w:lang w:val="en-US"/>
+        </w:rPr>
+      </w:pPr>
+      <w:r>
+        <w:rPr>
+          <w:b/>
+          <w:bCs/>
+          <w:lang w:val="en-US"/>
+        </w:rPr>
+        <w:t>Id column is auto generated.</w:t>
+      </w:r>
     </w:p>
     <w:sectPr>
       <w:pgSz w:w="11906" w:h="16838"/>
@@ -3005,6 +5249,18 @@
       <w:szCs w:val="20"/>
     </w:rPr>
   </w:style>
+  <w:style w:type="character" w:styleId="UnresolvedMention">
+    <w:name w:val="Unresolved Mention"/>
+    <w:basedOn w:val="DefaultParagraphFont"/>
+    <w:uiPriority w:val="99"/>
+    <w:semiHidden/>
+    <w:unhideWhenUsed/>
+    <w:rsid w:val="00BF5592"/>
+    <w:rPr>
+      <w:color w:val="605E5C"/>
+      <w:shd w:val="clear" w:color="auto" w:fill="E1DFDD"/>
+    </w:rPr>
+  </w:style>
 </w:styles>
 </file>
 

</xml_diff>

<commit_message>
user table & db setup using nodejs local
</commit_message>
<xml_diff>
--- a/Derma.docx
+++ b/Derma.docx
@@ -246,7 +246,21 @@
           <w:lang w:val="en-US"/>
         </w:rPr>
         <w:lastRenderedPageBreak/>
-        <w:t>Once you finished the setup the MySQL workbench and shell will be opend:</w:t>
+        <w:t xml:space="preserve">Once you finished the setup the MySQL workbench and shell will be </w:t>
+      </w:r>
+      <w:proofErr w:type="spellStart"/>
+      <w:r>
+        <w:rPr>
+          <w:lang w:val="en-US"/>
+        </w:rPr>
+        <w:t>opend</w:t>
+      </w:r>
+      <w:proofErr w:type="spellEnd"/>
+      <w:r>
+        <w:rPr>
+          <w:lang w:val="en-US"/>
+        </w:rPr>
+        <w:t>:</w:t>
       </w:r>
     </w:p>
     <w:p>
@@ -343,13 +357,6 @@
           <w:lang w:val="en-US"/>
         </w:rPr>
       </w:pPr>
-    </w:p>
-    <w:p>
-      <w:pPr>
-        <w:rPr>
-          <w:lang w:val="en-US"/>
-        </w:rPr>
-      </w:pPr>
       <w:r>
         <w:rPr>
           <w:lang w:val="en-US"/>
@@ -365,12 +372,25 @@
       </w:pPr>
       <w:r>
         <w:rPr>
+          <w:lang w:val="en-US"/>
+        </w:rPr>
+        <w:t>(you can create a new DB using the “+“ sign) or edit the current, just give it a name you will remember to use later)</w:t>
+      </w:r>
+    </w:p>
+    <w:p>
+      <w:pPr>
+        <w:rPr>
+          <w:lang w:val="en-US"/>
+        </w:rPr>
+      </w:pPr>
+      <w:r>
+        <w:rPr>
           <w:noProof/>
         </w:rPr>
         <w:drawing>
-          <wp:inline distT="0" distB="0" distL="0" distR="0" wp14:anchorId="03BF73F4" wp14:editId="62CFFEAD">
-            <wp:extent cx="2933700" cy="1809750"/>
-            <wp:effectExtent l="0" t="0" r="0" b="0"/>
+          <wp:inline distT="0" distB="0" distL="0" distR="0" wp14:anchorId="03BF73F4" wp14:editId="57C95DD0">
+            <wp:extent cx="2062318" cy="1272209"/>
+            <wp:effectExtent l="0" t="0" r="0" b="4445"/>
             <wp:docPr id="4" name="Picture 4"/>
             <wp:cNvGraphicFramePr>
               <a:graphicFrameLocks xmlns:a="http://schemas.openxmlformats.org/drawingml/2006/main" noChangeAspect="1"/>
@@ -391,7 +411,7 @@
                   <pic:spPr>
                     <a:xfrm>
                       <a:off x="0" y="0"/>
-                      <a:ext cx="2933700" cy="1809750"/>
+                      <a:ext cx="2069553" cy="1276672"/>
                     </a:xfrm>
                     <a:prstGeom prst="rect">
                       <a:avLst/>
@@ -417,57 +437,15 @@
           <w:lang w:val="en-US"/>
         </w:rPr>
       </w:pPr>
-    </w:p>
-    <w:p>
-      <w:pPr>
-        <w:rPr>
-          <w:lang w:val="en-US"/>
-        </w:rPr>
-      </w:pPr>
-    </w:p>
-    <w:p>
-      <w:pPr>
-        <w:rPr>
-          <w:lang w:val="en-US"/>
-        </w:rPr>
-      </w:pPr>
-    </w:p>
-    <w:p>
-      <w:pPr>
-        <w:rPr>
-          <w:lang w:val="en-US"/>
-        </w:rPr>
-      </w:pPr>
-    </w:p>
-    <w:p>
-      <w:pPr>
-        <w:rPr>
-          <w:lang w:val="en-US"/>
-        </w:rPr>
-      </w:pPr>
-      <w:r>
-        <w:rPr>
-          <w:lang w:val="en-US"/>
-        </w:rPr>
-        <w:lastRenderedPageBreak/>
-        <w:t>Open CMD as an admin (by right clicking it, and enter the path to the my sql  server bin folder:</w:t>
-      </w:r>
-    </w:p>
-    <w:p>
-      <w:pPr>
+      <w:r>
         <w:rPr>
           <w:noProof/>
         </w:rPr>
-      </w:pPr>
-      <w:r>
-        <w:rPr>
-          <w:noProof/>
-        </w:rPr>
         <w:drawing>
-          <wp:inline distT="0" distB="0" distL="0" distR="0" wp14:anchorId="730EB040" wp14:editId="55F3CA1F">
-            <wp:extent cx="5731510" cy="855980"/>
-            <wp:effectExtent l="0" t="0" r="2540" b="1270"/>
-            <wp:docPr id="5" name="Picture 5"/>
+          <wp:inline distT="0" distB="0" distL="0" distR="0" wp14:anchorId="24AA261A" wp14:editId="2AA940DC">
+            <wp:extent cx="1248355" cy="774296"/>
+            <wp:effectExtent l="0" t="0" r="9525" b="6985"/>
+            <wp:docPr id="10" name="Picture 10"/>
             <wp:cNvGraphicFramePr>
               <a:graphicFrameLocks xmlns:a="http://schemas.openxmlformats.org/drawingml/2006/main" noChangeAspect="1"/>
             </wp:cNvGraphicFramePr>
@@ -487,7 +465,7 @@
                   <pic:spPr>
                     <a:xfrm>
                       <a:off x="0" y="0"/>
-                      <a:ext cx="5731510" cy="855980"/>
+                      <a:ext cx="1248355" cy="774296"/>
                     </a:xfrm>
                     <a:prstGeom prst="rect">
                       <a:avLst/>
@@ -503,38 +481,66 @@
     <w:p>
       <w:pPr>
         <w:rPr>
+          <w:lang w:val="en-US"/>
+        </w:rPr>
+      </w:pPr>
+    </w:p>
+    <w:p>
+      <w:pPr>
+        <w:rPr>
+          <w:lang w:val="en-US"/>
+        </w:rPr>
+      </w:pPr>
+    </w:p>
+    <w:p>
+      <w:pPr>
+        <w:rPr>
+          <w:lang w:val="en-US"/>
+        </w:rPr>
+      </w:pPr>
+    </w:p>
+    <w:p>
+      <w:pPr>
+        <w:rPr>
+          <w:lang w:val="en-US"/>
+        </w:rPr>
+      </w:pPr>
+      <w:r>
+        <w:rPr>
+          <w:lang w:val="en-US"/>
+        </w:rPr>
+        <w:t xml:space="preserve">Open CMD as an admin (by right clicking it, and enter the path to the my </w:t>
+      </w:r>
+      <w:proofErr w:type="spellStart"/>
+      <w:r>
+        <w:rPr>
+          <w:lang w:val="en-US"/>
+        </w:rPr>
+        <w:t>sql</w:t>
+      </w:r>
+      <w:proofErr w:type="spellEnd"/>
+      <w:r>
+        <w:rPr>
+          <w:lang w:val="en-US"/>
+        </w:rPr>
+        <w:t xml:space="preserve">  server bin folder:</w:t>
+      </w:r>
+    </w:p>
+    <w:p>
+      <w:pPr>
+        <w:rPr>
           <w:noProof/>
         </w:rPr>
       </w:pPr>
-    </w:p>
-    <w:p>
-      <w:pPr>
-        <w:rPr>
-          <w:lang w:val="en-US"/>
-        </w:rPr>
-      </w:pPr>
-      <w:r>
-        <w:rPr>
-          <w:lang w:val="en-US"/>
-        </w:rPr>
-        <w:t>Then : write- mysql -u root -p and enter your DB root user password:</w:t>
-      </w:r>
-    </w:p>
-    <w:p>
-      <w:pPr>
+      <w:r>
         <w:rPr>
           <w:noProof/>
         </w:rPr>
-      </w:pPr>
-      <w:r>
-        <w:rPr>
-          <w:noProof/>
-        </w:rPr>
         <w:drawing>
-          <wp:inline distT="0" distB="0" distL="0" distR="0" wp14:anchorId="25A4E4D3" wp14:editId="41EB35CA">
-            <wp:extent cx="5600700" cy="714375"/>
-            <wp:effectExtent l="0" t="0" r="0" b="9525"/>
-            <wp:docPr id="6" name="Picture 6"/>
+          <wp:inline distT="0" distB="0" distL="0" distR="0" wp14:anchorId="730EB040" wp14:editId="55F3CA1F">
+            <wp:extent cx="5731510" cy="855980"/>
+            <wp:effectExtent l="0" t="0" r="2540" b="1270"/>
+            <wp:docPr id="5" name="Picture 5"/>
             <wp:cNvGraphicFramePr>
               <a:graphicFrameLocks xmlns:a="http://schemas.openxmlformats.org/drawingml/2006/main" noChangeAspect="1"/>
             </wp:cNvGraphicFramePr>
@@ -554,7 +560,7 @@
                   <pic:spPr>
                     <a:xfrm>
                       <a:off x="0" y="0"/>
-                      <a:ext cx="5600700" cy="714375"/>
+                      <a:ext cx="5731510" cy="855980"/>
                     </a:xfrm>
                     <a:prstGeom prst="rect">
                       <a:avLst/>
@@ -577,48 +583,45 @@
     <w:p>
       <w:pPr>
         <w:rPr>
+          <w:lang w:val="en-US"/>
+        </w:rPr>
+      </w:pPr>
+      <w:r>
+        <w:rPr>
+          <w:lang w:val="en-US"/>
+        </w:rPr>
+        <w:t xml:space="preserve">Then : write- </w:t>
+      </w:r>
+      <w:proofErr w:type="spellStart"/>
+      <w:r>
+        <w:rPr>
+          <w:lang w:val="en-US"/>
+        </w:rPr>
+        <w:t>mysql</w:t>
+      </w:r>
+      <w:proofErr w:type="spellEnd"/>
+      <w:r>
+        <w:rPr>
+          <w:lang w:val="en-US"/>
+        </w:rPr>
+        <w:t xml:space="preserve"> -u root -p and enter your DB root user password:</w:t>
+      </w:r>
+    </w:p>
+    <w:p>
+      <w:pPr>
+        <w:rPr>
           <w:noProof/>
-          <w:lang w:val="en-US"/>
         </w:rPr>
       </w:pPr>
       <w:r>
         <w:rPr>
           <w:noProof/>
-          <w:lang w:val="en-US"/>
-        </w:rPr>
-        <w:t>Write &gt;&gt; show databases;</w:t>
-      </w:r>
-    </w:p>
-    <w:p>
-      <w:pPr>
-        <w:rPr>
-          <w:noProof/>
-          <w:lang w:val="en-US"/>
-        </w:rPr>
-      </w:pPr>
-      <w:r>
-        <w:rPr>
-          <w:noProof/>
-          <w:lang w:val="en-US"/>
-        </w:rPr>
-        <w:t>And you will see the defaul DB</w:t>
-      </w:r>
-    </w:p>
-    <w:p>
-      <w:pPr>
-        <w:rPr>
-          <w:noProof/>
-        </w:rPr>
-      </w:pPr>
-      <w:r>
-        <w:rPr>
-          <w:noProof/>
         </w:rPr>
         <w:drawing>
-          <wp:inline distT="0" distB="0" distL="0" distR="0" wp14:anchorId="6FE54070" wp14:editId="48E5F1F6">
-            <wp:extent cx="3067050" cy="1762125"/>
+          <wp:inline distT="0" distB="0" distL="0" distR="0" wp14:anchorId="25A4E4D3" wp14:editId="41EB35CA">
+            <wp:extent cx="5600700" cy="714375"/>
             <wp:effectExtent l="0" t="0" r="0" b="9525"/>
-            <wp:docPr id="7" name="Picture 7"/>
+            <wp:docPr id="6" name="Picture 6"/>
             <wp:cNvGraphicFramePr>
               <a:graphicFrameLocks xmlns:a="http://schemas.openxmlformats.org/drawingml/2006/main" noChangeAspect="1"/>
             </wp:cNvGraphicFramePr>
@@ -638,7 +641,7 @@
                   <pic:spPr>
                     <a:xfrm>
                       <a:off x="0" y="0"/>
-                      <a:ext cx="3067050" cy="1762125"/>
+                      <a:ext cx="5600700" cy="714375"/>
                     </a:xfrm>
                     <a:prstGeom prst="rect">
                       <a:avLst/>
@@ -654,442 +657,55 @@
     <w:p>
       <w:pPr>
         <w:rPr>
-          <w:lang w:val="en-US"/>
-        </w:rPr>
-      </w:pPr>
-    </w:p>
-    <w:p>
-      <w:pPr>
-        <w:rPr>
           <w:noProof/>
         </w:rPr>
       </w:pPr>
     </w:p>
     <w:p>
       <w:pPr>
-        <w:ind w:firstLine="720"/>
-        <w:rPr>
-          <w:b/>
-          <w:bCs/>
-          <w:u w:val="single"/>
-          <w:lang w:val="en-US"/>
-        </w:rPr>
-      </w:pPr>
-    </w:p>
-    <w:p>
-      <w:pPr>
-        <w:ind w:firstLine="720"/>
-        <w:rPr>
-          <w:b/>
-          <w:bCs/>
-          <w:u w:val="single"/>
-          <w:lang w:val="en-US"/>
-        </w:rPr>
-      </w:pPr>
-    </w:p>
-    <w:p>
-      <w:pPr>
-        <w:ind w:firstLine="720"/>
-        <w:rPr>
-          <w:b/>
-          <w:bCs/>
-          <w:u w:val="single"/>
-          <w:lang w:val="en-US"/>
-        </w:rPr>
-      </w:pPr>
-    </w:p>
-    <w:p>
-      <w:pPr>
-        <w:ind w:firstLine="720"/>
-        <w:rPr>
-          <w:b/>
-          <w:bCs/>
-          <w:u w:val="single"/>
-          <w:lang w:val="en-US"/>
-        </w:rPr>
-      </w:pPr>
-    </w:p>
-    <w:p>
-      <w:pPr>
-        <w:ind w:firstLine="720"/>
-        <w:rPr>
-          <w:b/>
-          <w:bCs/>
-          <w:u w:val="single"/>
-          <w:lang w:val="en-US"/>
-        </w:rPr>
-      </w:pPr>
-    </w:p>
-    <w:p>
-      <w:pPr>
-        <w:ind w:firstLine="720"/>
-        <w:rPr>
-          <w:b/>
-          <w:bCs/>
-          <w:u w:val="single"/>
-          <w:lang w:val="en-US"/>
-        </w:rPr>
-      </w:pPr>
-    </w:p>
-    <w:p>
-      <w:pPr>
-        <w:ind w:firstLine="720"/>
-        <w:rPr>
-          <w:b/>
-          <w:bCs/>
-          <w:u w:val="single"/>
-          <w:lang w:val="en-US"/>
-        </w:rPr>
-      </w:pPr>
-    </w:p>
-    <w:p>
-      <w:pPr>
-        <w:ind w:firstLine="720"/>
-        <w:rPr>
-          <w:b/>
-          <w:bCs/>
-          <w:u w:val="single"/>
-          <w:lang w:val="en-US"/>
-        </w:rPr>
-      </w:pPr>
-    </w:p>
-    <w:p>
-      <w:pPr>
-        <w:ind w:firstLine="720"/>
-        <w:rPr>
-          <w:b/>
-          <w:bCs/>
-          <w:u w:val="single"/>
-          <w:lang w:val="en-US"/>
-        </w:rPr>
-      </w:pPr>
-    </w:p>
-    <w:p>
-      <w:pPr>
-        <w:ind w:firstLine="720"/>
-        <w:rPr>
-          <w:b/>
-          <w:bCs/>
-          <w:u w:val="single"/>
-          <w:lang w:val="en-US"/>
-        </w:rPr>
-      </w:pPr>
-    </w:p>
-    <w:p>
-      <w:pPr>
-        <w:rPr>
-          <w:b/>
-          <w:bCs/>
-          <w:sz w:val="36"/>
-          <w:u w:val="single"/>
-          <w:lang w:val="en-US"/>
-        </w:rPr>
-      </w:pPr>
-      <w:r>
-        <w:rPr>
-          <w:b/>
-          <w:bCs/>
-          <w:sz w:val="36"/>
-          <w:u w:val="single"/>
-          <w:lang w:val="en-US"/>
-        </w:rPr>
-        <w:lastRenderedPageBreak/>
-        <w:t>Setup the project</w:t>
-      </w:r>
-    </w:p>
-    <w:p>
-      <w:pPr>
-        <w:rPr>
-          <w:b/>
-          <w:bCs/>
-          <w:u w:val="single"/>
-          <w:lang w:val="en-US"/>
-        </w:rPr>
-      </w:pPr>
-      <w:r>
-        <w:rPr>
-          <w:b/>
-          <w:bCs/>
-          <w:u w:val="single"/>
-          <w:lang w:val="en-US"/>
-        </w:rPr>
-        <w:t>Make sure you have Nodejs installed on your machine as well.</w:t>
-      </w:r>
-    </w:p>
-    <w:p>
-      <w:pPr>
-        <w:pStyle w:val="ListParagraph"/>
-        <w:numPr>
-          <w:ilvl w:val="0"/>
-          <w:numId w:val="1"/>
-        </w:numPr>
-        <w:rPr>
-          <w:b/>
-          <w:bCs/>
-          <w:lang w:val="en-US"/>
-        </w:rPr>
-      </w:pPr>
-      <w:r>
-        <w:rPr>
-          <w:b/>
-          <w:bCs/>
-          <w:lang w:val="en-US"/>
-        </w:rPr>
-        <w:t xml:space="preserve">Create a folder for your project </w:t>
-      </w:r>
-    </w:p>
-    <w:p>
-      <w:pPr>
-        <w:pStyle w:val="ListParagraph"/>
-        <w:numPr>
-          <w:ilvl w:val="0"/>
-          <w:numId w:val="1"/>
-        </w:numPr>
-        <w:rPr>
-          <w:b/>
-          <w:bCs/>
-          <w:lang w:val="en-US"/>
-        </w:rPr>
-      </w:pPr>
-      <w:r>
-        <w:rPr>
-          <w:b/>
-          <w:bCs/>
-          <w:lang w:val="en-US"/>
-        </w:rPr>
-        <w:t>Open terminal in this folder</w:t>
-      </w:r>
-    </w:p>
-    <w:p>
-      <w:pPr>
-        <w:pStyle w:val="ListParagraph"/>
-        <w:numPr>
-          <w:ilvl w:val="0"/>
-          <w:numId w:val="1"/>
-        </w:numPr>
-        <w:rPr>
-          <w:b/>
-          <w:bCs/>
-          <w:lang w:val="en-US"/>
-        </w:rPr>
-      </w:pPr>
-      <w:r>
-        <w:rPr>
-          <w:b/>
-          <w:bCs/>
-          <w:lang w:val="en-US"/>
-        </w:rPr>
-        <w:t>&gt;&gt;npm init -y</w:t>
-      </w:r>
-    </w:p>
-    <w:p>
-      <w:pPr>
-        <w:pStyle w:val="ListParagraph"/>
-        <w:numPr>
-          <w:ilvl w:val="0"/>
-          <w:numId w:val="1"/>
-        </w:numPr>
-        <w:rPr>
-          <w:b/>
-          <w:bCs/>
-          <w:lang w:val="en-US"/>
-        </w:rPr>
-      </w:pPr>
-      <w:r>
-        <w:rPr>
-          <w:b/>
-          <w:bCs/>
-          <w:lang w:val="en-US"/>
-        </w:rPr>
-        <w:t xml:space="preserve">Install express using npm : &gt;&gt;npm </w:t>
-      </w:r>
-      <w:r>
-        <w:rPr>
-          <w:b/>
-          <w:bCs/>
-          <w:lang w:val="en-US"/>
-        </w:rPr>
-        <w:t>i</w:t>
-      </w:r>
-      <w:r>
-        <w:rPr>
-          <w:b/>
-          <w:bCs/>
-          <w:lang w:val="en-US"/>
-        </w:rPr>
-        <w:t xml:space="preserve"> –save express</w:t>
-      </w:r>
-    </w:p>
-    <w:p>
-      <w:pPr>
-        <w:rPr>
-          <w:u w:val="single"/>
-          <w:lang w:val="en-US"/>
-        </w:rPr>
-      </w:pPr>
-    </w:p>
-    <w:p>
-      <w:pPr>
-        <w:rPr>
-          <w:lang w:val="en-US"/>
-        </w:rPr>
-      </w:pPr>
-      <w:r>
-        <w:rPr>
-          <w:u w:val="single"/>
-          <w:lang w:val="en-US"/>
-        </w:rPr>
-        <w:t xml:space="preserve">Install Sequelize- </w:t>
-      </w:r>
-      <w:r>
-        <w:rPr>
-          <w:lang w:val="en-US"/>
-        </w:rPr>
-        <w:t>a library that allow us to connect via Node.js to our MySQL DB and operate in it</w:t>
-      </w:r>
-      <w:r>
-        <w:rPr>
-          <w:lang w:val="en-US"/>
-        </w:rPr>
-        <w:t>, without writing SQL queries (handle it with JS syntax</w:t>
-      </w:r>
-      <w:r>
-        <w:rPr>
-          <w:lang w:val="en-US"/>
-        </w:rPr>
-        <w:t xml:space="preserve"> and operate in it as if we are handling objects</w:t>
-      </w:r>
-      <w:r>
-        <w:rPr>
-          <w:lang w:val="en-US"/>
-        </w:rPr>
-        <w:t>)</w:t>
-      </w:r>
-      <w:r>
-        <w:rPr>
-          <w:lang w:val="en-US"/>
-        </w:rPr>
-        <w:t>.</w:t>
-      </w:r>
-    </w:p>
-    <w:p>
-      <w:pPr>
-        <w:rPr>
-          <w:lang w:val="en-US"/>
-        </w:rPr>
-      </w:pPr>
-      <w:r>
-        <w:rPr>
-          <w:lang w:val="en-US"/>
-        </w:rPr>
-        <w:t xml:space="preserve">In the root of the project </w:t>
-      </w:r>
-    </w:p>
-    <w:p>
-      <w:pPr>
-        <w:rPr>
-          <w:lang w:val="en-US"/>
-        </w:rPr>
-      </w:pPr>
-      <w:r>
-        <w:rPr>
-          <w:lang w:val="en-US"/>
-        </w:rPr>
-        <w:t xml:space="preserve">&gt;&gt; npm </w:t>
-      </w:r>
-      <w:r>
-        <w:rPr>
-          <w:lang w:val="en-US"/>
-        </w:rPr>
-        <w:t>install</w:t>
-      </w:r>
-      <w:r>
-        <w:rPr>
-          <w:lang w:val="en-US"/>
-        </w:rPr>
-        <w:t xml:space="preserve"> –save sequelize</w:t>
-      </w:r>
-    </w:p>
-    <w:p>
-      <w:pPr>
-        <w:rPr>
-          <w:lang w:val="en-US"/>
-        </w:rPr>
-      </w:pPr>
-      <w:r>
-        <w:rPr>
-          <w:lang w:val="en-US"/>
-        </w:rPr>
-        <w:t>&gt;&gt;</w:t>
-      </w:r>
-      <w:r>
-        <w:t xml:space="preserve"> </w:t>
-      </w:r>
-      <w:r>
-        <w:rPr>
-          <w:lang w:val="en-US"/>
-        </w:rPr>
-        <w:t>npm install --save sequelize-cli</w:t>
-      </w:r>
-    </w:p>
-    <w:p>
-      <w:pPr>
-        <w:rPr>
-          <w:lang w:val="en-US"/>
-        </w:rPr>
-      </w:pPr>
-      <w:r>
-        <w:rPr>
-          <w:lang w:val="en-US"/>
-        </w:rPr>
-        <w:t>&gt;&gt;</w:t>
-      </w:r>
-      <w:r>
-        <w:rPr>
-          <w:lang w:val="en-US"/>
-        </w:rPr>
-        <w:t xml:space="preserve">npx </w:t>
-      </w:r>
-      <w:r>
-        <w:rPr>
-          <w:lang w:val="en-US"/>
-        </w:rPr>
-        <w:t>sequelize init</w:t>
-      </w:r>
-      <w:r>
-        <w:rPr>
-          <w:lang w:val="en-US"/>
-        </w:rPr>
-        <w:t xml:space="preserve"> </w:t>
-      </w:r>
-      <w:r>
-        <w:rPr>
-          <w:lang w:val="en-US"/>
-        </w:rPr>
-        <w:sym w:font="Wingdings" w:char="F0E8"/>
-      </w:r>
-      <w:r>
-        <w:rPr>
-          <w:lang w:val="en-US"/>
-        </w:rPr>
-        <w:t xml:space="preserve"> will create folders and files in your project  to hanle the SQL DB</w:t>
-      </w:r>
-    </w:p>
-    <w:p>
-      <w:pPr>
-        <w:rPr>
-          <w:lang w:val="en-US"/>
-        </w:rPr>
-      </w:pPr>
-      <w:r>
         <w:rPr>
           <w:noProof/>
+          <w:lang w:val="en-US"/>
+        </w:rPr>
+      </w:pPr>
+      <w:r>
+        <w:rPr>
+          <w:noProof/>
+          <w:lang w:val="en-US"/>
+        </w:rPr>
+        <w:t>Write &gt;&gt; show databases;</w:t>
+      </w:r>
+    </w:p>
+    <w:p>
+      <w:pPr>
+        <w:rPr>
+          <w:noProof/>
+          <w:lang w:val="en-US"/>
+        </w:rPr>
+      </w:pPr>
+      <w:r>
+        <w:rPr>
+          <w:noProof/>
+          <w:lang w:val="en-US"/>
+        </w:rPr>
+        <w:t>And you will see the defaul DB</w:t>
+      </w:r>
+    </w:p>
+    <w:p>
+      <w:pPr>
+        <w:rPr>
+          <w:noProof/>
+        </w:rPr>
+      </w:pPr>
+      <w:r>
+        <w:rPr>
+          <w:noProof/>
         </w:rPr>
         <w:drawing>
-          <wp:inline distT="0" distB="0" distL="0" distR="0" wp14:anchorId="7CF7D3D8" wp14:editId="4A870838">
-            <wp:extent cx="3067050" cy="3057525"/>
+          <wp:inline distT="0" distB="0" distL="0" distR="0" wp14:anchorId="6FE54070" wp14:editId="48E5F1F6">
+            <wp:extent cx="3067050" cy="1762125"/>
             <wp:effectExtent l="0" t="0" r="0" b="9525"/>
-            <wp:docPr id="9" name="Picture 9"/>
+            <wp:docPr id="7" name="Picture 7"/>
             <wp:cNvGraphicFramePr>
               <a:graphicFrameLocks xmlns:a="http://schemas.openxmlformats.org/drawingml/2006/main" noChangeAspect="1"/>
             </wp:cNvGraphicFramePr>
@@ -1109,6 +725,942 @@
                   <pic:spPr>
                     <a:xfrm>
                       <a:off x="0" y="0"/>
+                      <a:ext cx="3067050" cy="1762125"/>
+                    </a:xfrm>
+                    <a:prstGeom prst="rect">
+                      <a:avLst/>
+                    </a:prstGeom>
+                  </pic:spPr>
+                </pic:pic>
+              </a:graphicData>
+            </a:graphic>
+          </wp:inline>
+        </w:drawing>
+      </w:r>
+    </w:p>
+    <w:p>
+      <w:pPr>
+        <w:rPr>
+          <w:lang w:val="en-US"/>
+        </w:rPr>
+      </w:pPr>
+    </w:p>
+    <w:p>
+      <w:pPr>
+        <w:rPr>
+          <w:noProof/>
+          <w:lang w:val="en-US"/>
+        </w:rPr>
+      </w:pPr>
+      <w:r>
+        <w:rPr>
+          <w:noProof/>
+          <w:lang w:val="en-US"/>
+        </w:rPr>
+        <w:t>Let’s create a user with all privleges &amp; a database we will work with in this app:</w:t>
+      </w:r>
+    </w:p>
+    <w:p>
+      <w:pPr>
+        <w:rPr>
+          <w:noProof/>
+          <w:lang w:val="en-US"/>
+        </w:rPr>
+      </w:pPr>
+      <w:r>
+        <w:rPr>
+          <w:noProof/>
+          <w:lang w:val="en-US"/>
+        </w:rPr>
+        <w:t>In root user:</w:t>
+      </w:r>
+    </w:p>
+    <w:p>
+      <w:pPr>
+        <w:pStyle w:val="ListParagraph"/>
+        <w:numPr>
+          <w:ilvl w:val="0"/>
+          <w:numId w:val="3"/>
+        </w:numPr>
+        <w:rPr>
+          <w:noProof/>
+          <w:lang w:val="en-US"/>
+        </w:rPr>
+      </w:pPr>
+      <w:r>
+        <w:rPr>
+          <w:noProof/>
+          <w:lang w:val="en-US"/>
+        </w:rPr>
+        <w:t>mysql&gt; CREATE USER 'db_user'@'localhost' IDENTIFIED BY '</w:t>
+      </w:r>
+      <w:r>
+        <w:rPr>
+          <w:noProof/>
+          <w:lang w:val="en-US"/>
+        </w:rPr>
+        <w:t>(leave it empty mening no password)</w:t>
+      </w:r>
+      <w:r>
+        <w:rPr>
+          <w:noProof/>
+          <w:lang w:val="en-US"/>
+        </w:rPr>
+        <w:t>';</w:t>
+      </w:r>
+    </w:p>
+    <w:p>
+      <w:pPr>
+        <w:pStyle w:val="ListParagraph"/>
+        <w:numPr>
+          <w:ilvl w:val="0"/>
+          <w:numId w:val="3"/>
+        </w:numPr>
+        <w:rPr>
+          <w:noProof/>
+          <w:lang w:val="en-US"/>
+        </w:rPr>
+      </w:pPr>
+      <w:r>
+        <w:rPr>
+          <w:noProof/>
+          <w:lang w:val="en-US"/>
+        </w:rPr>
+        <w:t>mysql&gt; GRANT ALL PRIVILEGES ON *.* TO 'db_user'@'localhost'</w:t>
+      </w:r>
+      <w:r>
+        <w:rPr>
+          <w:noProof/>
+          <w:lang w:val="en-US"/>
+        </w:rPr>
+        <w:t>;</w:t>
+      </w:r>
+    </w:p>
+    <w:p>
+      <w:pPr>
+        <w:pStyle w:val="ListParagraph"/>
+        <w:numPr>
+          <w:ilvl w:val="0"/>
+          <w:numId w:val="3"/>
+        </w:numPr>
+        <w:rPr>
+          <w:noProof/>
+          <w:lang w:val="en-US"/>
+        </w:rPr>
+      </w:pPr>
+      <w:r>
+        <w:rPr>
+          <w:noProof/>
+          <w:lang w:val="en-US"/>
+        </w:rPr>
+        <w:t>mysql&gt; \q</w:t>
+      </w:r>
+      <w:r>
+        <w:rPr>
+          <w:noProof/>
+          <w:lang w:val="en-US"/>
+        </w:rPr>
+        <w:t xml:space="preserve">  </w:t>
+      </w:r>
+      <w:r>
+        <w:rPr>
+          <w:noProof/>
+          <w:lang w:val="en-US"/>
+        </w:rPr>
+        <w:sym w:font="Wingdings" w:char="F0E0"/>
+      </w:r>
+      <w:r>
+        <w:rPr>
+          <w:noProof/>
+          <w:lang w:val="en-US"/>
+        </w:rPr>
+        <w:t>log out of your root user</w:t>
+      </w:r>
+    </w:p>
+    <w:p>
+      <w:pPr>
+        <w:pStyle w:val="ListParagraph"/>
+        <w:numPr>
+          <w:ilvl w:val="0"/>
+          <w:numId w:val="3"/>
+        </w:numPr>
+        <w:rPr>
+          <w:noProof/>
+          <w:lang w:val="en-US"/>
+        </w:rPr>
+      </w:pPr>
+      <w:r>
+        <w:rPr>
+          <w:noProof/>
+          <w:lang w:val="en-US"/>
+        </w:rPr>
+        <w:t xml:space="preserve">log in into db_user </w:t>
+      </w:r>
+      <w:r>
+        <w:rPr>
+          <w:noProof/>
+          <w:lang w:val="en-US"/>
+        </w:rPr>
+        <w:sym w:font="Wingdings" w:char="F0E0"/>
+      </w:r>
+      <w:r>
+        <w:rPr>
+          <w:noProof/>
+          <w:lang w:val="en-US"/>
+        </w:rPr>
+        <w:t xml:space="preserve"> </w:t>
+      </w:r>
+    </w:p>
+    <w:p>
+      <w:pPr>
+        <w:pStyle w:val="ListParagraph"/>
+        <w:rPr>
+          <w:noProof/>
+          <w:lang w:val="en-US"/>
+        </w:rPr>
+      </w:pPr>
+      <w:r>
+        <w:rPr>
+          <w:noProof/>
+          <w:lang w:val="en-US"/>
+        </w:rPr>
+        <w:t>C:\Program Files\MySQL\MySQL Server 8.0\bin&gt;mysql -u db_user -p</w:t>
+      </w:r>
+    </w:p>
+    <w:p>
+      <w:pPr>
+        <w:pStyle w:val="ListParagraph"/>
+        <w:rPr>
+          <w:noProof/>
+          <w:lang w:val="en-US"/>
+        </w:rPr>
+      </w:pPr>
+      <w:r>
+        <w:rPr>
+          <w:noProof/>
+          <w:lang w:val="en-US"/>
+        </w:rPr>
+        <w:t>Enter password:</w:t>
+      </w:r>
+      <w:r>
+        <w:rPr>
+          <w:noProof/>
+          <w:lang w:val="en-US"/>
+        </w:rPr>
+        <w:t xml:space="preserve"> (press enter</w:t>
+      </w:r>
+      <w:r>
+        <w:rPr>
+          <w:noProof/>
+          <w:lang w:val="en-US"/>
+        </w:rPr>
+        <w:t xml:space="preserve"> because we have no password</w:t>
+      </w:r>
+      <w:r>
+        <w:rPr>
+          <w:noProof/>
+          <w:lang w:val="en-US"/>
+        </w:rPr>
+        <w:t>)</w:t>
+      </w:r>
+    </w:p>
+    <w:p>
+      <w:pPr>
+        <w:pStyle w:val="ListParagraph"/>
+        <w:numPr>
+          <w:ilvl w:val="0"/>
+          <w:numId w:val="3"/>
+        </w:numPr>
+        <w:rPr>
+          <w:noProof/>
+          <w:lang w:val="en-US"/>
+        </w:rPr>
+      </w:pPr>
+      <w:r>
+        <w:rPr>
+          <w:noProof/>
+          <w:lang w:val="en-US"/>
+        </w:rPr>
+        <w:t>mysql&gt; Show grants;</w:t>
+      </w:r>
+      <w:r>
+        <w:rPr>
+          <w:noProof/>
+          <w:lang w:val="en-US"/>
+        </w:rPr>
+        <w:t xml:space="preserve"> </w:t>
+      </w:r>
+      <w:r>
+        <w:rPr>
+          <w:noProof/>
+          <w:lang w:val="en-US"/>
+        </w:rPr>
+        <w:sym w:font="Wingdings" w:char="F0E8"/>
+      </w:r>
+      <w:r>
+        <w:rPr>
+          <w:noProof/>
+          <w:lang w:val="en-US"/>
+        </w:rPr>
+        <w:t xml:space="preserve"> will show the db_user privleges </w:t>
+      </w:r>
+    </w:p>
+    <w:p>
+      <w:pPr>
+        <w:pStyle w:val="ListParagraph"/>
+        <w:numPr>
+          <w:ilvl w:val="0"/>
+          <w:numId w:val="3"/>
+        </w:numPr>
+        <w:rPr>
+          <w:noProof/>
+          <w:lang w:val="en-US"/>
+        </w:rPr>
+      </w:pPr>
+      <w:r>
+        <w:rPr>
+          <w:noProof/>
+          <w:lang w:val="en-US"/>
+        </w:rPr>
+        <w:t>mysql&gt; CREATE DATABASE database_development;</w:t>
+      </w:r>
+      <w:r>
+        <w:rPr>
+          <w:noProof/>
+          <w:lang w:val="en-US"/>
+        </w:rPr>
+        <w:t xml:space="preserve"> </w:t>
+      </w:r>
+      <w:r>
+        <w:rPr>
+          <w:noProof/>
+          <w:lang w:val="en-US"/>
+        </w:rPr>
+        <w:sym w:font="Wingdings" w:char="F0E8"/>
+      </w:r>
+      <w:r>
+        <w:rPr>
+          <w:noProof/>
+          <w:lang w:val="en-US"/>
+        </w:rPr>
+        <w:t xml:space="preserve"> will create the DB we will work with localy in dev mode</w:t>
+      </w:r>
+      <w:r>
+        <w:rPr>
+          <w:noProof/>
+          <w:lang w:val="en-US"/>
+        </w:rPr>
+        <w:t>.</w:t>
+      </w:r>
+    </w:p>
+    <w:p>
+      <w:pPr>
+        <w:rPr>
+          <w:noProof/>
+          <w:lang w:val="en-US"/>
+        </w:rPr>
+      </w:pPr>
+    </w:p>
+    <w:p>
+      <w:pPr>
+        <w:ind w:firstLine="720"/>
+        <w:rPr>
+          <w:b/>
+          <w:bCs/>
+          <w:u w:val="single"/>
+          <w:lang w:val="en-US"/>
+        </w:rPr>
+      </w:pPr>
+    </w:p>
+    <w:p>
+      <w:pPr>
+        <w:ind w:firstLine="720"/>
+        <w:rPr>
+          <w:b/>
+          <w:bCs/>
+          <w:u w:val="single"/>
+          <w:lang w:val="en-US"/>
+        </w:rPr>
+      </w:pPr>
+    </w:p>
+    <w:p>
+      <w:pPr>
+        <w:ind w:firstLine="720"/>
+        <w:rPr>
+          <w:b/>
+          <w:bCs/>
+          <w:u w:val="single"/>
+          <w:lang w:val="en-US"/>
+        </w:rPr>
+      </w:pPr>
+    </w:p>
+    <w:p>
+      <w:pPr>
+        <w:ind w:firstLine="720"/>
+        <w:rPr>
+          <w:b/>
+          <w:bCs/>
+          <w:u w:val="single"/>
+          <w:lang w:val="en-US"/>
+        </w:rPr>
+      </w:pPr>
+    </w:p>
+    <w:p>
+      <w:pPr>
+        <w:ind w:firstLine="720"/>
+        <w:rPr>
+          <w:b/>
+          <w:bCs/>
+          <w:u w:val="single"/>
+          <w:lang w:val="en-US"/>
+        </w:rPr>
+      </w:pPr>
+    </w:p>
+    <w:p>
+      <w:pPr>
+        <w:ind w:firstLine="720"/>
+        <w:rPr>
+          <w:b/>
+          <w:bCs/>
+          <w:u w:val="single"/>
+          <w:lang w:val="en-US"/>
+        </w:rPr>
+      </w:pPr>
+    </w:p>
+    <w:p>
+      <w:pPr>
+        <w:ind w:firstLine="720"/>
+        <w:rPr>
+          <w:b/>
+          <w:bCs/>
+          <w:u w:val="single"/>
+          <w:lang w:val="en-US"/>
+        </w:rPr>
+      </w:pPr>
+    </w:p>
+    <w:p>
+      <w:pPr>
+        <w:ind w:firstLine="720"/>
+        <w:rPr>
+          <w:b/>
+          <w:bCs/>
+          <w:u w:val="single"/>
+          <w:lang w:val="en-US"/>
+        </w:rPr>
+      </w:pPr>
+    </w:p>
+    <w:p>
+      <w:pPr>
+        <w:ind w:firstLine="720"/>
+        <w:rPr>
+          <w:b/>
+          <w:bCs/>
+          <w:u w:val="single"/>
+          <w:lang w:val="en-US"/>
+        </w:rPr>
+      </w:pPr>
+    </w:p>
+    <w:p>
+      <w:pPr>
+        <w:ind w:firstLine="720"/>
+        <w:rPr>
+          <w:b/>
+          <w:bCs/>
+          <w:u w:val="single"/>
+          <w:lang w:val="en-US"/>
+        </w:rPr>
+      </w:pPr>
+    </w:p>
+    <w:p>
+      <w:pPr>
+        <w:rPr>
+          <w:b/>
+          <w:bCs/>
+          <w:sz w:val="36"/>
+          <w:u w:val="single"/>
+          <w:lang w:val="en-US"/>
+        </w:rPr>
+      </w:pPr>
+      <w:r>
+        <w:rPr>
+          <w:b/>
+          <w:bCs/>
+          <w:sz w:val="36"/>
+          <w:u w:val="single"/>
+          <w:lang w:val="en-US"/>
+        </w:rPr>
+        <w:t>Setup the project</w:t>
+      </w:r>
+    </w:p>
+    <w:p>
+      <w:pPr>
+        <w:rPr>
+          <w:b/>
+          <w:bCs/>
+          <w:u w:val="single"/>
+          <w:lang w:val="en-US"/>
+        </w:rPr>
+      </w:pPr>
+      <w:r>
+        <w:rPr>
+          <w:b/>
+          <w:bCs/>
+          <w:u w:val="single"/>
+          <w:lang w:val="en-US"/>
+        </w:rPr>
+        <w:t>Make sure you have Nodejs installed on your machine as well.</w:t>
+      </w:r>
+    </w:p>
+    <w:p>
+      <w:pPr>
+        <w:pStyle w:val="ListParagraph"/>
+        <w:numPr>
+          <w:ilvl w:val="0"/>
+          <w:numId w:val="1"/>
+        </w:numPr>
+        <w:rPr>
+          <w:b/>
+          <w:bCs/>
+          <w:lang w:val="en-US"/>
+        </w:rPr>
+      </w:pPr>
+      <w:r>
+        <w:rPr>
+          <w:b/>
+          <w:bCs/>
+          <w:lang w:val="en-US"/>
+        </w:rPr>
+        <w:t xml:space="preserve">Create a folder for your project </w:t>
+      </w:r>
+    </w:p>
+    <w:p>
+      <w:pPr>
+        <w:pStyle w:val="ListParagraph"/>
+        <w:numPr>
+          <w:ilvl w:val="0"/>
+          <w:numId w:val="1"/>
+        </w:numPr>
+        <w:rPr>
+          <w:b/>
+          <w:bCs/>
+          <w:lang w:val="en-US"/>
+        </w:rPr>
+      </w:pPr>
+      <w:r>
+        <w:rPr>
+          <w:b/>
+          <w:bCs/>
+          <w:lang w:val="en-US"/>
+        </w:rPr>
+        <w:t>Open terminal in this folder</w:t>
+      </w:r>
+    </w:p>
+    <w:p>
+      <w:pPr>
+        <w:pStyle w:val="ListParagraph"/>
+        <w:numPr>
+          <w:ilvl w:val="0"/>
+          <w:numId w:val="1"/>
+        </w:numPr>
+        <w:rPr>
+          <w:b/>
+          <w:bCs/>
+          <w:lang w:val="en-US"/>
+        </w:rPr>
+      </w:pPr>
+      <w:r>
+        <w:rPr>
+          <w:b/>
+          <w:bCs/>
+          <w:lang w:val="en-US"/>
+        </w:rPr>
+        <w:t>&gt;&gt;</w:t>
+      </w:r>
+      <w:proofErr w:type="spellStart"/>
+      <w:r>
+        <w:rPr>
+          <w:b/>
+          <w:bCs/>
+          <w:lang w:val="en-US"/>
+        </w:rPr>
+        <w:t>npm</w:t>
+      </w:r>
+      <w:proofErr w:type="spellEnd"/>
+      <w:r>
+        <w:rPr>
+          <w:b/>
+          <w:bCs/>
+          <w:lang w:val="en-US"/>
+        </w:rPr>
+        <w:t xml:space="preserve"> </w:t>
+      </w:r>
+      <w:proofErr w:type="spellStart"/>
+      <w:r>
+        <w:rPr>
+          <w:b/>
+          <w:bCs/>
+          <w:lang w:val="en-US"/>
+        </w:rPr>
+        <w:t>init</w:t>
+      </w:r>
+      <w:proofErr w:type="spellEnd"/>
+      <w:r>
+        <w:rPr>
+          <w:b/>
+          <w:bCs/>
+          <w:lang w:val="en-US"/>
+        </w:rPr>
+        <w:t xml:space="preserve"> -y</w:t>
+      </w:r>
+    </w:p>
+    <w:p>
+      <w:pPr>
+        <w:pStyle w:val="ListParagraph"/>
+        <w:numPr>
+          <w:ilvl w:val="0"/>
+          <w:numId w:val="1"/>
+        </w:numPr>
+        <w:rPr>
+          <w:b/>
+          <w:bCs/>
+          <w:lang w:val="en-US"/>
+        </w:rPr>
+      </w:pPr>
+      <w:r>
+        <w:rPr>
+          <w:b/>
+          <w:bCs/>
+          <w:lang w:val="en-US"/>
+        </w:rPr>
+        <w:t xml:space="preserve">Install express using </w:t>
+      </w:r>
+      <w:proofErr w:type="spellStart"/>
+      <w:r>
+        <w:rPr>
+          <w:b/>
+          <w:bCs/>
+          <w:lang w:val="en-US"/>
+        </w:rPr>
+        <w:t>npm</w:t>
+      </w:r>
+      <w:proofErr w:type="spellEnd"/>
+      <w:r>
+        <w:rPr>
+          <w:b/>
+          <w:bCs/>
+          <w:lang w:val="en-US"/>
+        </w:rPr>
+        <w:t xml:space="preserve"> : &gt;&gt;</w:t>
+      </w:r>
+      <w:proofErr w:type="spellStart"/>
+      <w:r>
+        <w:rPr>
+          <w:b/>
+          <w:bCs/>
+          <w:lang w:val="en-US"/>
+        </w:rPr>
+        <w:t>npm</w:t>
+      </w:r>
+      <w:proofErr w:type="spellEnd"/>
+      <w:r>
+        <w:rPr>
+          <w:b/>
+          <w:bCs/>
+          <w:lang w:val="en-US"/>
+        </w:rPr>
+        <w:t xml:space="preserve"> </w:t>
+      </w:r>
+      <w:proofErr w:type="spellStart"/>
+      <w:r>
+        <w:rPr>
+          <w:b/>
+          <w:bCs/>
+          <w:lang w:val="en-US"/>
+        </w:rPr>
+        <w:t>i</w:t>
+      </w:r>
+      <w:proofErr w:type="spellEnd"/>
+      <w:r>
+        <w:rPr>
+          <w:b/>
+          <w:bCs/>
+          <w:lang w:val="en-US"/>
+        </w:rPr>
+        <w:t xml:space="preserve"> –save express</w:t>
+      </w:r>
+    </w:p>
+    <w:p>
+      <w:pPr>
+        <w:rPr>
+          <w:u w:val="single"/>
+          <w:lang w:val="en-US"/>
+        </w:rPr>
+      </w:pPr>
+    </w:p>
+    <w:p>
+      <w:pPr>
+        <w:rPr>
+          <w:lang w:val="en-US"/>
+        </w:rPr>
+      </w:pPr>
+      <w:r>
+        <w:rPr>
+          <w:u w:val="single"/>
+          <w:lang w:val="en-US"/>
+        </w:rPr>
+        <w:t xml:space="preserve">Install Sequelize- </w:t>
+      </w:r>
+      <w:r>
+        <w:rPr>
+          <w:lang w:val="en-US"/>
+        </w:rPr>
+        <w:t>a library that allow us to connect via Node.js to our MySQL DB and operate in it</w:t>
+      </w:r>
+      <w:r>
+        <w:rPr>
+          <w:lang w:val="en-US"/>
+        </w:rPr>
+        <w:t>, without writing SQL queries (handle it with JS syntax</w:t>
+      </w:r>
+      <w:r>
+        <w:rPr>
+          <w:lang w:val="en-US"/>
+        </w:rPr>
+        <w:t xml:space="preserve"> and operate in it as if we are handling objects</w:t>
+      </w:r>
+      <w:r>
+        <w:rPr>
+          <w:lang w:val="en-US"/>
+        </w:rPr>
+        <w:t>)</w:t>
+      </w:r>
+      <w:r>
+        <w:rPr>
+          <w:lang w:val="en-US"/>
+        </w:rPr>
+        <w:t>.</w:t>
+      </w:r>
+    </w:p>
+    <w:p>
+      <w:pPr>
+        <w:rPr>
+          <w:lang w:val="en-US"/>
+        </w:rPr>
+      </w:pPr>
+      <w:r>
+        <w:rPr>
+          <w:lang w:val="en-US"/>
+        </w:rPr>
+        <w:t xml:space="preserve">In the root of the project </w:t>
+      </w:r>
+    </w:p>
+    <w:p>
+      <w:pPr>
+        <w:rPr>
+          <w:lang w:val="en-US"/>
+        </w:rPr>
+      </w:pPr>
+      <w:r>
+        <w:rPr>
+          <w:lang w:val="en-US"/>
+        </w:rPr>
+        <w:t xml:space="preserve">&gt;&gt; </w:t>
+      </w:r>
+      <w:proofErr w:type="spellStart"/>
+      <w:r>
+        <w:rPr>
+          <w:lang w:val="en-US"/>
+        </w:rPr>
+        <w:t>npm</w:t>
+      </w:r>
+      <w:proofErr w:type="spellEnd"/>
+      <w:r>
+        <w:rPr>
+          <w:lang w:val="en-US"/>
+        </w:rPr>
+        <w:t xml:space="preserve"> </w:t>
+      </w:r>
+      <w:r>
+        <w:rPr>
+          <w:lang w:val="en-US"/>
+        </w:rPr>
+        <w:t>install</w:t>
+      </w:r>
+      <w:r>
+        <w:rPr>
+          <w:lang w:val="en-US"/>
+        </w:rPr>
+        <w:t xml:space="preserve"> –save </w:t>
+      </w:r>
+      <w:proofErr w:type="spellStart"/>
+      <w:r>
+        <w:rPr>
+          <w:lang w:val="en-US"/>
+        </w:rPr>
+        <w:t>sequelize</w:t>
+      </w:r>
+      <w:proofErr w:type="spellEnd"/>
+    </w:p>
+    <w:p>
+      <w:pPr>
+        <w:rPr>
+          <w:lang w:val="en-US"/>
+        </w:rPr>
+      </w:pPr>
+      <w:r>
+        <w:rPr>
+          <w:lang w:val="en-US"/>
+        </w:rPr>
+        <w:t>&gt;&gt;</w:t>
+      </w:r>
+      <w:r>
+        <w:t xml:space="preserve"> </w:t>
+      </w:r>
+      <w:proofErr w:type="spellStart"/>
+      <w:r>
+        <w:rPr>
+          <w:lang w:val="en-US"/>
+        </w:rPr>
+        <w:t>npm</w:t>
+      </w:r>
+      <w:proofErr w:type="spellEnd"/>
+      <w:r>
+        <w:rPr>
+          <w:lang w:val="en-US"/>
+        </w:rPr>
+        <w:t xml:space="preserve"> install --save </w:t>
+      </w:r>
+      <w:proofErr w:type="spellStart"/>
+      <w:r>
+        <w:rPr>
+          <w:lang w:val="en-US"/>
+        </w:rPr>
+        <w:t>sequelize</w:t>
+      </w:r>
+      <w:proofErr w:type="spellEnd"/>
+      <w:r>
+        <w:rPr>
+          <w:lang w:val="en-US"/>
+        </w:rPr>
+        <w:t>-cli</w:t>
+      </w:r>
+    </w:p>
+    <w:p>
+      <w:pPr>
+        <w:rPr>
+          <w:lang w:val="en-US"/>
+        </w:rPr>
+      </w:pPr>
+      <w:r>
+        <w:rPr>
+          <w:lang w:val="en-US"/>
+        </w:rPr>
+        <w:t>&gt;&gt;</w:t>
+      </w:r>
+      <w:proofErr w:type="spellStart"/>
+      <w:r>
+        <w:rPr>
+          <w:lang w:val="en-US"/>
+        </w:rPr>
+        <w:t>npx</w:t>
+      </w:r>
+      <w:proofErr w:type="spellEnd"/>
+      <w:r>
+        <w:rPr>
+          <w:lang w:val="en-US"/>
+        </w:rPr>
+        <w:t xml:space="preserve"> </w:t>
+      </w:r>
+      <w:proofErr w:type="spellStart"/>
+      <w:r>
+        <w:rPr>
+          <w:lang w:val="en-US"/>
+        </w:rPr>
+        <w:t>sequelize</w:t>
+      </w:r>
+      <w:proofErr w:type="spellEnd"/>
+      <w:r>
+        <w:rPr>
+          <w:lang w:val="en-US"/>
+        </w:rPr>
+        <w:t xml:space="preserve"> </w:t>
+      </w:r>
+      <w:proofErr w:type="spellStart"/>
+      <w:r>
+        <w:rPr>
+          <w:lang w:val="en-US"/>
+        </w:rPr>
+        <w:t>init</w:t>
+      </w:r>
+      <w:proofErr w:type="spellEnd"/>
+      <w:r>
+        <w:rPr>
+          <w:lang w:val="en-US"/>
+        </w:rPr>
+        <w:t xml:space="preserve"> </w:t>
+      </w:r>
+      <w:r>
+        <w:rPr>
+          <w:lang w:val="en-US"/>
+        </w:rPr>
+        <w:sym w:font="Wingdings" w:char="F0E8"/>
+      </w:r>
+      <w:r>
+        <w:rPr>
+          <w:lang w:val="en-US"/>
+        </w:rPr>
+        <w:t xml:space="preserve"> will create folders and files in your project  to </w:t>
+      </w:r>
+      <w:proofErr w:type="spellStart"/>
+      <w:r>
+        <w:rPr>
+          <w:lang w:val="en-US"/>
+        </w:rPr>
+        <w:t>hanle</w:t>
+      </w:r>
+      <w:proofErr w:type="spellEnd"/>
+      <w:r>
+        <w:rPr>
+          <w:lang w:val="en-US"/>
+        </w:rPr>
+        <w:t xml:space="preserve"> the SQL DB</w:t>
+      </w:r>
+    </w:p>
+    <w:p>
+      <w:pPr>
+        <w:rPr>
+          <w:lang w:val="en-US"/>
+        </w:rPr>
+      </w:pPr>
+      <w:r>
+        <w:rPr>
+          <w:noProof/>
+        </w:rPr>
+        <w:lastRenderedPageBreak/>
+        <w:drawing>
+          <wp:inline distT="0" distB="0" distL="0" distR="0" wp14:anchorId="7CF7D3D8" wp14:editId="4A870838">
+            <wp:extent cx="3067050" cy="3057525"/>
+            <wp:effectExtent l="0" t="0" r="0" b="9525"/>
+            <wp:docPr id="9" name="Picture 9"/>
+            <wp:cNvGraphicFramePr>
+              <a:graphicFrameLocks xmlns:a="http://schemas.openxmlformats.org/drawingml/2006/main" noChangeAspect="1"/>
+            </wp:cNvGraphicFramePr>
+            <a:graphic xmlns:a="http://schemas.openxmlformats.org/drawingml/2006/main">
+              <a:graphicData uri="http://schemas.openxmlformats.org/drawingml/2006/picture">
+                <pic:pic xmlns:pic="http://schemas.openxmlformats.org/drawingml/2006/picture">
+                  <pic:nvPicPr>
+                    <pic:cNvPr id="1" name=""/>
+                    <pic:cNvPicPr/>
+                  </pic:nvPicPr>
+                  <pic:blipFill>
+                    <a:blip r:embed="rId13"/>
+                    <a:stretch>
+                      <a:fillRect/>
+                    </a:stretch>
+                  </pic:blipFill>
+                  <pic:spPr>
+                    <a:xfrm>
+                      <a:off x="0" y="0"/>
                       <a:ext cx="3067050" cy="3057525"/>
                     </a:xfrm>
                     <a:prstGeom prst="rect">
@@ -1198,7 +1750,6 @@
           <w:u w:val="single"/>
           <w:lang w:val="en-US"/>
         </w:rPr>
-        <w:lastRenderedPageBreak/>
         <w:t>Install .env :</w:t>
       </w:r>
     </w:p>
@@ -1211,12 +1762,14 @@
           <w:lang w:val="en-US"/>
         </w:rPr>
       </w:pPr>
+      <w:proofErr w:type="spellStart"/>
       <w:r>
         <w:rPr>
           <w:lang w:val="en-US"/>
         </w:rPr>
         <w:t>dotenv</w:t>
       </w:r>
+      <w:proofErr w:type="spellEnd"/>
       <w:r>
         <w:rPr>
           <w:rFonts w:ascii="Segoe UI" w:hAnsi="Segoe UI" w:cs="Segoe UI"/>
@@ -1240,20 +1793,38 @@
           <w:color w:val="24292E"/>
           <w:shd w:val="clear" w:color="auto" w:fill="FFFFFF"/>
         </w:rPr>
-        <w:t>an npm  package that</w:t>
-      </w:r>
-      <w:r>
-        <w:rPr>
-          <w:lang w:val="en-US"/>
-        </w:rPr>
-        <w:t xml:space="preserve"> </w:t>
-      </w:r>
+        <w:t xml:space="preserve">an </w:t>
+      </w:r>
+      <w:proofErr w:type="spellStart"/>
       <w:r>
         <w:rPr>
           <w:rFonts w:ascii="Segoe UI" w:hAnsi="Segoe UI" w:cs="Segoe UI"/>
           <w:color w:val="24292E"/>
           <w:shd w:val="clear" w:color="auto" w:fill="FFFFFF"/>
         </w:rPr>
+        <w:t>npm</w:t>
+      </w:r>
+      <w:proofErr w:type="spellEnd"/>
+      <w:r>
+        <w:rPr>
+          <w:rFonts w:ascii="Segoe UI" w:hAnsi="Segoe UI" w:cs="Segoe UI"/>
+          <w:color w:val="24292E"/>
+          <w:shd w:val="clear" w:color="auto" w:fill="FFFFFF"/>
+        </w:rPr>
+        <w:t xml:space="preserve">  package that</w:t>
+      </w:r>
+      <w:r>
+        <w:rPr>
+          <w:lang w:val="en-US"/>
+        </w:rPr>
+        <w:t xml:space="preserve"> </w:t>
+      </w:r>
+      <w:r>
+        <w:rPr>
+          <w:rFonts w:ascii="Segoe UI" w:hAnsi="Segoe UI" w:cs="Segoe UI"/>
+          <w:color w:val="24292E"/>
+          <w:shd w:val="clear" w:color="auto" w:fill="FFFFFF"/>
+        </w:rPr>
         <w:t>loads environment variables from a </w:t>
       </w:r>
       <w:r>
@@ -1272,17 +1843,35 @@
         </w:rPr>
         <w:t> file into </w:t>
       </w:r>
-      <w:hyperlink r:id="rId13" w:anchor="process_process_env" w:history="1">
-        <w:r>
-          <w:rPr>
-            <w:rStyle w:val="HTMLCode"/>
-            <w:rFonts w:ascii="Consolas" w:eastAsiaTheme="majorEastAsia" w:hAnsi="Consolas"/>
-            <w:color w:val="0366D6"/>
-            <w:shd w:val="clear" w:color="auto" w:fill="FFFFFF"/>
-          </w:rPr>
-          <w:t>process.env</w:t>
-        </w:r>
-      </w:hyperlink>
+      <w:proofErr w:type="spellStart"/>
+      <w:r>
+        <w:fldChar w:fldCharType="begin"/>
+      </w:r>
+      <w:r>
+        <w:instrText xml:space="preserve"> HYPERLINK "https://nodejs.org/docs/latest/api/process.html" \l "process_process_env" </w:instrText>
+      </w:r>
+      <w:r>
+        <w:fldChar w:fldCharType="separate"/>
+      </w:r>
+      <w:r>
+        <w:rPr>
+          <w:rStyle w:val="HTMLCode"/>
+          <w:rFonts w:ascii="Consolas" w:eastAsiaTheme="majorEastAsia" w:hAnsi="Consolas"/>
+          <w:color w:val="0366D6"/>
+          <w:shd w:val="clear" w:color="auto" w:fill="FFFFFF"/>
+        </w:rPr>
+        <w:t>process.env</w:t>
+      </w:r>
+      <w:proofErr w:type="spellEnd"/>
+      <w:r>
+        <w:rPr>
+          <w:rStyle w:val="HTMLCode"/>
+          <w:rFonts w:ascii="Consolas" w:eastAsiaTheme="majorEastAsia" w:hAnsi="Consolas"/>
+          <w:color w:val="0366D6"/>
+          <w:shd w:val="clear" w:color="auto" w:fill="FFFFFF"/>
+        </w:rPr>
+        <w:fldChar w:fldCharType="end"/>
+      </w:r>
       <w:r>
         <w:rPr>
           <w:rFonts w:ascii="Segoe UI" w:hAnsi="Segoe UI" w:cs="Segoe UI"/>
@@ -1320,11 +1909,19 @@
           <w:lang w:val="en-US"/>
         </w:rPr>
       </w:pPr>
-      <w:r>
-        <w:rPr>
-          <w:lang w:val="en-US"/>
-        </w:rPr>
-        <w:t>Lets install it:</w:t>
+      <w:proofErr w:type="spellStart"/>
+      <w:r>
+        <w:rPr>
+          <w:lang w:val="en-US"/>
+        </w:rPr>
+        <w:t>Lets</w:t>
+      </w:r>
+      <w:proofErr w:type="spellEnd"/>
+      <w:r>
+        <w:rPr>
+          <w:lang w:val="en-US"/>
+        </w:rPr>
+        <w:t xml:space="preserve"> install it:</w:t>
       </w:r>
     </w:p>
     <w:p>
@@ -1356,8 +1953,44 @@
         <w:rPr>
           <w:lang w:val="en-US"/>
         </w:rPr>
-        <w:t>&gt; npm i dotenv</w:t>
-      </w:r>
+        <w:t xml:space="preserve">&gt; </w:t>
+      </w:r>
+      <w:proofErr w:type="spellStart"/>
+      <w:r>
+        <w:rPr>
+          <w:lang w:val="en-US"/>
+        </w:rPr>
+        <w:t>npm</w:t>
+      </w:r>
+      <w:proofErr w:type="spellEnd"/>
+      <w:r>
+        <w:rPr>
+          <w:lang w:val="en-US"/>
+        </w:rPr>
+        <w:t xml:space="preserve"> </w:t>
+      </w:r>
+      <w:proofErr w:type="spellStart"/>
+      <w:r>
+        <w:rPr>
+          <w:lang w:val="en-US"/>
+        </w:rPr>
+        <w:t>i</w:t>
+      </w:r>
+      <w:proofErr w:type="spellEnd"/>
+      <w:r>
+        <w:rPr>
+          <w:lang w:val="en-US"/>
+        </w:rPr>
+        <w:t xml:space="preserve"> </w:t>
+      </w:r>
+      <w:proofErr w:type="spellStart"/>
+      <w:r>
+        <w:rPr>
+          <w:lang w:val="en-US"/>
+        </w:rPr>
+        <w:t>dotenv</w:t>
+      </w:r>
+      <w:proofErr w:type="spellEnd"/>
     </w:p>
     <w:p>
       <w:pPr>
@@ -1436,7 +2069,21 @@
         <w:rPr>
           <w:lang w:val="en-US"/>
         </w:rPr>
-        <w:t>**make sure it’s in the .gitignore file as well!!!</w:t>
+        <w:t>**make sure it’s in the .</w:t>
+      </w:r>
+      <w:proofErr w:type="spellStart"/>
+      <w:r>
+        <w:rPr>
+          <w:lang w:val="en-US"/>
+        </w:rPr>
+        <w:t>gitignore</w:t>
+      </w:r>
+      <w:proofErr w:type="spellEnd"/>
+      <w:r>
+        <w:rPr>
+          <w:lang w:val="en-US"/>
+        </w:rPr>
+        <w:t xml:space="preserve"> file as well!!!</w:t>
       </w:r>
     </w:p>
     <w:p>
@@ -1778,6 +2425,7 @@
           <w:lang w:val="en-IL" w:eastAsia="en-IL"/>
         </w:rPr>
       </w:pPr>
+      <w:proofErr w:type="spellStart"/>
       <w:r>
         <w:rPr>
           <w:rFonts w:ascii="Consolas" w:eastAsia="Times New Roman" w:hAnsi="Consolas" w:cs="Times New Roman"/>
@@ -1808,6 +2456,7 @@
         </w:rPr>
         <w:t>use</w:t>
       </w:r>
+      <w:proofErr w:type="spellEnd"/>
       <w:r>
         <w:rPr>
           <w:rFonts w:ascii="Consolas" w:eastAsia="Times New Roman" w:hAnsi="Consolas" w:cs="Times New Roman"/>
@@ -1818,6 +2467,7 @@
         </w:rPr>
         <w:t>(</w:t>
       </w:r>
+      <w:proofErr w:type="spellStart"/>
       <w:r>
         <w:rPr>
           <w:rFonts w:ascii="Consolas" w:eastAsia="Times New Roman" w:hAnsi="Consolas" w:cs="Times New Roman"/>
@@ -1848,6 +2498,7 @@
         </w:rPr>
         <w:t>json</w:t>
       </w:r>
+      <w:proofErr w:type="spellEnd"/>
       <w:r>
         <w:rPr>
           <w:rFonts w:ascii="Consolas" w:eastAsia="Times New Roman" w:hAnsi="Consolas" w:cs="Times New Roman"/>
@@ -1884,6 +2535,7 @@
           <w:lang w:val="en-IL" w:eastAsia="en-IL"/>
         </w:rPr>
       </w:pPr>
+      <w:proofErr w:type="spellStart"/>
       <w:r>
         <w:rPr>
           <w:rFonts w:ascii="Consolas" w:eastAsia="Times New Roman" w:hAnsi="Consolas" w:cs="Times New Roman"/>
@@ -1914,6 +2566,7 @@
         </w:rPr>
         <w:t>get</w:t>
       </w:r>
+      <w:proofErr w:type="spellEnd"/>
       <w:r>
         <w:rPr>
           <w:rFonts w:ascii="Consolas" w:eastAsia="Times New Roman" w:hAnsi="Consolas" w:cs="Times New Roman"/>
@@ -2075,7 +2728,29 @@
           <w:szCs w:val="21"/>
           <w:lang w:val="en-IL" w:eastAsia="en-IL"/>
         </w:rPr>
-        <w:t>'hi there,you got to / route'</w:t>
+        <w:t>'hi </w:t>
+      </w:r>
+      <w:proofErr w:type="spellStart"/>
+      <w:r>
+        <w:rPr>
+          <w:rFonts w:ascii="Consolas" w:eastAsia="Times New Roman" w:hAnsi="Consolas" w:cs="Times New Roman"/>
+          <w:color w:val="9AA83A"/>
+          <w:sz w:val="21"/>
+          <w:szCs w:val="21"/>
+          <w:lang w:val="en-IL" w:eastAsia="en-IL"/>
+        </w:rPr>
+        <w:t>there,you</w:t>
+      </w:r>
+      <w:proofErr w:type="spellEnd"/>
+      <w:r>
+        <w:rPr>
+          <w:rFonts w:ascii="Consolas" w:eastAsia="Times New Roman" w:hAnsi="Consolas" w:cs="Times New Roman"/>
+          <w:color w:val="9AA83A"/>
+          <w:sz w:val="21"/>
+          <w:szCs w:val="21"/>
+          <w:lang w:val="en-IL" w:eastAsia="en-IL"/>
+        </w:rPr>
+        <w:t> got to / route'</w:t>
       </w:r>
       <w:r>
         <w:rPr>
@@ -2110,6 +2785,7 @@
         </w:rPr>
         <w:t>    </w:t>
       </w:r>
+      <w:proofErr w:type="spellStart"/>
       <w:r>
         <w:rPr>
           <w:rFonts w:ascii="Consolas" w:eastAsia="Times New Roman" w:hAnsi="Consolas" w:cs="Times New Roman"/>
@@ -2140,6 +2816,7 @@
         </w:rPr>
         <w:t>status</w:t>
       </w:r>
+      <w:proofErr w:type="spellEnd"/>
       <w:r>
         <w:rPr>
           <w:rFonts w:ascii="Consolas" w:eastAsia="Times New Roman" w:hAnsi="Consolas" w:cs="Times New Roman"/>
@@ -2259,6 +2936,7 @@
           <w:lang w:val="en-IL" w:eastAsia="en-IL"/>
         </w:rPr>
       </w:pPr>
+      <w:proofErr w:type="spellStart"/>
       <w:r>
         <w:rPr>
           <w:rFonts w:ascii="Consolas" w:eastAsia="Times New Roman" w:hAnsi="Consolas" w:cs="Times New Roman"/>
@@ -2289,6 +2967,7 @@
         </w:rPr>
         <w:t>exports</w:t>
       </w:r>
+      <w:proofErr w:type="spellEnd"/>
       <w:r>
         <w:rPr>
           <w:rFonts w:ascii="Consolas" w:eastAsia="Times New Roman" w:hAnsi="Consolas" w:cs="Times New Roman"/>
@@ -2541,6 +3220,7 @@
         </w:rPr>
         <w:t> </w:t>
       </w:r>
+      <w:proofErr w:type="spellStart"/>
       <w:r>
         <w:rPr>
           <w:rFonts w:ascii="Consolas" w:eastAsia="Times New Roman" w:hAnsi="Consolas" w:cs="Times New Roman"/>
@@ -2551,6 +3231,7 @@
         </w:rPr>
         <w:t>dotenv</w:t>
       </w:r>
+      <w:proofErr w:type="spellEnd"/>
       <w:r>
         <w:rPr>
           <w:rFonts w:ascii="Consolas" w:eastAsia="Times New Roman" w:hAnsi="Consolas" w:cs="Times New Roman"/>
@@ -2609,7 +3290,29 @@
           <w:szCs w:val="21"/>
           <w:lang w:val="en-IL" w:eastAsia="en-IL"/>
         </w:rPr>
-        <w:t>'dotenv'</w:t>
+        <w:t>'</w:t>
+      </w:r>
+      <w:proofErr w:type="spellStart"/>
+      <w:r>
+        <w:rPr>
+          <w:rFonts w:ascii="Consolas" w:eastAsia="Times New Roman" w:hAnsi="Consolas" w:cs="Times New Roman"/>
+          <w:color w:val="9AA83A"/>
+          <w:sz w:val="21"/>
+          <w:szCs w:val="21"/>
+          <w:lang w:val="en-IL" w:eastAsia="en-IL"/>
+        </w:rPr>
+        <w:t>dotenv</w:t>
+      </w:r>
+      <w:proofErr w:type="spellEnd"/>
+      <w:r>
+        <w:rPr>
+          <w:rFonts w:ascii="Consolas" w:eastAsia="Times New Roman" w:hAnsi="Consolas" w:cs="Times New Roman"/>
+          <w:color w:val="9AA83A"/>
+          <w:sz w:val="21"/>
+          <w:szCs w:val="21"/>
+          <w:lang w:val="en-IL" w:eastAsia="en-IL"/>
+        </w:rPr>
+        <w:t>'</w:t>
       </w:r>
       <w:r>
         <w:rPr>
@@ -2760,6 +3463,7 @@
           <w:lang w:val="en-IL" w:eastAsia="en-IL"/>
         </w:rPr>
       </w:pPr>
+      <w:proofErr w:type="spellStart"/>
       <w:r>
         <w:rPr>
           <w:rFonts w:ascii="Consolas" w:eastAsia="Times New Roman" w:hAnsi="Consolas" w:cs="Times New Roman"/>
@@ -2790,6 +3494,7 @@
         </w:rPr>
         <w:t>config</w:t>
       </w:r>
+      <w:proofErr w:type="spellEnd"/>
       <w:r>
         <w:rPr>
           <w:rFonts w:ascii="Consolas" w:eastAsia="Times New Roman" w:hAnsi="Consolas" w:cs="Times New Roman"/>
@@ -2873,6 +3578,7 @@
         </w:rPr>
         <w:t> </w:t>
       </w:r>
+      <w:proofErr w:type="spellStart"/>
       <w:r>
         <w:rPr>
           <w:rFonts w:ascii="Consolas" w:eastAsia="Times New Roman" w:hAnsi="Consolas" w:cs="Times New Roman"/>
@@ -2923,6 +3629,7 @@
         </w:rPr>
         <w:t>PORT</w:t>
       </w:r>
+      <w:proofErr w:type="spellEnd"/>
       <w:r>
         <w:rPr>
           <w:rFonts w:ascii="Consolas" w:eastAsia="Times New Roman" w:hAnsi="Consolas" w:cs="Times New Roman"/>
@@ -3046,6 +3753,7 @@
         </w:rPr>
         <w:t> </w:t>
       </w:r>
+      <w:proofErr w:type="spellStart"/>
       <w:r>
         <w:rPr>
           <w:rFonts w:ascii="Consolas" w:eastAsia="Times New Roman" w:hAnsi="Consolas" w:cs="Times New Roman"/>
@@ -3096,6 +3804,7 @@
         </w:rPr>
         <w:t>NODE_ENV</w:t>
       </w:r>
+      <w:proofErr w:type="spellEnd"/>
       <w:r>
         <w:rPr>
           <w:rFonts w:ascii="Consolas" w:eastAsia="Times New Roman" w:hAnsi="Consolas" w:cs="Times New Roman"/>
@@ -3192,6 +3901,7 @@
         </w:rPr>
         <w:t> </w:t>
       </w:r>
+      <w:proofErr w:type="spellStart"/>
       <w:r>
         <w:rPr>
           <w:rFonts w:ascii="Consolas" w:eastAsia="Times New Roman" w:hAnsi="Consolas" w:cs="Times New Roman"/>
@@ -3222,6 +3932,7 @@
         </w:rPr>
         <w:t>createServer</w:t>
       </w:r>
+      <w:proofErr w:type="spellEnd"/>
       <w:r>
         <w:rPr>
           <w:rFonts w:ascii="Consolas" w:eastAsia="Times New Roman" w:hAnsi="Consolas" w:cs="Times New Roman"/>
@@ -3265,6 +3976,7 @@
           <w:lang w:val="en-IL" w:eastAsia="en-IL"/>
         </w:rPr>
       </w:pPr>
+      <w:proofErr w:type="spellStart"/>
       <w:r>
         <w:rPr>
           <w:rFonts w:ascii="Consolas" w:eastAsia="Times New Roman" w:hAnsi="Consolas" w:cs="Times New Roman"/>
@@ -3295,6 +4007,7 @@
         </w:rPr>
         <w:t>listen</w:t>
       </w:r>
+      <w:proofErr w:type="spellEnd"/>
       <w:r>
         <w:rPr>
           <w:rFonts w:ascii="Consolas" w:eastAsia="Times New Roman" w:hAnsi="Consolas" w:cs="Times New Roman"/>
@@ -3559,6 +4272,38 @@
     </w:p>
     <w:p>
       <w:pPr>
+        <w:rPr>
+          <w:u w:val="single"/>
+          <w:lang w:val="en-US"/>
+        </w:rPr>
+      </w:pPr>
+    </w:p>
+    <w:p>
+      <w:pPr>
+        <w:rPr>
+          <w:u w:val="single"/>
+          <w:lang w:val="en-US"/>
+        </w:rPr>
+      </w:pPr>
+    </w:p>
+    <w:p>
+      <w:pPr>
+        <w:rPr>
+          <w:u w:val="single"/>
+          <w:lang w:val="en-US"/>
+        </w:rPr>
+      </w:pPr>
+    </w:p>
+    <w:p>
+      <w:pPr>
+        <w:rPr>
+          <w:u w:val="single"/>
+          <w:lang w:val="en-US"/>
+        </w:rPr>
+      </w:pPr>
+    </w:p>
+    <w:p>
+      <w:pPr>
         <w:pStyle w:val="IntenseQuote"/>
         <w:rPr>
           <w:lang w:val="en-US"/>
@@ -3568,6 +4313,7 @@
         <w:rPr>
           <w:lang w:val="en-US"/>
         </w:rPr>
+        <w:lastRenderedPageBreak/>
         <w:t>GIT- version control</w:t>
       </w:r>
     </w:p>
@@ -3590,8 +4336,19 @@
           <w:u w:val="single"/>
           <w:lang w:val="en-US"/>
         </w:rPr>
-        <w:t>.gitignore</w:t>
-      </w:r>
+        <w:t>.</w:t>
+      </w:r>
+      <w:proofErr w:type="spellStart"/>
+      <w:r>
+        <w:rPr>
+          <w:b/>
+          <w:bCs/>
+          <w:u w:val="single"/>
+          <w:lang w:val="en-US"/>
+        </w:rPr>
+        <w:t>gitignore</w:t>
+      </w:r>
+      <w:proofErr w:type="spellEnd"/>
       <w:r>
         <w:rPr>
           <w:b/>
@@ -3662,6 +4419,7 @@
           <w:lang w:val="en-US" w:eastAsia="en-IL"/>
         </w:rPr>
       </w:pPr>
+      <w:proofErr w:type="spellStart"/>
       <w:r>
         <w:rPr>
           <w:rFonts w:ascii="Consolas" w:eastAsia="Times New Roman" w:hAnsi="Consolas" w:cs="Times New Roman"/>
@@ -3672,6 +4430,7 @@
         </w:rPr>
         <w:t>node_modules</w:t>
       </w:r>
+      <w:proofErr w:type="spellEnd"/>
       <w:r>
         <w:rPr>
           <w:rFonts w:ascii="Consolas" w:eastAsia="Times New Roman" w:hAnsi="Consolas" w:cs="Times New Roman"/>
@@ -3875,8 +4634,16 @@
         <w:rPr>
           <w:lang w:val="en-US"/>
         </w:rPr>
-        <w:t>&gt;&gt; git init</w:t>
-      </w:r>
+        <w:t xml:space="preserve">&gt;&gt; git </w:t>
+      </w:r>
+      <w:proofErr w:type="spellStart"/>
+      <w:r>
+        <w:rPr>
+          <w:lang w:val="en-US"/>
+        </w:rPr>
+        <w:t>init</w:t>
+      </w:r>
+      <w:proofErr w:type="spellEnd"/>
     </w:p>
     <w:p>
       <w:pPr>
@@ -3980,8 +4747,16 @@
         <w:rPr>
           <w:lang w:val="en-US"/>
         </w:rPr>
-        <w:t>Go to GitHub and open a new reposetory</w:t>
-      </w:r>
+        <w:t xml:space="preserve">Go to GitHub and open a new </w:t>
+      </w:r>
+      <w:proofErr w:type="spellStart"/>
+      <w:r>
+        <w:rPr>
+          <w:lang w:val="en-US"/>
+        </w:rPr>
+        <w:t>reposetory</w:t>
+      </w:r>
+      <w:proofErr w:type="spellEnd"/>
     </w:p>
     <w:p>
       <w:pPr>
@@ -4027,6 +4802,86 @@
         </w:rPr>
         <w:t>master</w:t>
       </w:r>
+    </w:p>
+    <w:p>
+      <w:pPr>
+        <w:rPr>
+          <w:b/>
+          <w:bCs/>
+          <w:u w:val="single"/>
+          <w:lang w:val="en-US"/>
+        </w:rPr>
+      </w:pPr>
+    </w:p>
+    <w:p>
+      <w:pPr>
+        <w:rPr>
+          <w:b/>
+          <w:bCs/>
+          <w:u w:val="single"/>
+          <w:lang w:val="en-US"/>
+        </w:rPr>
+      </w:pPr>
+    </w:p>
+    <w:p>
+      <w:pPr>
+        <w:rPr>
+          <w:b/>
+          <w:bCs/>
+          <w:u w:val="single"/>
+          <w:lang w:val="en-US"/>
+        </w:rPr>
+      </w:pPr>
+    </w:p>
+    <w:p>
+      <w:pPr>
+        <w:rPr>
+          <w:b/>
+          <w:bCs/>
+          <w:u w:val="single"/>
+          <w:lang w:val="en-US"/>
+        </w:rPr>
+      </w:pPr>
+    </w:p>
+    <w:p>
+      <w:pPr>
+        <w:rPr>
+          <w:b/>
+          <w:bCs/>
+          <w:u w:val="single"/>
+          <w:lang w:val="en-US"/>
+        </w:rPr>
+      </w:pPr>
+    </w:p>
+    <w:p>
+      <w:pPr>
+        <w:rPr>
+          <w:b/>
+          <w:bCs/>
+          <w:u w:val="single"/>
+          <w:lang w:val="en-US"/>
+        </w:rPr>
+      </w:pPr>
+    </w:p>
+    <w:p>
+      <w:pPr>
+        <w:rPr>
+          <w:b/>
+          <w:bCs/>
+          <w:u w:val="single"/>
+          <w:lang w:val="en-US"/>
+        </w:rPr>
+      </w:pPr>
+    </w:p>
+    <w:p>
+      <w:pPr>
+        <w:rPr>
+          <w:b/>
+          <w:bCs/>
+          <w:u w:val="single"/>
+          <w:lang w:val="en-US"/>
+        </w:rPr>
+      </w:pPr>
     </w:p>
     <w:p>
       <w:pPr>
@@ -4209,24 +5064,39 @@
         <w:rPr>
           <w:lang w:val="en-US"/>
         </w:rPr>
-        <w:t>To fit mvc structure.</w:t>
-      </w:r>
-    </w:p>
-    <w:p>
-      <w:pPr>
-        <w:rPr>
-          <w:lang w:val="en-US"/>
-        </w:rPr>
-      </w:pPr>
-    </w:p>
-    <w:p>
-      <w:pPr>
-        <w:rPr>
-          <w:lang w:val="en-US"/>
-        </w:rPr>
-      </w:pPr>
-      <w:r>
-        <w:rPr>
+        <w:t xml:space="preserve">To fit </w:t>
+      </w:r>
+      <w:proofErr w:type="spellStart"/>
+      <w:r>
+        <w:rPr>
+          <w:lang w:val="en-US"/>
+        </w:rPr>
+        <w:t>mvc</w:t>
+      </w:r>
+      <w:proofErr w:type="spellEnd"/>
+      <w:r>
+        <w:rPr>
+          <w:lang w:val="en-US"/>
+        </w:rPr>
+        <w:t xml:space="preserve"> structure.</w:t>
+      </w:r>
+    </w:p>
+    <w:p>
+      <w:pPr>
+        <w:rPr>
+          <w:lang w:val="en-US"/>
+        </w:rPr>
+      </w:pPr>
+    </w:p>
+    <w:p>
+      <w:pPr>
+        <w:rPr>
+          <w:lang w:val="en-US"/>
+        </w:rPr>
+      </w:pPr>
+      <w:r>
+        <w:rPr>
+          <w:highlight w:val="yellow"/>
           <w:lang w:val="en-US"/>
         </w:rPr>
         <w:t>We will come back here later…</w:t>
@@ -4235,6 +5105,160 @@
     <w:p>
       <w:pPr>
         <w:rPr>
+          <w:lang w:val="en-US"/>
+        </w:rPr>
+      </w:pPr>
+    </w:p>
+    <w:p>
+      <w:pPr>
+        <w:rPr>
+          <w:lang w:val="en-US"/>
+        </w:rPr>
+      </w:pPr>
+    </w:p>
+    <w:p>
+      <w:pPr>
+        <w:rPr>
+          <w:lang w:val="en-US"/>
+        </w:rPr>
+      </w:pPr>
+    </w:p>
+    <w:p>
+      <w:pPr>
+        <w:rPr>
+          <w:lang w:val="en-US"/>
+        </w:rPr>
+      </w:pPr>
+    </w:p>
+    <w:p>
+      <w:pPr>
+        <w:rPr>
+          <w:lang w:val="en-US"/>
+        </w:rPr>
+      </w:pPr>
+    </w:p>
+    <w:p>
+      <w:pPr>
+        <w:rPr>
+          <w:lang w:val="en-US"/>
+        </w:rPr>
+      </w:pPr>
+    </w:p>
+    <w:p>
+      <w:pPr>
+        <w:rPr>
+          <w:lang w:val="en-US"/>
+        </w:rPr>
+      </w:pPr>
+    </w:p>
+    <w:p>
+      <w:pPr>
+        <w:rPr>
+          <w:lang w:val="en-US"/>
+        </w:rPr>
+      </w:pPr>
+    </w:p>
+    <w:p>
+      <w:pPr>
+        <w:rPr>
+          <w:lang w:val="en-US"/>
+        </w:rPr>
+      </w:pPr>
+    </w:p>
+    <w:p>
+      <w:pPr>
+        <w:rPr>
+          <w:lang w:val="en-US"/>
+        </w:rPr>
+      </w:pPr>
+    </w:p>
+    <w:p>
+      <w:pPr>
+        <w:rPr>
+          <w:lang w:val="en-US"/>
+        </w:rPr>
+      </w:pPr>
+    </w:p>
+    <w:p>
+      <w:pPr>
+        <w:rPr>
+          <w:lang w:val="en-US"/>
+        </w:rPr>
+      </w:pPr>
+    </w:p>
+    <w:p>
+      <w:pPr>
+        <w:rPr>
+          <w:lang w:val="en-US"/>
+        </w:rPr>
+      </w:pPr>
+    </w:p>
+    <w:p>
+      <w:pPr>
+        <w:rPr>
+          <w:lang w:val="en-US"/>
+        </w:rPr>
+      </w:pPr>
+    </w:p>
+    <w:p>
+      <w:pPr>
+        <w:rPr>
+          <w:lang w:val="en-US"/>
+        </w:rPr>
+      </w:pPr>
+    </w:p>
+    <w:p>
+      <w:pPr>
+        <w:rPr>
+          <w:lang w:val="en-US"/>
+        </w:rPr>
+      </w:pPr>
+    </w:p>
+    <w:p>
+      <w:pPr>
+        <w:rPr>
+          <w:lang w:val="en-US"/>
+        </w:rPr>
+      </w:pPr>
+    </w:p>
+    <w:p>
+      <w:pPr>
+        <w:rPr>
+          <w:lang w:val="en-US"/>
+        </w:rPr>
+      </w:pPr>
+    </w:p>
+    <w:p>
+      <w:pPr>
+        <w:rPr>
+          <w:lang w:val="en-US"/>
+        </w:rPr>
+      </w:pPr>
+    </w:p>
+    <w:p>
+      <w:pPr>
+        <w:rPr>
+          <w:lang w:val="en-US"/>
+        </w:rPr>
+      </w:pPr>
+    </w:p>
+    <w:p>
+      <w:pPr>
+        <w:rPr>
+          <w:lang w:val="en-US"/>
+        </w:rPr>
+      </w:pPr>
+    </w:p>
+    <w:p>
+      <w:pPr>
+        <w:rPr>
+          <w:lang w:val="en-US"/>
+        </w:rPr>
+      </w:pPr>
+    </w:p>
+    <w:p>
+      <w:pPr>
+        <w:rPr>
           <w:b/>
           <w:bCs/>
           <w:u w:val="single"/>
@@ -4248,6 +5272,7 @@
           <w:u w:val="single"/>
           <w:lang w:val="en-US"/>
         </w:rPr>
+        <w:lastRenderedPageBreak/>
         <w:t>for now lets install MySQL into our project</w:t>
       </w:r>
       <w:r>
@@ -4257,7 +5282,27 @@
           <w:u w:val="single"/>
           <w:lang w:val="en-US"/>
         </w:rPr>
-        <w:t xml:space="preserve"> using mysql2 npm package</w:t>
+        <w:t xml:space="preserve"> using mysql2 </w:t>
+      </w:r>
+      <w:proofErr w:type="spellStart"/>
+      <w:r>
+        <w:rPr>
+          <w:b/>
+          <w:bCs/>
+          <w:u w:val="single"/>
+          <w:lang w:val="en-US"/>
+        </w:rPr>
+        <w:t>npm</w:t>
+      </w:r>
+      <w:proofErr w:type="spellEnd"/>
+      <w:r>
+        <w:rPr>
+          <w:b/>
+          <w:bCs/>
+          <w:u w:val="single"/>
+          <w:lang w:val="en-US"/>
+        </w:rPr>
+        <w:t xml:space="preserve"> package</w:t>
       </w:r>
       <w:r>
         <w:rPr>
@@ -4311,8 +5356,27 @@
           <w:bCs/>
           <w:lang w:val="en-US"/>
         </w:rPr>
-        <w:t xml:space="preserve"> &gt;&gt;npm </w:t>
-      </w:r>
+        <w:t xml:space="preserve"> &gt;&gt;</w:t>
+      </w:r>
+      <w:proofErr w:type="spellStart"/>
+      <w:r>
+        <w:rPr>
+          <w:b/>
+          <w:bCs/>
+          <w:lang w:val="en-US"/>
+        </w:rPr>
+        <w:t>npm</w:t>
+      </w:r>
+      <w:proofErr w:type="spellEnd"/>
+      <w:r>
+        <w:rPr>
+          <w:b/>
+          <w:bCs/>
+          <w:lang w:val="en-US"/>
+        </w:rPr>
+        <w:t xml:space="preserve"> </w:t>
+      </w:r>
+      <w:proofErr w:type="spellStart"/>
       <w:r>
         <w:rPr>
           <w:b/>
@@ -4321,6 +5385,7 @@
         </w:rPr>
         <w:t>i</w:t>
       </w:r>
+      <w:proofErr w:type="spellEnd"/>
       <w:r>
         <w:rPr>
           <w:b/>
@@ -4360,7 +5425,16 @@
           <w:bCs/>
           <w:lang w:val="en-US"/>
         </w:rPr>
-        <w:t>: user</w:t>
+        <w:t xml:space="preserve">: </w:t>
+      </w:r>
+      <w:proofErr w:type="spellStart"/>
+      <w:r>
+        <w:rPr>
+          <w:b/>
+          <w:bCs/>
+          <w:lang w:val="en-US"/>
+        </w:rPr>
+        <w:t>user</w:t>
       </w:r>
       <w:r>
         <w:rPr>
@@ -4370,6 +5444,7 @@
         </w:rPr>
         <w:t>Id</w:t>
       </w:r>
+      <w:proofErr w:type="spellEnd"/>
       <w:r>
         <w:rPr>
           <w:b/>
@@ -4428,22 +5503,106 @@
         </w:rPr>
         <w:t xml:space="preserve"> &gt;&gt;</w:t>
       </w:r>
-      <w:r>
-        <w:rPr>
-          <w:b/>
-          <w:bCs/>
-          <w:lang w:val="en-US"/>
-        </w:rPr>
-        <w:t xml:space="preserve">npx </w:t>
-      </w:r>
-      <w:r>
-        <w:rPr>
-          <w:b/>
-          <w:bCs/>
-          <w:lang w:val="en-US"/>
-        </w:rPr>
-        <w:t>sequelize model:generate –name User –attributes name:string, email:string, password:string</w:t>
-      </w:r>
+      <w:proofErr w:type="spellStart"/>
+      <w:r>
+        <w:rPr>
+          <w:b/>
+          <w:bCs/>
+          <w:lang w:val="en-US"/>
+        </w:rPr>
+        <w:t>npx</w:t>
+      </w:r>
+      <w:proofErr w:type="spellEnd"/>
+      <w:r>
+        <w:rPr>
+          <w:b/>
+          <w:bCs/>
+          <w:lang w:val="en-US"/>
+        </w:rPr>
+        <w:t xml:space="preserve"> </w:t>
+      </w:r>
+      <w:proofErr w:type="spellStart"/>
+      <w:r>
+        <w:rPr>
+          <w:b/>
+          <w:bCs/>
+          <w:lang w:val="en-US"/>
+        </w:rPr>
+        <w:t>sequelize</w:t>
+      </w:r>
+      <w:proofErr w:type="spellEnd"/>
+      <w:r>
+        <w:rPr>
+          <w:b/>
+          <w:bCs/>
+          <w:lang w:val="en-US"/>
+        </w:rPr>
+        <w:t xml:space="preserve"> </w:t>
+      </w:r>
+      <w:proofErr w:type="spellStart"/>
+      <w:r>
+        <w:rPr>
+          <w:b/>
+          <w:bCs/>
+          <w:lang w:val="en-US"/>
+        </w:rPr>
+        <w:t>model:generate</w:t>
+      </w:r>
+      <w:proofErr w:type="spellEnd"/>
+      <w:r>
+        <w:rPr>
+          <w:b/>
+          <w:bCs/>
+          <w:lang w:val="en-US"/>
+        </w:rPr>
+        <w:t xml:space="preserve"> –name User –attributes </w:t>
+      </w:r>
+      <w:proofErr w:type="spellStart"/>
+      <w:r>
+        <w:rPr>
+          <w:b/>
+          <w:bCs/>
+          <w:lang w:val="en-US"/>
+        </w:rPr>
+        <w:t>name:string</w:t>
+      </w:r>
+      <w:proofErr w:type="spellEnd"/>
+      <w:r>
+        <w:rPr>
+          <w:b/>
+          <w:bCs/>
+          <w:lang w:val="en-US"/>
+        </w:rPr>
+        <w:t xml:space="preserve">, </w:t>
+      </w:r>
+      <w:proofErr w:type="spellStart"/>
+      <w:r>
+        <w:rPr>
+          <w:b/>
+          <w:bCs/>
+          <w:lang w:val="en-US"/>
+        </w:rPr>
+        <w:t>email:string</w:t>
+      </w:r>
+      <w:proofErr w:type="spellEnd"/>
+      <w:r>
+        <w:rPr>
+          <w:b/>
+          <w:bCs/>
+          <w:lang w:val="en-US"/>
+        </w:rPr>
+        <w:t xml:space="preserve">, </w:t>
+      </w:r>
+      <w:proofErr w:type="spellStart"/>
+      <w:r>
+        <w:rPr>
+          <w:b/>
+          <w:bCs/>
+          <w:lang w:val="en-US"/>
+        </w:rPr>
+        <w:t>password:string</w:t>
+      </w:r>
+      <w:proofErr w:type="spellEnd"/>
     </w:p>
     <w:p>
       <w:pPr>
@@ -4493,6 +5652,1722 @@
           <w:lang w:val="en-US"/>
         </w:rPr>
         <w:t>Id column is auto generated.</w:t>
+      </w:r>
+    </w:p>
+    <w:p>
+      <w:pPr>
+        <w:rPr>
+          <w:lang w:val="en-US"/>
+        </w:rPr>
+      </w:pPr>
+      <w:r>
+        <w:rPr>
+          <w:lang w:val="en-US"/>
+        </w:rPr>
+        <w:t>Connect our application to a DB:</w:t>
+      </w:r>
+    </w:p>
+    <w:p>
+      <w:pPr>
+        <w:rPr>
+          <w:lang w:val="en-US"/>
+        </w:rPr>
+      </w:pPr>
+      <w:r>
+        <w:rPr>
+          <w:lang w:val="en-US"/>
+        </w:rPr>
+        <w:t>Our DB name is</w:t>
+      </w:r>
+      <w:r>
+        <w:rPr>
+          <w:lang w:val="en-US"/>
+        </w:rPr>
+        <w:t>:</w:t>
+      </w:r>
+      <w:r>
+        <w:rPr>
+          <w:lang w:val="en-US"/>
+        </w:rPr>
+        <w:t xml:space="preserve"> </w:t>
+      </w:r>
+      <w:proofErr w:type="spellStart"/>
+      <w:r>
+        <w:rPr>
+          <w:lang w:val="en-US"/>
+        </w:rPr>
+        <w:t>Derma_SQL</w:t>
+      </w:r>
+      <w:proofErr w:type="spellEnd"/>
+    </w:p>
+    <w:p>
+      <w:pPr>
+        <w:rPr>
+          <w:lang w:val="en-US"/>
+        </w:rPr>
+      </w:pPr>
+    </w:p>
+    <w:p>
+      <w:pPr>
+        <w:rPr>
+          <w:lang w:val="en-US"/>
+        </w:rPr>
+      </w:pPr>
+      <w:r>
+        <w:rPr>
+          <w:lang w:val="en-US"/>
+        </w:rPr>
+        <w:t>Go to config folder</w:t>
+      </w:r>
+      <w:r>
+        <w:rPr>
+          <w:lang w:val="en-US"/>
+        </w:rPr>
+        <w:sym w:font="Wingdings" w:char="F0E0"/>
+      </w:r>
+      <w:r>
+        <w:rPr>
+          <w:lang w:val="en-US"/>
+        </w:rPr>
+        <w:t xml:space="preserve"> config.js </w:t>
+      </w:r>
+      <w:r>
+        <w:rPr>
+          <w:lang w:val="en-US"/>
+        </w:rPr>
+        <w:sym w:font="Wingdings" w:char="F0E0"/>
+      </w:r>
+      <w:r>
+        <w:rPr>
+          <w:lang w:val="en-US"/>
+        </w:rPr>
+        <w:t>change the development DB to our local DB name:</w:t>
+      </w:r>
+    </w:p>
+    <w:p>
+      <w:pPr>
+        <w:shd w:val="clear" w:color="auto" w:fill="1E1E1E"/>
+        <w:spacing w:after="0" w:line="285" w:lineRule="atLeast"/>
+        <w:rPr>
+          <w:rFonts w:ascii="Consolas" w:eastAsia="Times New Roman" w:hAnsi="Consolas" w:cs="Times New Roman"/>
+          <w:color w:val="C5C8C6"/>
+          <w:sz w:val="21"/>
+          <w:szCs w:val="21"/>
+          <w:lang w:val="en-IL" w:eastAsia="en-IL"/>
+        </w:rPr>
+      </w:pPr>
+      <w:r>
+        <w:rPr>
+          <w:rFonts w:ascii="Consolas" w:eastAsia="Times New Roman" w:hAnsi="Consolas" w:cs="Times New Roman"/>
+          <w:color w:val="C5C8C6"/>
+          <w:sz w:val="21"/>
+          <w:szCs w:val="21"/>
+          <w:lang w:val="en-IL" w:eastAsia="en-IL"/>
+        </w:rPr>
+        <w:t>{</w:t>
+      </w:r>
+    </w:p>
+    <w:p>
+      <w:pPr>
+        <w:shd w:val="clear" w:color="auto" w:fill="1E1E1E"/>
+        <w:spacing w:after="0" w:line="285" w:lineRule="atLeast"/>
+        <w:rPr>
+          <w:rFonts w:ascii="Consolas" w:eastAsia="Times New Roman" w:hAnsi="Consolas" w:cs="Times New Roman"/>
+          <w:color w:val="C5C8C6"/>
+          <w:sz w:val="21"/>
+          <w:szCs w:val="21"/>
+          <w:lang w:val="en-IL" w:eastAsia="en-IL"/>
+        </w:rPr>
+      </w:pPr>
+      <w:r>
+        <w:rPr>
+          <w:rFonts w:ascii="Consolas" w:eastAsia="Times New Roman" w:hAnsi="Consolas" w:cs="Times New Roman"/>
+          <w:color w:val="C5C8C6"/>
+          <w:sz w:val="21"/>
+          <w:szCs w:val="21"/>
+          <w:lang w:val="en-IL" w:eastAsia="en-IL"/>
+        </w:rPr>
+        <w:t>  </w:t>
+      </w:r>
+      <w:r>
+        <w:rPr>
+          <w:rFonts w:ascii="Consolas" w:eastAsia="Times New Roman" w:hAnsi="Consolas" w:cs="Times New Roman"/>
+          <w:color w:val="C7444A"/>
+          <w:sz w:val="21"/>
+          <w:szCs w:val="21"/>
+          <w:lang w:val="en-IL" w:eastAsia="en-IL"/>
+        </w:rPr>
+        <w:t>"development"</w:t>
+      </w:r>
+      <w:r>
+        <w:rPr>
+          <w:rFonts w:ascii="Consolas" w:eastAsia="Times New Roman" w:hAnsi="Consolas" w:cs="Times New Roman"/>
+          <w:color w:val="C5C8C6"/>
+          <w:sz w:val="21"/>
+          <w:szCs w:val="21"/>
+          <w:lang w:val="en-IL" w:eastAsia="en-IL"/>
+        </w:rPr>
+        <w:t>: {</w:t>
+      </w:r>
+    </w:p>
+    <w:p>
+      <w:pPr>
+        <w:shd w:val="clear" w:color="auto" w:fill="1E1E1E"/>
+        <w:spacing w:after="0" w:line="285" w:lineRule="atLeast"/>
+        <w:rPr>
+          <w:rFonts w:ascii="Consolas" w:eastAsia="Times New Roman" w:hAnsi="Consolas" w:cs="Times New Roman"/>
+          <w:color w:val="C5C8C6"/>
+          <w:sz w:val="21"/>
+          <w:szCs w:val="21"/>
+          <w:highlight w:val="yellow"/>
+          <w:lang w:val="en-IL" w:eastAsia="en-IL"/>
+        </w:rPr>
+      </w:pPr>
+      <w:r>
+        <w:rPr>
+          <w:rFonts w:ascii="Consolas" w:eastAsia="Times New Roman" w:hAnsi="Consolas" w:cs="Times New Roman"/>
+          <w:color w:val="C5C8C6"/>
+          <w:sz w:val="21"/>
+          <w:szCs w:val="21"/>
+          <w:lang w:val="en-IL" w:eastAsia="en-IL"/>
+        </w:rPr>
+        <w:t>    </w:t>
+      </w:r>
+      <w:r>
+        <w:rPr>
+          <w:rFonts w:ascii="Consolas" w:eastAsia="Times New Roman" w:hAnsi="Consolas" w:cs="Times New Roman"/>
+          <w:color w:val="C7444A"/>
+          <w:sz w:val="21"/>
+          <w:szCs w:val="21"/>
+          <w:highlight w:val="yellow"/>
+          <w:lang w:val="en-IL" w:eastAsia="en-IL"/>
+        </w:rPr>
+        <w:t>"username"</w:t>
+      </w:r>
+      <w:r>
+        <w:rPr>
+          <w:rFonts w:ascii="Consolas" w:eastAsia="Times New Roman" w:hAnsi="Consolas" w:cs="Times New Roman"/>
+          <w:color w:val="C5C8C6"/>
+          <w:sz w:val="21"/>
+          <w:szCs w:val="21"/>
+          <w:highlight w:val="yellow"/>
+          <w:lang w:val="en-IL" w:eastAsia="en-IL"/>
+        </w:rPr>
+        <w:t>: </w:t>
+      </w:r>
+      <w:r>
+        <w:rPr>
+          <w:rFonts w:ascii="Consolas" w:eastAsia="Times New Roman" w:hAnsi="Consolas" w:cs="Times New Roman"/>
+          <w:color w:val="9AA83A"/>
+          <w:sz w:val="21"/>
+          <w:szCs w:val="21"/>
+          <w:highlight w:val="yellow"/>
+          <w:lang w:val="en-IL" w:eastAsia="en-IL"/>
+        </w:rPr>
+        <w:t>"</w:t>
+      </w:r>
+      <w:proofErr w:type="spellStart"/>
+      <w:r>
+        <w:rPr>
+          <w:rFonts w:ascii="Consolas" w:eastAsia="Times New Roman" w:hAnsi="Consolas" w:cs="Times New Roman"/>
+          <w:color w:val="9AA83A"/>
+          <w:sz w:val="21"/>
+          <w:szCs w:val="21"/>
+          <w:highlight w:val="yellow"/>
+          <w:lang w:val="en-US" w:eastAsia="en-IL"/>
+        </w:rPr>
+        <w:t>db_user</w:t>
+      </w:r>
+      <w:proofErr w:type="spellEnd"/>
+      <w:r>
+        <w:rPr>
+          <w:rFonts w:ascii="Consolas" w:eastAsia="Times New Roman" w:hAnsi="Consolas" w:cs="Times New Roman"/>
+          <w:color w:val="9AA83A"/>
+          <w:sz w:val="21"/>
+          <w:szCs w:val="21"/>
+          <w:highlight w:val="yellow"/>
+          <w:lang w:val="en-IL" w:eastAsia="en-IL"/>
+        </w:rPr>
+        <w:t>"</w:t>
+      </w:r>
+      <w:r>
+        <w:rPr>
+          <w:rFonts w:ascii="Consolas" w:eastAsia="Times New Roman" w:hAnsi="Consolas" w:cs="Times New Roman"/>
+          <w:color w:val="C5C8C6"/>
+          <w:sz w:val="21"/>
+          <w:szCs w:val="21"/>
+          <w:highlight w:val="yellow"/>
+          <w:lang w:val="en-IL" w:eastAsia="en-IL"/>
+        </w:rPr>
+        <w:t>,</w:t>
+      </w:r>
+    </w:p>
+    <w:p>
+      <w:pPr>
+        <w:shd w:val="clear" w:color="auto" w:fill="1E1E1E"/>
+        <w:spacing w:after="0" w:line="285" w:lineRule="atLeast"/>
+        <w:rPr>
+          <w:rFonts w:ascii="Consolas" w:eastAsia="Times New Roman" w:hAnsi="Consolas" w:cs="Times New Roman"/>
+          <w:color w:val="C5C8C6"/>
+          <w:sz w:val="21"/>
+          <w:szCs w:val="21"/>
+          <w:highlight w:val="yellow"/>
+          <w:lang w:val="en-IL" w:eastAsia="en-IL"/>
+        </w:rPr>
+      </w:pPr>
+      <w:r>
+        <w:rPr>
+          <w:rFonts w:ascii="Consolas" w:eastAsia="Times New Roman" w:hAnsi="Consolas" w:cs="Times New Roman"/>
+          <w:color w:val="C5C8C6"/>
+          <w:sz w:val="21"/>
+          <w:szCs w:val="21"/>
+          <w:highlight w:val="yellow"/>
+          <w:lang w:val="en-IL" w:eastAsia="en-IL"/>
+        </w:rPr>
+        <w:t>    </w:t>
+      </w:r>
+      <w:r>
+        <w:rPr>
+          <w:rFonts w:ascii="Consolas" w:eastAsia="Times New Roman" w:hAnsi="Consolas" w:cs="Times New Roman"/>
+          <w:color w:val="C7444A"/>
+          <w:sz w:val="21"/>
+          <w:szCs w:val="21"/>
+          <w:highlight w:val="yellow"/>
+          <w:lang w:val="en-IL" w:eastAsia="en-IL"/>
+        </w:rPr>
+        <w:t>"password"</w:t>
+      </w:r>
+      <w:r>
+        <w:rPr>
+          <w:rFonts w:ascii="Consolas" w:eastAsia="Times New Roman" w:hAnsi="Consolas" w:cs="Times New Roman"/>
+          <w:color w:val="C5C8C6"/>
+          <w:sz w:val="21"/>
+          <w:szCs w:val="21"/>
+          <w:highlight w:val="yellow"/>
+          <w:lang w:val="en-IL" w:eastAsia="en-IL"/>
+        </w:rPr>
+        <w:t>: </w:t>
+      </w:r>
+      <w:r>
+        <w:rPr>
+          <w:rFonts w:ascii="Consolas" w:eastAsia="Times New Roman" w:hAnsi="Consolas" w:cs="Times New Roman"/>
+          <w:color w:val="408080"/>
+          <w:sz w:val="21"/>
+          <w:szCs w:val="21"/>
+          <w:highlight w:val="yellow"/>
+          <w:lang w:val="en-US" w:eastAsia="en-IL"/>
+        </w:rPr>
+        <w:t>“”</w:t>
+      </w:r>
+      <w:r>
+        <w:rPr>
+          <w:rFonts w:ascii="Consolas" w:eastAsia="Times New Roman" w:hAnsi="Consolas" w:cs="Times New Roman"/>
+          <w:color w:val="C5C8C6"/>
+          <w:sz w:val="21"/>
+          <w:szCs w:val="21"/>
+          <w:highlight w:val="yellow"/>
+          <w:lang w:val="en-IL" w:eastAsia="en-IL"/>
+        </w:rPr>
+        <w:t>,</w:t>
+      </w:r>
+    </w:p>
+    <w:p>
+      <w:pPr>
+        <w:shd w:val="clear" w:color="auto" w:fill="1E1E1E"/>
+        <w:spacing w:after="0" w:line="285" w:lineRule="atLeast"/>
+        <w:rPr>
+          <w:rFonts w:ascii="Consolas" w:eastAsia="Times New Roman" w:hAnsi="Consolas" w:cs="Times New Roman"/>
+          <w:color w:val="C5C8C6"/>
+          <w:sz w:val="21"/>
+          <w:szCs w:val="21"/>
+          <w:highlight w:val="yellow"/>
+          <w:lang w:val="en-US" w:eastAsia="en-IL"/>
+        </w:rPr>
+      </w:pPr>
+      <w:r>
+        <w:rPr>
+          <w:rFonts w:ascii="Consolas" w:eastAsia="Times New Roman" w:hAnsi="Consolas" w:cs="Times New Roman"/>
+          <w:color w:val="C5C8C6"/>
+          <w:sz w:val="21"/>
+          <w:szCs w:val="21"/>
+          <w:highlight w:val="yellow"/>
+          <w:lang w:val="en-IL" w:eastAsia="en-IL"/>
+        </w:rPr>
+        <w:t>    </w:t>
+      </w:r>
+      <w:r>
+        <w:rPr>
+          <w:rFonts w:ascii="Consolas" w:eastAsia="Times New Roman" w:hAnsi="Consolas" w:cs="Times New Roman"/>
+          <w:color w:val="C7444A"/>
+          <w:sz w:val="21"/>
+          <w:szCs w:val="21"/>
+          <w:highlight w:val="yellow"/>
+          <w:lang w:val="en-IL" w:eastAsia="en-IL"/>
+        </w:rPr>
+        <w:t>"database"</w:t>
+      </w:r>
+      <w:r>
+        <w:rPr>
+          <w:rFonts w:ascii="Consolas" w:eastAsia="Times New Roman" w:hAnsi="Consolas" w:cs="Times New Roman"/>
+          <w:color w:val="C5C8C6"/>
+          <w:sz w:val="21"/>
+          <w:szCs w:val="21"/>
+          <w:highlight w:val="yellow"/>
+          <w:lang w:val="en-IL" w:eastAsia="en-IL"/>
+        </w:rPr>
+        <w:t>: </w:t>
+      </w:r>
+      <w:r>
+        <w:rPr>
+          <w:rFonts w:ascii="Consolas" w:eastAsia="Times New Roman" w:hAnsi="Consolas" w:cs="Times New Roman"/>
+          <w:color w:val="9AA83A"/>
+          <w:sz w:val="21"/>
+          <w:szCs w:val="21"/>
+          <w:highlight w:val="yellow"/>
+          <w:lang w:val="en-IL" w:eastAsia="en-IL"/>
+        </w:rPr>
+        <w:t>"</w:t>
+      </w:r>
+      <w:r>
+        <w:rPr>
+          <w:rFonts w:ascii="Consolas" w:eastAsia="Times New Roman" w:hAnsi="Consolas" w:cs="Times New Roman"/>
+          <w:color w:val="9AA83A"/>
+          <w:sz w:val="21"/>
+          <w:szCs w:val="21"/>
+          <w:highlight w:val="yellow"/>
+          <w:lang w:val="en-US" w:eastAsia="en-IL"/>
+        </w:rPr>
+        <w:t xml:space="preserve"> </w:t>
+      </w:r>
+      <w:proofErr w:type="spellStart"/>
+      <w:r>
+        <w:rPr>
+          <w:rFonts w:ascii="Consolas" w:eastAsia="Times New Roman" w:hAnsi="Consolas" w:cs="Times New Roman"/>
+          <w:color w:val="9AA83A"/>
+          <w:sz w:val="21"/>
+          <w:szCs w:val="21"/>
+          <w:highlight w:val="yellow"/>
+          <w:lang w:val="en-US" w:eastAsia="en-IL"/>
+        </w:rPr>
+        <w:t>database</w:t>
+      </w:r>
+      <w:r>
+        <w:rPr>
+          <w:rFonts w:ascii="Consolas" w:eastAsia="Times New Roman" w:hAnsi="Consolas" w:cs="Times New Roman"/>
+          <w:color w:val="9AA83A"/>
+          <w:sz w:val="21"/>
+          <w:szCs w:val="21"/>
+          <w:highlight w:val="yellow"/>
+          <w:lang w:val="en-US" w:eastAsia="en-IL"/>
+        </w:rPr>
+        <w:t>_development</w:t>
+      </w:r>
+      <w:proofErr w:type="spellEnd"/>
+      <w:r>
+        <w:rPr>
+          <w:rFonts w:ascii="Consolas" w:eastAsia="Times New Roman" w:hAnsi="Consolas" w:cs="Times New Roman"/>
+          <w:color w:val="9AA83A"/>
+          <w:sz w:val="21"/>
+          <w:szCs w:val="21"/>
+          <w:highlight w:val="yellow"/>
+          <w:lang w:val="en-US" w:eastAsia="en-IL"/>
+        </w:rPr>
+        <w:t>”</w:t>
+      </w:r>
+      <w:r>
+        <w:rPr>
+          <w:rFonts w:ascii="Consolas" w:eastAsia="Times New Roman" w:hAnsi="Consolas" w:cs="Times New Roman"/>
+          <w:color w:val="9AA83A"/>
+          <w:sz w:val="21"/>
+          <w:szCs w:val="21"/>
+          <w:highlight w:val="yellow"/>
+          <w:lang w:val="en-US" w:eastAsia="en-IL"/>
+        </w:rPr>
+        <w:t>,</w:t>
+      </w:r>
+    </w:p>
+    <w:p>
+      <w:pPr>
+        <w:shd w:val="clear" w:color="auto" w:fill="1E1E1E"/>
+        <w:spacing w:after="0" w:line="285" w:lineRule="atLeast"/>
+        <w:rPr>
+          <w:rFonts w:ascii="Consolas" w:eastAsia="Times New Roman" w:hAnsi="Consolas" w:cs="Times New Roman"/>
+          <w:color w:val="C5C8C6"/>
+          <w:sz w:val="21"/>
+          <w:szCs w:val="21"/>
+          <w:lang w:val="en-IL" w:eastAsia="en-IL"/>
+        </w:rPr>
+      </w:pPr>
+      <w:r>
+        <w:rPr>
+          <w:rFonts w:ascii="Consolas" w:eastAsia="Times New Roman" w:hAnsi="Consolas" w:cs="Times New Roman"/>
+          <w:color w:val="C5C8C6"/>
+          <w:sz w:val="21"/>
+          <w:szCs w:val="21"/>
+          <w:highlight w:val="yellow"/>
+          <w:lang w:val="en-IL" w:eastAsia="en-IL"/>
+        </w:rPr>
+        <w:t>    </w:t>
+      </w:r>
+      <w:r>
+        <w:rPr>
+          <w:rFonts w:ascii="Consolas" w:eastAsia="Times New Roman" w:hAnsi="Consolas" w:cs="Times New Roman"/>
+          <w:color w:val="C7444A"/>
+          <w:sz w:val="21"/>
+          <w:szCs w:val="21"/>
+          <w:highlight w:val="yellow"/>
+          <w:lang w:val="en-IL" w:eastAsia="en-IL"/>
+        </w:rPr>
+        <w:t>"host"</w:t>
+      </w:r>
+      <w:r>
+        <w:rPr>
+          <w:rFonts w:ascii="Consolas" w:eastAsia="Times New Roman" w:hAnsi="Consolas" w:cs="Times New Roman"/>
+          <w:color w:val="C5C8C6"/>
+          <w:sz w:val="21"/>
+          <w:szCs w:val="21"/>
+          <w:highlight w:val="yellow"/>
+          <w:lang w:val="en-IL" w:eastAsia="en-IL"/>
+        </w:rPr>
+        <w:t>: </w:t>
+      </w:r>
+      <w:r>
+        <w:rPr>
+          <w:rFonts w:ascii="Consolas" w:eastAsia="Times New Roman" w:hAnsi="Consolas" w:cs="Times New Roman"/>
+          <w:color w:val="9AA83A"/>
+          <w:sz w:val="21"/>
+          <w:szCs w:val="21"/>
+          <w:highlight w:val="yellow"/>
+          <w:lang w:val="en-IL" w:eastAsia="en-IL"/>
+        </w:rPr>
+        <w:t>"</w:t>
+      </w:r>
+      <w:r>
+        <w:rPr>
+          <w:rFonts w:ascii="Consolas" w:eastAsia="Times New Roman" w:hAnsi="Consolas" w:cs="Times New Roman"/>
+          <w:color w:val="9AA83A"/>
+          <w:sz w:val="21"/>
+          <w:szCs w:val="21"/>
+          <w:highlight w:val="yellow"/>
+          <w:lang w:val="en-US" w:eastAsia="en-IL"/>
+        </w:rPr>
+        <w:t>localhost</w:t>
+      </w:r>
+      <w:r>
+        <w:rPr>
+          <w:rFonts w:ascii="Consolas" w:eastAsia="Times New Roman" w:hAnsi="Consolas" w:cs="Times New Roman"/>
+          <w:color w:val="9AA83A"/>
+          <w:sz w:val="21"/>
+          <w:szCs w:val="21"/>
+          <w:highlight w:val="yellow"/>
+          <w:lang w:val="en-IL" w:eastAsia="en-IL"/>
+        </w:rPr>
+        <w:t>"</w:t>
+      </w:r>
+      <w:r>
+        <w:rPr>
+          <w:rFonts w:ascii="Consolas" w:eastAsia="Times New Roman" w:hAnsi="Consolas" w:cs="Times New Roman"/>
+          <w:color w:val="C5C8C6"/>
+          <w:sz w:val="21"/>
+          <w:szCs w:val="21"/>
+          <w:highlight w:val="yellow"/>
+          <w:lang w:val="en-IL" w:eastAsia="en-IL"/>
+        </w:rPr>
+        <w:t>,</w:t>
+      </w:r>
+    </w:p>
+    <w:p>
+      <w:pPr>
+        <w:shd w:val="clear" w:color="auto" w:fill="1E1E1E"/>
+        <w:spacing w:after="0" w:line="285" w:lineRule="atLeast"/>
+        <w:rPr>
+          <w:rFonts w:ascii="Consolas" w:eastAsia="Times New Roman" w:hAnsi="Consolas" w:cs="Times New Roman"/>
+          <w:color w:val="C5C8C6"/>
+          <w:sz w:val="21"/>
+          <w:szCs w:val="21"/>
+          <w:lang w:val="en-IL" w:eastAsia="en-IL"/>
+        </w:rPr>
+      </w:pPr>
+      <w:r>
+        <w:rPr>
+          <w:rFonts w:ascii="Consolas" w:eastAsia="Times New Roman" w:hAnsi="Consolas" w:cs="Times New Roman"/>
+          <w:color w:val="C5C8C6"/>
+          <w:sz w:val="21"/>
+          <w:szCs w:val="21"/>
+          <w:lang w:val="en-IL" w:eastAsia="en-IL"/>
+        </w:rPr>
+        <w:t>    </w:t>
+      </w:r>
+      <w:r>
+        <w:rPr>
+          <w:rFonts w:ascii="Consolas" w:eastAsia="Times New Roman" w:hAnsi="Consolas" w:cs="Times New Roman"/>
+          <w:color w:val="C7444A"/>
+          <w:sz w:val="21"/>
+          <w:szCs w:val="21"/>
+          <w:lang w:val="en-IL" w:eastAsia="en-IL"/>
+        </w:rPr>
+        <w:t>"dialect"</w:t>
+      </w:r>
+      <w:r>
+        <w:rPr>
+          <w:rFonts w:ascii="Consolas" w:eastAsia="Times New Roman" w:hAnsi="Consolas" w:cs="Times New Roman"/>
+          <w:color w:val="C5C8C6"/>
+          <w:sz w:val="21"/>
+          <w:szCs w:val="21"/>
+          <w:lang w:val="en-IL" w:eastAsia="en-IL"/>
+        </w:rPr>
+        <w:t>: </w:t>
+      </w:r>
+      <w:r>
+        <w:rPr>
+          <w:rFonts w:ascii="Consolas" w:eastAsia="Times New Roman" w:hAnsi="Consolas" w:cs="Times New Roman"/>
+          <w:color w:val="9AA83A"/>
+          <w:sz w:val="21"/>
+          <w:szCs w:val="21"/>
+          <w:lang w:val="en-IL" w:eastAsia="en-IL"/>
+        </w:rPr>
+        <w:t>"</w:t>
+      </w:r>
+      <w:proofErr w:type="spellStart"/>
+      <w:r>
+        <w:rPr>
+          <w:rFonts w:ascii="Consolas" w:eastAsia="Times New Roman" w:hAnsi="Consolas" w:cs="Times New Roman"/>
+          <w:color w:val="9AA83A"/>
+          <w:sz w:val="21"/>
+          <w:szCs w:val="21"/>
+          <w:lang w:val="en-IL" w:eastAsia="en-IL"/>
+        </w:rPr>
+        <w:t>mysql</w:t>
+      </w:r>
+      <w:proofErr w:type="spellEnd"/>
+      <w:r>
+        <w:rPr>
+          <w:rFonts w:ascii="Consolas" w:eastAsia="Times New Roman" w:hAnsi="Consolas" w:cs="Times New Roman"/>
+          <w:color w:val="9AA83A"/>
+          <w:sz w:val="21"/>
+          <w:szCs w:val="21"/>
+          <w:lang w:val="en-IL" w:eastAsia="en-IL"/>
+        </w:rPr>
+        <w:t>"</w:t>
+      </w:r>
+    </w:p>
+    <w:p>
+      <w:pPr>
+        <w:shd w:val="clear" w:color="auto" w:fill="1E1E1E"/>
+        <w:spacing w:after="0" w:line="285" w:lineRule="atLeast"/>
+        <w:rPr>
+          <w:rFonts w:ascii="Consolas" w:eastAsia="Times New Roman" w:hAnsi="Consolas" w:cs="Times New Roman"/>
+          <w:color w:val="C5C8C6"/>
+          <w:sz w:val="21"/>
+          <w:szCs w:val="21"/>
+          <w:lang w:val="en-IL" w:eastAsia="en-IL"/>
+        </w:rPr>
+      </w:pPr>
+      <w:r>
+        <w:rPr>
+          <w:rFonts w:ascii="Consolas" w:eastAsia="Times New Roman" w:hAnsi="Consolas" w:cs="Times New Roman"/>
+          <w:color w:val="C5C8C6"/>
+          <w:sz w:val="21"/>
+          <w:szCs w:val="21"/>
+          <w:lang w:val="en-IL" w:eastAsia="en-IL"/>
+        </w:rPr>
+        <w:t>  },</w:t>
+      </w:r>
+    </w:p>
+    <w:p>
+      <w:pPr>
+        <w:shd w:val="clear" w:color="auto" w:fill="1E1E1E"/>
+        <w:spacing w:after="0" w:line="285" w:lineRule="atLeast"/>
+        <w:rPr>
+          <w:rFonts w:ascii="Consolas" w:eastAsia="Times New Roman" w:hAnsi="Consolas" w:cs="Times New Roman"/>
+          <w:color w:val="C5C8C6"/>
+          <w:sz w:val="21"/>
+          <w:szCs w:val="21"/>
+          <w:lang w:val="en-IL" w:eastAsia="en-IL"/>
+        </w:rPr>
+      </w:pPr>
+      <w:r>
+        <w:rPr>
+          <w:rFonts w:ascii="Consolas" w:eastAsia="Times New Roman" w:hAnsi="Consolas" w:cs="Times New Roman"/>
+          <w:color w:val="C5C8C6"/>
+          <w:sz w:val="21"/>
+          <w:szCs w:val="21"/>
+          <w:lang w:val="en-IL" w:eastAsia="en-IL"/>
+        </w:rPr>
+        <w:t>  </w:t>
+      </w:r>
+      <w:r>
+        <w:rPr>
+          <w:rFonts w:ascii="Consolas" w:eastAsia="Times New Roman" w:hAnsi="Consolas" w:cs="Times New Roman"/>
+          <w:color w:val="C7444A"/>
+          <w:sz w:val="21"/>
+          <w:szCs w:val="21"/>
+          <w:lang w:val="en-IL" w:eastAsia="en-IL"/>
+        </w:rPr>
+        <w:t>"test"</w:t>
+      </w:r>
+      <w:r>
+        <w:rPr>
+          <w:rFonts w:ascii="Consolas" w:eastAsia="Times New Roman" w:hAnsi="Consolas" w:cs="Times New Roman"/>
+          <w:color w:val="C5C8C6"/>
+          <w:sz w:val="21"/>
+          <w:szCs w:val="21"/>
+          <w:lang w:val="en-IL" w:eastAsia="en-IL"/>
+        </w:rPr>
+        <w:t>: {</w:t>
+      </w:r>
+    </w:p>
+    <w:p>
+      <w:pPr>
+        <w:shd w:val="clear" w:color="auto" w:fill="1E1E1E"/>
+        <w:spacing w:after="0" w:line="285" w:lineRule="atLeast"/>
+        <w:rPr>
+          <w:rFonts w:ascii="Consolas" w:eastAsia="Times New Roman" w:hAnsi="Consolas" w:cs="Times New Roman"/>
+          <w:color w:val="C5C8C6"/>
+          <w:sz w:val="21"/>
+          <w:szCs w:val="21"/>
+          <w:lang w:val="en-IL" w:eastAsia="en-IL"/>
+        </w:rPr>
+      </w:pPr>
+      <w:r>
+        <w:rPr>
+          <w:rFonts w:ascii="Consolas" w:eastAsia="Times New Roman" w:hAnsi="Consolas" w:cs="Times New Roman"/>
+          <w:color w:val="C5C8C6"/>
+          <w:sz w:val="21"/>
+          <w:szCs w:val="21"/>
+          <w:lang w:val="en-IL" w:eastAsia="en-IL"/>
+        </w:rPr>
+        <w:t>    </w:t>
+      </w:r>
+      <w:r>
+        <w:rPr>
+          <w:rFonts w:ascii="Consolas" w:eastAsia="Times New Roman" w:hAnsi="Consolas" w:cs="Times New Roman"/>
+          <w:color w:val="C7444A"/>
+          <w:sz w:val="21"/>
+          <w:szCs w:val="21"/>
+          <w:lang w:val="en-IL" w:eastAsia="en-IL"/>
+        </w:rPr>
+        <w:t>"username"</w:t>
+      </w:r>
+      <w:r>
+        <w:rPr>
+          <w:rFonts w:ascii="Consolas" w:eastAsia="Times New Roman" w:hAnsi="Consolas" w:cs="Times New Roman"/>
+          <w:color w:val="C5C8C6"/>
+          <w:sz w:val="21"/>
+          <w:szCs w:val="21"/>
+          <w:lang w:val="en-IL" w:eastAsia="en-IL"/>
+        </w:rPr>
+        <w:t>: </w:t>
+      </w:r>
+      <w:r>
+        <w:rPr>
+          <w:rFonts w:ascii="Consolas" w:eastAsia="Times New Roman" w:hAnsi="Consolas" w:cs="Times New Roman"/>
+          <w:color w:val="9AA83A"/>
+          <w:sz w:val="21"/>
+          <w:szCs w:val="21"/>
+          <w:lang w:val="en-IL" w:eastAsia="en-IL"/>
+        </w:rPr>
+        <w:t>"root"</w:t>
+      </w:r>
+      <w:r>
+        <w:rPr>
+          <w:rFonts w:ascii="Consolas" w:eastAsia="Times New Roman" w:hAnsi="Consolas" w:cs="Times New Roman"/>
+          <w:color w:val="C5C8C6"/>
+          <w:sz w:val="21"/>
+          <w:szCs w:val="21"/>
+          <w:lang w:val="en-IL" w:eastAsia="en-IL"/>
+        </w:rPr>
+        <w:t>,</w:t>
+      </w:r>
+    </w:p>
+    <w:p>
+      <w:pPr>
+        <w:shd w:val="clear" w:color="auto" w:fill="1E1E1E"/>
+        <w:spacing w:after="0" w:line="285" w:lineRule="atLeast"/>
+        <w:rPr>
+          <w:rFonts w:ascii="Consolas" w:eastAsia="Times New Roman" w:hAnsi="Consolas" w:cs="Times New Roman"/>
+          <w:color w:val="C5C8C6"/>
+          <w:sz w:val="21"/>
+          <w:szCs w:val="21"/>
+          <w:lang w:val="en-IL" w:eastAsia="en-IL"/>
+        </w:rPr>
+      </w:pPr>
+      <w:r>
+        <w:rPr>
+          <w:rFonts w:ascii="Consolas" w:eastAsia="Times New Roman" w:hAnsi="Consolas" w:cs="Times New Roman"/>
+          <w:color w:val="C5C8C6"/>
+          <w:sz w:val="21"/>
+          <w:szCs w:val="21"/>
+          <w:lang w:val="en-IL" w:eastAsia="en-IL"/>
+        </w:rPr>
+        <w:t>    </w:t>
+      </w:r>
+      <w:r>
+        <w:rPr>
+          <w:rFonts w:ascii="Consolas" w:eastAsia="Times New Roman" w:hAnsi="Consolas" w:cs="Times New Roman"/>
+          <w:color w:val="C7444A"/>
+          <w:sz w:val="21"/>
+          <w:szCs w:val="21"/>
+          <w:lang w:val="en-IL" w:eastAsia="en-IL"/>
+        </w:rPr>
+        <w:t>"password"</w:t>
+      </w:r>
+      <w:r>
+        <w:rPr>
+          <w:rFonts w:ascii="Consolas" w:eastAsia="Times New Roman" w:hAnsi="Consolas" w:cs="Times New Roman"/>
+          <w:color w:val="C5C8C6"/>
+          <w:sz w:val="21"/>
+          <w:szCs w:val="21"/>
+          <w:lang w:val="en-IL" w:eastAsia="en-IL"/>
+        </w:rPr>
+        <w:t>: </w:t>
+      </w:r>
+      <w:r>
+        <w:rPr>
+          <w:rFonts w:ascii="Consolas" w:eastAsia="Times New Roman" w:hAnsi="Consolas" w:cs="Times New Roman"/>
+          <w:color w:val="408080"/>
+          <w:sz w:val="21"/>
+          <w:szCs w:val="21"/>
+          <w:lang w:val="en-IL" w:eastAsia="en-IL"/>
+        </w:rPr>
+        <w:t>null</w:t>
+      </w:r>
+      <w:r>
+        <w:rPr>
+          <w:rFonts w:ascii="Consolas" w:eastAsia="Times New Roman" w:hAnsi="Consolas" w:cs="Times New Roman"/>
+          <w:color w:val="C5C8C6"/>
+          <w:sz w:val="21"/>
+          <w:szCs w:val="21"/>
+          <w:lang w:val="en-IL" w:eastAsia="en-IL"/>
+        </w:rPr>
+        <w:t>,</w:t>
+      </w:r>
+    </w:p>
+    <w:p>
+      <w:pPr>
+        <w:shd w:val="clear" w:color="auto" w:fill="1E1E1E"/>
+        <w:spacing w:after="0" w:line="285" w:lineRule="atLeast"/>
+        <w:rPr>
+          <w:rFonts w:ascii="Consolas" w:eastAsia="Times New Roman" w:hAnsi="Consolas" w:cs="Times New Roman"/>
+          <w:color w:val="C5C8C6"/>
+          <w:sz w:val="21"/>
+          <w:szCs w:val="21"/>
+          <w:lang w:val="en-IL" w:eastAsia="en-IL"/>
+        </w:rPr>
+      </w:pPr>
+      <w:r>
+        <w:rPr>
+          <w:rFonts w:ascii="Consolas" w:eastAsia="Times New Roman" w:hAnsi="Consolas" w:cs="Times New Roman"/>
+          <w:color w:val="C5C8C6"/>
+          <w:sz w:val="21"/>
+          <w:szCs w:val="21"/>
+          <w:lang w:val="en-IL" w:eastAsia="en-IL"/>
+        </w:rPr>
+        <w:t>    </w:t>
+      </w:r>
+      <w:r>
+        <w:rPr>
+          <w:rFonts w:ascii="Consolas" w:eastAsia="Times New Roman" w:hAnsi="Consolas" w:cs="Times New Roman"/>
+          <w:color w:val="C7444A"/>
+          <w:sz w:val="21"/>
+          <w:szCs w:val="21"/>
+          <w:lang w:val="en-IL" w:eastAsia="en-IL"/>
+        </w:rPr>
+        <w:t>"database"</w:t>
+      </w:r>
+      <w:r>
+        <w:rPr>
+          <w:rFonts w:ascii="Consolas" w:eastAsia="Times New Roman" w:hAnsi="Consolas" w:cs="Times New Roman"/>
+          <w:color w:val="C5C8C6"/>
+          <w:sz w:val="21"/>
+          <w:szCs w:val="21"/>
+          <w:lang w:val="en-IL" w:eastAsia="en-IL"/>
+        </w:rPr>
+        <w:t>: </w:t>
+      </w:r>
+      <w:r>
+        <w:rPr>
+          <w:rFonts w:ascii="Consolas" w:eastAsia="Times New Roman" w:hAnsi="Consolas" w:cs="Times New Roman"/>
+          <w:color w:val="9AA83A"/>
+          <w:sz w:val="21"/>
+          <w:szCs w:val="21"/>
+          <w:lang w:val="en-IL" w:eastAsia="en-IL"/>
+        </w:rPr>
+        <w:t>"</w:t>
+      </w:r>
+      <w:proofErr w:type="spellStart"/>
+      <w:r>
+        <w:rPr>
+          <w:rFonts w:ascii="Consolas" w:eastAsia="Times New Roman" w:hAnsi="Consolas" w:cs="Times New Roman"/>
+          <w:color w:val="9AA83A"/>
+          <w:sz w:val="21"/>
+          <w:szCs w:val="21"/>
+          <w:lang w:val="en-IL" w:eastAsia="en-IL"/>
+        </w:rPr>
+        <w:t>database_test</w:t>
+      </w:r>
+      <w:proofErr w:type="spellEnd"/>
+      <w:r>
+        <w:rPr>
+          <w:rFonts w:ascii="Consolas" w:eastAsia="Times New Roman" w:hAnsi="Consolas" w:cs="Times New Roman"/>
+          <w:color w:val="9AA83A"/>
+          <w:sz w:val="21"/>
+          <w:szCs w:val="21"/>
+          <w:lang w:val="en-IL" w:eastAsia="en-IL"/>
+        </w:rPr>
+        <w:t>"</w:t>
+      </w:r>
+      <w:r>
+        <w:rPr>
+          <w:rFonts w:ascii="Consolas" w:eastAsia="Times New Roman" w:hAnsi="Consolas" w:cs="Times New Roman"/>
+          <w:color w:val="C5C8C6"/>
+          <w:sz w:val="21"/>
+          <w:szCs w:val="21"/>
+          <w:lang w:val="en-IL" w:eastAsia="en-IL"/>
+        </w:rPr>
+        <w:t>,</w:t>
+      </w:r>
+    </w:p>
+    <w:p>
+      <w:pPr>
+        <w:shd w:val="clear" w:color="auto" w:fill="1E1E1E"/>
+        <w:spacing w:after="0" w:line="285" w:lineRule="atLeast"/>
+        <w:rPr>
+          <w:rFonts w:ascii="Consolas" w:eastAsia="Times New Roman" w:hAnsi="Consolas" w:cs="Times New Roman"/>
+          <w:color w:val="C5C8C6"/>
+          <w:sz w:val="21"/>
+          <w:szCs w:val="21"/>
+          <w:lang w:val="en-IL" w:eastAsia="en-IL"/>
+        </w:rPr>
+      </w:pPr>
+      <w:r>
+        <w:rPr>
+          <w:rFonts w:ascii="Consolas" w:eastAsia="Times New Roman" w:hAnsi="Consolas" w:cs="Times New Roman"/>
+          <w:color w:val="C5C8C6"/>
+          <w:sz w:val="21"/>
+          <w:szCs w:val="21"/>
+          <w:lang w:val="en-IL" w:eastAsia="en-IL"/>
+        </w:rPr>
+        <w:t>    </w:t>
+      </w:r>
+      <w:r>
+        <w:rPr>
+          <w:rFonts w:ascii="Consolas" w:eastAsia="Times New Roman" w:hAnsi="Consolas" w:cs="Times New Roman"/>
+          <w:color w:val="C7444A"/>
+          <w:sz w:val="21"/>
+          <w:szCs w:val="21"/>
+          <w:lang w:val="en-IL" w:eastAsia="en-IL"/>
+        </w:rPr>
+        <w:t>"host"</w:t>
+      </w:r>
+      <w:r>
+        <w:rPr>
+          <w:rFonts w:ascii="Consolas" w:eastAsia="Times New Roman" w:hAnsi="Consolas" w:cs="Times New Roman"/>
+          <w:color w:val="C5C8C6"/>
+          <w:sz w:val="21"/>
+          <w:szCs w:val="21"/>
+          <w:lang w:val="en-IL" w:eastAsia="en-IL"/>
+        </w:rPr>
+        <w:t>: </w:t>
+      </w:r>
+      <w:r>
+        <w:rPr>
+          <w:rFonts w:ascii="Consolas" w:eastAsia="Times New Roman" w:hAnsi="Consolas" w:cs="Times New Roman"/>
+          <w:color w:val="9AA83A"/>
+          <w:sz w:val="21"/>
+          <w:szCs w:val="21"/>
+          <w:lang w:val="en-IL" w:eastAsia="en-IL"/>
+        </w:rPr>
+        <w:t>"127.0.0.1"</w:t>
+      </w:r>
+      <w:r>
+        <w:rPr>
+          <w:rFonts w:ascii="Consolas" w:eastAsia="Times New Roman" w:hAnsi="Consolas" w:cs="Times New Roman"/>
+          <w:color w:val="C5C8C6"/>
+          <w:sz w:val="21"/>
+          <w:szCs w:val="21"/>
+          <w:lang w:val="en-IL" w:eastAsia="en-IL"/>
+        </w:rPr>
+        <w:t>,</w:t>
+      </w:r>
+    </w:p>
+    <w:p>
+      <w:pPr>
+        <w:shd w:val="clear" w:color="auto" w:fill="1E1E1E"/>
+        <w:spacing w:after="0" w:line="285" w:lineRule="atLeast"/>
+        <w:rPr>
+          <w:rFonts w:ascii="Consolas" w:eastAsia="Times New Roman" w:hAnsi="Consolas" w:cs="Times New Roman"/>
+          <w:color w:val="C5C8C6"/>
+          <w:sz w:val="21"/>
+          <w:szCs w:val="21"/>
+          <w:lang w:val="en-IL" w:eastAsia="en-IL"/>
+        </w:rPr>
+      </w:pPr>
+      <w:r>
+        <w:rPr>
+          <w:rFonts w:ascii="Consolas" w:eastAsia="Times New Roman" w:hAnsi="Consolas" w:cs="Times New Roman"/>
+          <w:color w:val="C5C8C6"/>
+          <w:sz w:val="21"/>
+          <w:szCs w:val="21"/>
+          <w:lang w:val="en-IL" w:eastAsia="en-IL"/>
+        </w:rPr>
+        <w:t>    </w:t>
+      </w:r>
+      <w:r>
+        <w:rPr>
+          <w:rFonts w:ascii="Consolas" w:eastAsia="Times New Roman" w:hAnsi="Consolas" w:cs="Times New Roman"/>
+          <w:color w:val="C7444A"/>
+          <w:sz w:val="21"/>
+          <w:szCs w:val="21"/>
+          <w:lang w:val="en-IL" w:eastAsia="en-IL"/>
+        </w:rPr>
+        <w:t>"dialect"</w:t>
+      </w:r>
+      <w:r>
+        <w:rPr>
+          <w:rFonts w:ascii="Consolas" w:eastAsia="Times New Roman" w:hAnsi="Consolas" w:cs="Times New Roman"/>
+          <w:color w:val="C5C8C6"/>
+          <w:sz w:val="21"/>
+          <w:szCs w:val="21"/>
+          <w:lang w:val="en-IL" w:eastAsia="en-IL"/>
+        </w:rPr>
+        <w:t>: </w:t>
+      </w:r>
+      <w:r>
+        <w:rPr>
+          <w:rFonts w:ascii="Consolas" w:eastAsia="Times New Roman" w:hAnsi="Consolas" w:cs="Times New Roman"/>
+          <w:color w:val="9AA83A"/>
+          <w:sz w:val="21"/>
+          <w:szCs w:val="21"/>
+          <w:lang w:val="en-IL" w:eastAsia="en-IL"/>
+        </w:rPr>
+        <w:t>"</w:t>
+      </w:r>
+      <w:proofErr w:type="spellStart"/>
+      <w:r>
+        <w:rPr>
+          <w:rFonts w:ascii="Consolas" w:eastAsia="Times New Roman" w:hAnsi="Consolas" w:cs="Times New Roman"/>
+          <w:color w:val="9AA83A"/>
+          <w:sz w:val="21"/>
+          <w:szCs w:val="21"/>
+          <w:lang w:val="en-IL" w:eastAsia="en-IL"/>
+        </w:rPr>
+        <w:t>mysql</w:t>
+      </w:r>
+      <w:proofErr w:type="spellEnd"/>
+      <w:r>
+        <w:rPr>
+          <w:rFonts w:ascii="Consolas" w:eastAsia="Times New Roman" w:hAnsi="Consolas" w:cs="Times New Roman"/>
+          <w:color w:val="9AA83A"/>
+          <w:sz w:val="21"/>
+          <w:szCs w:val="21"/>
+          <w:lang w:val="en-IL" w:eastAsia="en-IL"/>
+        </w:rPr>
+        <w:t>"</w:t>
+      </w:r>
+    </w:p>
+    <w:p>
+      <w:pPr>
+        <w:shd w:val="clear" w:color="auto" w:fill="1E1E1E"/>
+        <w:spacing w:after="0" w:line="285" w:lineRule="atLeast"/>
+        <w:rPr>
+          <w:rFonts w:ascii="Consolas" w:eastAsia="Times New Roman" w:hAnsi="Consolas" w:cs="Times New Roman"/>
+          <w:color w:val="C5C8C6"/>
+          <w:sz w:val="21"/>
+          <w:szCs w:val="21"/>
+          <w:lang w:val="en-IL" w:eastAsia="en-IL"/>
+        </w:rPr>
+      </w:pPr>
+      <w:r>
+        <w:rPr>
+          <w:rFonts w:ascii="Consolas" w:eastAsia="Times New Roman" w:hAnsi="Consolas" w:cs="Times New Roman"/>
+          <w:color w:val="C5C8C6"/>
+          <w:sz w:val="21"/>
+          <w:szCs w:val="21"/>
+          <w:lang w:val="en-IL" w:eastAsia="en-IL"/>
+        </w:rPr>
+        <w:t>  },</w:t>
+      </w:r>
+    </w:p>
+    <w:p>
+      <w:pPr>
+        <w:shd w:val="clear" w:color="auto" w:fill="1E1E1E"/>
+        <w:spacing w:after="0" w:line="285" w:lineRule="atLeast"/>
+        <w:rPr>
+          <w:rFonts w:ascii="Consolas" w:eastAsia="Times New Roman" w:hAnsi="Consolas" w:cs="Times New Roman"/>
+          <w:color w:val="C5C8C6"/>
+          <w:sz w:val="21"/>
+          <w:szCs w:val="21"/>
+          <w:lang w:val="en-IL" w:eastAsia="en-IL"/>
+        </w:rPr>
+      </w:pPr>
+      <w:r>
+        <w:rPr>
+          <w:rFonts w:ascii="Consolas" w:eastAsia="Times New Roman" w:hAnsi="Consolas" w:cs="Times New Roman"/>
+          <w:color w:val="C5C8C6"/>
+          <w:sz w:val="21"/>
+          <w:szCs w:val="21"/>
+          <w:lang w:val="en-IL" w:eastAsia="en-IL"/>
+        </w:rPr>
+        <w:t>  </w:t>
+      </w:r>
+      <w:r>
+        <w:rPr>
+          <w:rFonts w:ascii="Consolas" w:eastAsia="Times New Roman" w:hAnsi="Consolas" w:cs="Times New Roman"/>
+          <w:color w:val="C7444A"/>
+          <w:sz w:val="21"/>
+          <w:szCs w:val="21"/>
+          <w:lang w:val="en-IL" w:eastAsia="en-IL"/>
+        </w:rPr>
+        <w:t>"production"</w:t>
+      </w:r>
+      <w:r>
+        <w:rPr>
+          <w:rFonts w:ascii="Consolas" w:eastAsia="Times New Roman" w:hAnsi="Consolas" w:cs="Times New Roman"/>
+          <w:color w:val="C5C8C6"/>
+          <w:sz w:val="21"/>
+          <w:szCs w:val="21"/>
+          <w:lang w:val="en-IL" w:eastAsia="en-IL"/>
+        </w:rPr>
+        <w:t>: {</w:t>
+      </w:r>
+    </w:p>
+    <w:p>
+      <w:pPr>
+        <w:shd w:val="clear" w:color="auto" w:fill="1E1E1E"/>
+        <w:spacing w:after="0" w:line="285" w:lineRule="atLeast"/>
+        <w:rPr>
+          <w:rFonts w:ascii="Consolas" w:eastAsia="Times New Roman" w:hAnsi="Consolas" w:cs="Times New Roman"/>
+          <w:color w:val="C5C8C6"/>
+          <w:sz w:val="21"/>
+          <w:szCs w:val="21"/>
+          <w:lang w:val="en-IL" w:eastAsia="en-IL"/>
+        </w:rPr>
+      </w:pPr>
+      <w:r>
+        <w:rPr>
+          <w:rFonts w:ascii="Consolas" w:eastAsia="Times New Roman" w:hAnsi="Consolas" w:cs="Times New Roman"/>
+          <w:color w:val="C5C8C6"/>
+          <w:sz w:val="21"/>
+          <w:szCs w:val="21"/>
+          <w:lang w:val="en-IL" w:eastAsia="en-IL"/>
+        </w:rPr>
+        <w:t>    </w:t>
+      </w:r>
+      <w:r>
+        <w:rPr>
+          <w:rFonts w:ascii="Consolas" w:eastAsia="Times New Roman" w:hAnsi="Consolas" w:cs="Times New Roman"/>
+          <w:color w:val="C7444A"/>
+          <w:sz w:val="21"/>
+          <w:szCs w:val="21"/>
+          <w:lang w:val="en-IL" w:eastAsia="en-IL"/>
+        </w:rPr>
+        <w:t>"username"</w:t>
+      </w:r>
+      <w:r>
+        <w:rPr>
+          <w:rFonts w:ascii="Consolas" w:eastAsia="Times New Roman" w:hAnsi="Consolas" w:cs="Times New Roman"/>
+          <w:color w:val="C5C8C6"/>
+          <w:sz w:val="21"/>
+          <w:szCs w:val="21"/>
+          <w:lang w:val="en-IL" w:eastAsia="en-IL"/>
+        </w:rPr>
+        <w:t>: </w:t>
+      </w:r>
+      <w:r>
+        <w:rPr>
+          <w:rFonts w:ascii="Consolas" w:eastAsia="Times New Roman" w:hAnsi="Consolas" w:cs="Times New Roman"/>
+          <w:color w:val="9AA83A"/>
+          <w:sz w:val="21"/>
+          <w:szCs w:val="21"/>
+          <w:lang w:val="en-IL" w:eastAsia="en-IL"/>
+        </w:rPr>
+        <w:t>"root"</w:t>
+      </w:r>
+      <w:r>
+        <w:rPr>
+          <w:rFonts w:ascii="Consolas" w:eastAsia="Times New Roman" w:hAnsi="Consolas" w:cs="Times New Roman"/>
+          <w:color w:val="C5C8C6"/>
+          <w:sz w:val="21"/>
+          <w:szCs w:val="21"/>
+          <w:lang w:val="en-IL" w:eastAsia="en-IL"/>
+        </w:rPr>
+        <w:t>,</w:t>
+      </w:r>
+    </w:p>
+    <w:p>
+      <w:pPr>
+        <w:shd w:val="clear" w:color="auto" w:fill="1E1E1E"/>
+        <w:spacing w:after="0" w:line="285" w:lineRule="atLeast"/>
+        <w:rPr>
+          <w:rFonts w:ascii="Consolas" w:eastAsia="Times New Roman" w:hAnsi="Consolas" w:cs="Times New Roman"/>
+          <w:color w:val="C5C8C6"/>
+          <w:sz w:val="21"/>
+          <w:szCs w:val="21"/>
+          <w:lang w:val="en-IL" w:eastAsia="en-IL"/>
+        </w:rPr>
+      </w:pPr>
+      <w:r>
+        <w:rPr>
+          <w:rFonts w:ascii="Consolas" w:eastAsia="Times New Roman" w:hAnsi="Consolas" w:cs="Times New Roman"/>
+          <w:color w:val="C5C8C6"/>
+          <w:sz w:val="21"/>
+          <w:szCs w:val="21"/>
+          <w:lang w:val="en-IL" w:eastAsia="en-IL"/>
+        </w:rPr>
+        <w:t>    </w:t>
+      </w:r>
+      <w:r>
+        <w:rPr>
+          <w:rFonts w:ascii="Consolas" w:eastAsia="Times New Roman" w:hAnsi="Consolas" w:cs="Times New Roman"/>
+          <w:color w:val="C7444A"/>
+          <w:sz w:val="21"/>
+          <w:szCs w:val="21"/>
+          <w:lang w:val="en-IL" w:eastAsia="en-IL"/>
+        </w:rPr>
+        <w:t>"password"</w:t>
+      </w:r>
+      <w:r>
+        <w:rPr>
+          <w:rFonts w:ascii="Consolas" w:eastAsia="Times New Roman" w:hAnsi="Consolas" w:cs="Times New Roman"/>
+          <w:color w:val="C5C8C6"/>
+          <w:sz w:val="21"/>
+          <w:szCs w:val="21"/>
+          <w:lang w:val="en-IL" w:eastAsia="en-IL"/>
+        </w:rPr>
+        <w:t>: </w:t>
+      </w:r>
+      <w:r>
+        <w:rPr>
+          <w:rFonts w:ascii="Consolas" w:eastAsia="Times New Roman" w:hAnsi="Consolas" w:cs="Times New Roman"/>
+          <w:color w:val="408080"/>
+          <w:sz w:val="21"/>
+          <w:szCs w:val="21"/>
+          <w:lang w:val="en-IL" w:eastAsia="en-IL"/>
+        </w:rPr>
+        <w:t>null</w:t>
+      </w:r>
+      <w:r>
+        <w:rPr>
+          <w:rFonts w:ascii="Consolas" w:eastAsia="Times New Roman" w:hAnsi="Consolas" w:cs="Times New Roman"/>
+          <w:color w:val="C5C8C6"/>
+          <w:sz w:val="21"/>
+          <w:szCs w:val="21"/>
+          <w:lang w:val="en-IL" w:eastAsia="en-IL"/>
+        </w:rPr>
+        <w:t>,</w:t>
+      </w:r>
+    </w:p>
+    <w:p>
+      <w:pPr>
+        <w:shd w:val="clear" w:color="auto" w:fill="1E1E1E"/>
+        <w:spacing w:after="0" w:line="285" w:lineRule="atLeast"/>
+        <w:rPr>
+          <w:rFonts w:ascii="Consolas" w:eastAsia="Times New Roman" w:hAnsi="Consolas" w:cs="Times New Roman"/>
+          <w:color w:val="C5C8C6"/>
+          <w:sz w:val="21"/>
+          <w:szCs w:val="21"/>
+          <w:lang w:val="en-IL" w:eastAsia="en-IL"/>
+        </w:rPr>
+      </w:pPr>
+      <w:r>
+        <w:rPr>
+          <w:rFonts w:ascii="Consolas" w:eastAsia="Times New Roman" w:hAnsi="Consolas" w:cs="Times New Roman"/>
+          <w:color w:val="C5C8C6"/>
+          <w:sz w:val="21"/>
+          <w:szCs w:val="21"/>
+          <w:lang w:val="en-IL" w:eastAsia="en-IL"/>
+        </w:rPr>
+        <w:t>    </w:t>
+      </w:r>
+      <w:r>
+        <w:rPr>
+          <w:rFonts w:ascii="Consolas" w:eastAsia="Times New Roman" w:hAnsi="Consolas" w:cs="Times New Roman"/>
+          <w:color w:val="C7444A"/>
+          <w:sz w:val="21"/>
+          <w:szCs w:val="21"/>
+          <w:lang w:val="en-IL" w:eastAsia="en-IL"/>
+        </w:rPr>
+        <w:t>"database"</w:t>
+      </w:r>
+      <w:r>
+        <w:rPr>
+          <w:rFonts w:ascii="Consolas" w:eastAsia="Times New Roman" w:hAnsi="Consolas" w:cs="Times New Roman"/>
+          <w:color w:val="C5C8C6"/>
+          <w:sz w:val="21"/>
+          <w:szCs w:val="21"/>
+          <w:lang w:val="en-IL" w:eastAsia="en-IL"/>
+        </w:rPr>
+        <w:t>: </w:t>
+      </w:r>
+      <w:r>
+        <w:rPr>
+          <w:rFonts w:ascii="Consolas" w:eastAsia="Times New Roman" w:hAnsi="Consolas" w:cs="Times New Roman"/>
+          <w:color w:val="9AA83A"/>
+          <w:sz w:val="21"/>
+          <w:szCs w:val="21"/>
+          <w:lang w:val="en-IL" w:eastAsia="en-IL"/>
+        </w:rPr>
+        <w:t>"</w:t>
+      </w:r>
+      <w:proofErr w:type="spellStart"/>
+      <w:r>
+        <w:rPr>
+          <w:rFonts w:ascii="Consolas" w:eastAsia="Times New Roman" w:hAnsi="Consolas" w:cs="Times New Roman"/>
+          <w:color w:val="9AA83A"/>
+          <w:sz w:val="21"/>
+          <w:szCs w:val="21"/>
+          <w:lang w:val="en-IL" w:eastAsia="en-IL"/>
+        </w:rPr>
+        <w:t>database_production</w:t>
+      </w:r>
+      <w:proofErr w:type="spellEnd"/>
+      <w:r>
+        <w:rPr>
+          <w:rFonts w:ascii="Consolas" w:eastAsia="Times New Roman" w:hAnsi="Consolas" w:cs="Times New Roman"/>
+          <w:color w:val="9AA83A"/>
+          <w:sz w:val="21"/>
+          <w:szCs w:val="21"/>
+          <w:lang w:val="en-IL" w:eastAsia="en-IL"/>
+        </w:rPr>
+        <w:t>"</w:t>
+      </w:r>
+      <w:r>
+        <w:rPr>
+          <w:rFonts w:ascii="Consolas" w:eastAsia="Times New Roman" w:hAnsi="Consolas" w:cs="Times New Roman"/>
+          <w:color w:val="C5C8C6"/>
+          <w:sz w:val="21"/>
+          <w:szCs w:val="21"/>
+          <w:lang w:val="en-IL" w:eastAsia="en-IL"/>
+        </w:rPr>
+        <w:t>,</w:t>
+      </w:r>
+    </w:p>
+    <w:p>
+      <w:pPr>
+        <w:shd w:val="clear" w:color="auto" w:fill="1E1E1E"/>
+        <w:spacing w:after="0" w:line="285" w:lineRule="atLeast"/>
+        <w:rPr>
+          <w:rFonts w:ascii="Consolas" w:eastAsia="Times New Roman" w:hAnsi="Consolas" w:cs="Times New Roman"/>
+          <w:color w:val="C5C8C6"/>
+          <w:sz w:val="21"/>
+          <w:szCs w:val="21"/>
+          <w:lang w:val="en-IL" w:eastAsia="en-IL"/>
+        </w:rPr>
+      </w:pPr>
+      <w:r>
+        <w:rPr>
+          <w:rFonts w:ascii="Consolas" w:eastAsia="Times New Roman" w:hAnsi="Consolas" w:cs="Times New Roman"/>
+          <w:color w:val="C5C8C6"/>
+          <w:sz w:val="21"/>
+          <w:szCs w:val="21"/>
+          <w:lang w:val="en-IL" w:eastAsia="en-IL"/>
+        </w:rPr>
+        <w:t>    </w:t>
+      </w:r>
+      <w:r>
+        <w:rPr>
+          <w:rFonts w:ascii="Consolas" w:eastAsia="Times New Roman" w:hAnsi="Consolas" w:cs="Times New Roman"/>
+          <w:color w:val="C7444A"/>
+          <w:sz w:val="21"/>
+          <w:szCs w:val="21"/>
+          <w:lang w:val="en-IL" w:eastAsia="en-IL"/>
+        </w:rPr>
+        <w:t>"host"</w:t>
+      </w:r>
+      <w:r>
+        <w:rPr>
+          <w:rFonts w:ascii="Consolas" w:eastAsia="Times New Roman" w:hAnsi="Consolas" w:cs="Times New Roman"/>
+          <w:color w:val="C5C8C6"/>
+          <w:sz w:val="21"/>
+          <w:szCs w:val="21"/>
+          <w:lang w:val="en-IL" w:eastAsia="en-IL"/>
+        </w:rPr>
+        <w:t>: </w:t>
+      </w:r>
+      <w:r>
+        <w:rPr>
+          <w:rFonts w:ascii="Consolas" w:eastAsia="Times New Roman" w:hAnsi="Consolas" w:cs="Times New Roman"/>
+          <w:color w:val="9AA83A"/>
+          <w:sz w:val="21"/>
+          <w:szCs w:val="21"/>
+          <w:lang w:val="en-IL" w:eastAsia="en-IL"/>
+        </w:rPr>
+        <w:t>"127.0.0.1"</w:t>
+      </w:r>
+      <w:r>
+        <w:rPr>
+          <w:rFonts w:ascii="Consolas" w:eastAsia="Times New Roman" w:hAnsi="Consolas" w:cs="Times New Roman"/>
+          <w:color w:val="C5C8C6"/>
+          <w:sz w:val="21"/>
+          <w:szCs w:val="21"/>
+          <w:lang w:val="en-IL" w:eastAsia="en-IL"/>
+        </w:rPr>
+        <w:t>,</w:t>
+      </w:r>
+    </w:p>
+    <w:p>
+      <w:pPr>
+        <w:shd w:val="clear" w:color="auto" w:fill="1E1E1E"/>
+        <w:spacing w:after="0" w:line="285" w:lineRule="atLeast"/>
+        <w:rPr>
+          <w:rFonts w:ascii="Consolas" w:eastAsia="Times New Roman" w:hAnsi="Consolas" w:cs="Times New Roman"/>
+          <w:color w:val="C5C8C6"/>
+          <w:sz w:val="21"/>
+          <w:szCs w:val="21"/>
+          <w:lang w:val="en-IL" w:eastAsia="en-IL"/>
+        </w:rPr>
+      </w:pPr>
+      <w:r>
+        <w:rPr>
+          <w:rFonts w:ascii="Consolas" w:eastAsia="Times New Roman" w:hAnsi="Consolas" w:cs="Times New Roman"/>
+          <w:color w:val="C5C8C6"/>
+          <w:sz w:val="21"/>
+          <w:szCs w:val="21"/>
+          <w:lang w:val="en-IL" w:eastAsia="en-IL"/>
+        </w:rPr>
+        <w:t>    </w:t>
+      </w:r>
+      <w:r>
+        <w:rPr>
+          <w:rFonts w:ascii="Consolas" w:eastAsia="Times New Roman" w:hAnsi="Consolas" w:cs="Times New Roman"/>
+          <w:color w:val="C7444A"/>
+          <w:sz w:val="21"/>
+          <w:szCs w:val="21"/>
+          <w:lang w:val="en-IL" w:eastAsia="en-IL"/>
+        </w:rPr>
+        <w:t>"dialect"</w:t>
+      </w:r>
+      <w:r>
+        <w:rPr>
+          <w:rFonts w:ascii="Consolas" w:eastAsia="Times New Roman" w:hAnsi="Consolas" w:cs="Times New Roman"/>
+          <w:color w:val="C5C8C6"/>
+          <w:sz w:val="21"/>
+          <w:szCs w:val="21"/>
+          <w:lang w:val="en-IL" w:eastAsia="en-IL"/>
+        </w:rPr>
+        <w:t>: </w:t>
+      </w:r>
+      <w:r>
+        <w:rPr>
+          <w:rFonts w:ascii="Consolas" w:eastAsia="Times New Roman" w:hAnsi="Consolas" w:cs="Times New Roman"/>
+          <w:color w:val="9AA83A"/>
+          <w:sz w:val="21"/>
+          <w:szCs w:val="21"/>
+          <w:lang w:val="en-IL" w:eastAsia="en-IL"/>
+        </w:rPr>
+        <w:t>"</w:t>
+      </w:r>
+      <w:proofErr w:type="spellStart"/>
+      <w:r>
+        <w:rPr>
+          <w:rFonts w:ascii="Consolas" w:eastAsia="Times New Roman" w:hAnsi="Consolas" w:cs="Times New Roman"/>
+          <w:color w:val="9AA83A"/>
+          <w:sz w:val="21"/>
+          <w:szCs w:val="21"/>
+          <w:lang w:val="en-IL" w:eastAsia="en-IL"/>
+        </w:rPr>
+        <w:t>mysql</w:t>
+      </w:r>
+      <w:proofErr w:type="spellEnd"/>
+      <w:r>
+        <w:rPr>
+          <w:rFonts w:ascii="Consolas" w:eastAsia="Times New Roman" w:hAnsi="Consolas" w:cs="Times New Roman"/>
+          <w:color w:val="9AA83A"/>
+          <w:sz w:val="21"/>
+          <w:szCs w:val="21"/>
+          <w:lang w:val="en-IL" w:eastAsia="en-IL"/>
+        </w:rPr>
+        <w:t>"</w:t>
+      </w:r>
+    </w:p>
+    <w:p>
+      <w:pPr>
+        <w:shd w:val="clear" w:color="auto" w:fill="1E1E1E"/>
+        <w:spacing w:after="0" w:line="285" w:lineRule="atLeast"/>
+        <w:rPr>
+          <w:rFonts w:ascii="Consolas" w:eastAsia="Times New Roman" w:hAnsi="Consolas" w:cs="Times New Roman"/>
+          <w:color w:val="C5C8C6"/>
+          <w:sz w:val="21"/>
+          <w:szCs w:val="21"/>
+          <w:lang w:val="en-IL" w:eastAsia="en-IL"/>
+        </w:rPr>
+      </w:pPr>
+      <w:r>
+        <w:rPr>
+          <w:rFonts w:ascii="Consolas" w:eastAsia="Times New Roman" w:hAnsi="Consolas" w:cs="Times New Roman"/>
+          <w:color w:val="C5C8C6"/>
+          <w:sz w:val="21"/>
+          <w:szCs w:val="21"/>
+          <w:lang w:val="en-IL" w:eastAsia="en-IL"/>
+        </w:rPr>
+        <w:t>  }</w:t>
+      </w:r>
+    </w:p>
+    <w:p>
+      <w:pPr>
+        <w:shd w:val="clear" w:color="auto" w:fill="1E1E1E"/>
+        <w:spacing w:after="0" w:line="285" w:lineRule="atLeast"/>
+        <w:rPr>
+          <w:rFonts w:ascii="Consolas" w:eastAsia="Times New Roman" w:hAnsi="Consolas" w:cs="Times New Roman"/>
+          <w:color w:val="C5C8C6"/>
+          <w:sz w:val="21"/>
+          <w:szCs w:val="21"/>
+          <w:lang w:val="en-US" w:eastAsia="en-IL"/>
+        </w:rPr>
+      </w:pPr>
+      <w:r>
+        <w:rPr>
+          <w:rFonts w:ascii="Consolas" w:eastAsia="Times New Roman" w:hAnsi="Consolas" w:cs="Times New Roman"/>
+          <w:color w:val="C5C8C6"/>
+          <w:sz w:val="21"/>
+          <w:szCs w:val="21"/>
+          <w:lang w:val="en-IL" w:eastAsia="en-IL"/>
+        </w:rPr>
+        <w:t>}</w:t>
+      </w:r>
+    </w:p>
+    <w:p>
+      <w:pPr>
+        <w:rPr>
+          <w:lang w:val="en-US"/>
+        </w:rPr>
+      </w:pPr>
+    </w:p>
+    <w:p>
+      <w:pPr>
+        <w:rPr>
+          <w:lang w:val="en-US"/>
+        </w:rPr>
+      </w:pPr>
+      <w:r>
+        <w:rPr>
+          <w:lang w:val="en-US"/>
+        </w:rPr>
+        <w:t>In our terminal at root level: &gt;&gt;</w:t>
+      </w:r>
+      <w:proofErr w:type="spellStart"/>
+      <w:r>
+        <w:rPr>
+          <w:lang w:val="en-US"/>
+        </w:rPr>
+        <w:t>npx</w:t>
+      </w:r>
+      <w:proofErr w:type="spellEnd"/>
+      <w:r>
+        <w:rPr>
+          <w:lang w:val="en-US"/>
+        </w:rPr>
+        <w:t xml:space="preserve"> </w:t>
+      </w:r>
+      <w:proofErr w:type="spellStart"/>
+      <w:r>
+        <w:rPr>
+          <w:lang w:val="en-US"/>
+        </w:rPr>
+        <w:t>sequelize</w:t>
+      </w:r>
+      <w:proofErr w:type="spellEnd"/>
+      <w:r>
+        <w:rPr>
+          <w:lang w:val="en-US"/>
+        </w:rPr>
+        <w:t xml:space="preserve"> </w:t>
+      </w:r>
+      <w:proofErr w:type="spellStart"/>
+      <w:r>
+        <w:rPr>
+          <w:lang w:val="en-US"/>
+        </w:rPr>
+        <w:t>db:migrate</w:t>
+      </w:r>
+      <w:proofErr w:type="spellEnd"/>
+    </w:p>
+    <w:p>
+      <w:pPr>
+        <w:rPr>
+          <w:lang w:val="en-US"/>
+        </w:rPr>
+      </w:pPr>
+      <w:r>
+        <w:rPr>
+          <w:lang w:val="en-US"/>
+        </w:rPr>
+        <w:t xml:space="preserve">This will create tables in our local </w:t>
+      </w:r>
+      <w:proofErr w:type="spellStart"/>
+      <w:r>
+        <w:rPr>
+          <w:lang w:val="en-US"/>
+        </w:rPr>
+        <w:t>db</w:t>
+      </w:r>
+      <w:proofErr w:type="spellEnd"/>
+      <w:r>
+        <w:rPr>
+          <w:lang w:val="en-US"/>
+        </w:rPr>
+        <w:t xml:space="preserve"> according to the models we previously created!</w:t>
+      </w:r>
+    </w:p>
+    <w:p>
+      <w:pPr>
+        <w:rPr>
+          <w:lang w:val="en-US"/>
+        </w:rPr>
+      </w:pPr>
+    </w:p>
+    <w:p>
+      <w:pPr>
+        <w:rPr>
+          <w:noProof/>
+        </w:rPr>
+      </w:pPr>
+      <w:r>
+        <w:rPr>
+          <w:noProof/>
+        </w:rPr>
+        <w:drawing>
+          <wp:inline distT="0" distB="0" distL="0" distR="0" wp14:anchorId="4BFB370D" wp14:editId="0D05B56F">
+            <wp:extent cx="5731510" cy="1250315"/>
+            <wp:effectExtent l="0" t="0" r="2540" b="6985"/>
+            <wp:docPr id="11" name="Picture 11"/>
+            <wp:cNvGraphicFramePr>
+              <a:graphicFrameLocks xmlns:a="http://schemas.openxmlformats.org/drawingml/2006/main" noChangeAspect="1"/>
+            </wp:cNvGraphicFramePr>
+            <a:graphic xmlns:a="http://schemas.openxmlformats.org/drawingml/2006/main">
+              <a:graphicData uri="http://schemas.openxmlformats.org/drawingml/2006/picture">
+                <pic:pic xmlns:pic="http://schemas.openxmlformats.org/drawingml/2006/picture">
+                  <pic:nvPicPr>
+                    <pic:cNvPr id="1" name=""/>
+                    <pic:cNvPicPr/>
+                  </pic:nvPicPr>
+                  <pic:blipFill>
+                    <a:blip r:embed="rId16"/>
+                    <a:stretch>
+                      <a:fillRect/>
+                    </a:stretch>
+                  </pic:blipFill>
+                  <pic:spPr>
+                    <a:xfrm>
+                      <a:off x="0" y="0"/>
+                      <a:ext cx="5731510" cy="1250315"/>
+                    </a:xfrm>
+                    <a:prstGeom prst="rect">
+                      <a:avLst/>
+                    </a:prstGeom>
+                  </pic:spPr>
+                </pic:pic>
+              </a:graphicData>
+            </a:graphic>
+          </wp:inline>
+        </w:drawing>
+      </w:r>
+    </w:p>
+    <w:p>
+      <w:pPr>
+        <w:tabs>
+          <w:tab w:val="left" w:pos="1052"/>
+        </w:tabs>
+        <w:rPr>
+          <w:noProof/>
+        </w:rPr>
+      </w:pPr>
+      <w:r>
+        <w:rPr>
+          <w:lang w:val="en-US"/>
+        </w:rPr>
+        <w:tab/>
+      </w:r>
+      <w:r>
+        <w:rPr>
+          <w:noProof/>
+        </w:rPr>
+        <w:drawing>
+          <wp:inline distT="0" distB="0" distL="0" distR="0" wp14:anchorId="63781C3C" wp14:editId="2B797A6C">
+            <wp:extent cx="3653070" cy="2830664"/>
+            <wp:effectExtent l="0" t="0" r="5080" b="8255"/>
+            <wp:docPr id="12" name="Picture 12"/>
+            <wp:cNvGraphicFramePr>
+              <a:graphicFrameLocks xmlns:a="http://schemas.openxmlformats.org/drawingml/2006/main" noChangeAspect="1"/>
+            </wp:cNvGraphicFramePr>
+            <a:graphic xmlns:a="http://schemas.openxmlformats.org/drawingml/2006/main">
+              <a:graphicData uri="http://schemas.openxmlformats.org/drawingml/2006/picture">
+                <pic:pic xmlns:pic="http://schemas.openxmlformats.org/drawingml/2006/picture">
+                  <pic:nvPicPr>
+                    <pic:cNvPr id="1" name=""/>
+                    <pic:cNvPicPr/>
+                  </pic:nvPicPr>
+                  <pic:blipFill>
+                    <a:blip r:embed="rId17"/>
+                    <a:stretch>
+                      <a:fillRect/>
+                    </a:stretch>
+                  </pic:blipFill>
+                  <pic:spPr>
+                    <a:xfrm>
+                      <a:off x="0" y="0"/>
+                      <a:ext cx="3655910" cy="2832864"/>
+                    </a:xfrm>
+                    <a:prstGeom prst="rect">
+                      <a:avLst/>
+                    </a:prstGeom>
+                  </pic:spPr>
+                </pic:pic>
+              </a:graphicData>
+            </a:graphic>
+          </wp:inline>
+        </w:drawing>
+      </w:r>
+    </w:p>
+    <w:p>
+      <w:pPr>
+        <w:rPr>
+          <w:lang w:val="en-US"/>
+        </w:rPr>
+      </w:pPr>
+    </w:p>
+    <w:p>
+      <w:pPr>
+        <w:rPr>
+          <w:lang w:val="en-US"/>
+        </w:rPr>
+      </w:pPr>
+      <w:r>
+        <w:rPr>
+          <w:lang w:val="en-US"/>
+        </w:rPr>
+        <w:t>Great we have created the tables as we can see in workbench!</w:t>
+      </w:r>
+    </w:p>
+    <w:p>
+      <w:pPr>
+        <w:rPr>
+          <w:lang w:val="en-US"/>
+        </w:rPr>
+      </w:pPr>
+    </w:p>
+    <w:p>
+      <w:pPr>
+        <w:rPr>
+          <w:noProof/>
+        </w:rPr>
+      </w:pPr>
+    </w:p>
+    <w:p>
+      <w:pPr>
+        <w:tabs>
+          <w:tab w:val="left" w:pos="3256"/>
+        </w:tabs>
+        <w:rPr>
+          <w:lang w:val="en-US"/>
+        </w:rPr>
+      </w:pPr>
+      <w:r>
+        <w:rPr>
+          <w:lang w:val="en-US"/>
+        </w:rPr>
+        <w:tab/>
       </w:r>
     </w:p>
     <w:sectPr>
@@ -4733,11 +7608,100 @@
       </w:rPr>
     </w:lvl>
   </w:abstractNum>
+  <w:abstractNum w:abstractNumId="2" w15:restartNumberingAfterBreak="0">
+    <w:nsid w:val="7284134D"/>
+    <w:multiLevelType w:val="hybridMultilevel"/>
+    <w:tmpl w:val="90C68EB0"/>
+    <w:lvl w:ilvl="0" w:tplc="2000000F">
+      <w:start w:val="1"/>
+      <w:numFmt w:val="decimal"/>
+      <w:lvlText w:val="%1."/>
+      <w:lvlJc w:val="left"/>
+      <w:pPr>
+        <w:ind w:left="720" w:hanging="360"/>
+      </w:pPr>
+    </w:lvl>
+    <w:lvl w:ilvl="1" w:tplc="20000019" w:tentative="1">
+      <w:start w:val="1"/>
+      <w:numFmt w:val="lowerLetter"/>
+      <w:lvlText w:val="%2."/>
+      <w:lvlJc w:val="left"/>
+      <w:pPr>
+        <w:ind w:left="1440" w:hanging="360"/>
+      </w:pPr>
+    </w:lvl>
+    <w:lvl w:ilvl="2" w:tplc="2000001B" w:tentative="1">
+      <w:start w:val="1"/>
+      <w:numFmt w:val="lowerRoman"/>
+      <w:lvlText w:val="%3."/>
+      <w:lvlJc w:val="right"/>
+      <w:pPr>
+        <w:ind w:left="2160" w:hanging="180"/>
+      </w:pPr>
+    </w:lvl>
+    <w:lvl w:ilvl="3" w:tplc="2000000F" w:tentative="1">
+      <w:start w:val="1"/>
+      <w:numFmt w:val="decimal"/>
+      <w:lvlText w:val="%4."/>
+      <w:lvlJc w:val="left"/>
+      <w:pPr>
+        <w:ind w:left="2880" w:hanging="360"/>
+      </w:pPr>
+    </w:lvl>
+    <w:lvl w:ilvl="4" w:tplc="20000019" w:tentative="1">
+      <w:start w:val="1"/>
+      <w:numFmt w:val="lowerLetter"/>
+      <w:lvlText w:val="%5."/>
+      <w:lvlJc w:val="left"/>
+      <w:pPr>
+        <w:ind w:left="3600" w:hanging="360"/>
+      </w:pPr>
+    </w:lvl>
+    <w:lvl w:ilvl="5" w:tplc="2000001B" w:tentative="1">
+      <w:start w:val="1"/>
+      <w:numFmt w:val="lowerRoman"/>
+      <w:lvlText w:val="%6."/>
+      <w:lvlJc w:val="right"/>
+      <w:pPr>
+        <w:ind w:left="4320" w:hanging="180"/>
+      </w:pPr>
+    </w:lvl>
+    <w:lvl w:ilvl="6" w:tplc="2000000F" w:tentative="1">
+      <w:start w:val="1"/>
+      <w:numFmt w:val="decimal"/>
+      <w:lvlText w:val="%7."/>
+      <w:lvlJc w:val="left"/>
+      <w:pPr>
+        <w:ind w:left="5040" w:hanging="360"/>
+      </w:pPr>
+    </w:lvl>
+    <w:lvl w:ilvl="7" w:tplc="20000019" w:tentative="1">
+      <w:start w:val="1"/>
+      <w:numFmt w:val="lowerLetter"/>
+      <w:lvlText w:val="%8."/>
+      <w:lvlJc w:val="left"/>
+      <w:pPr>
+        <w:ind w:left="5760" w:hanging="360"/>
+      </w:pPr>
+    </w:lvl>
+    <w:lvl w:ilvl="8" w:tplc="2000001B" w:tentative="1">
+      <w:start w:val="1"/>
+      <w:numFmt w:val="lowerRoman"/>
+      <w:lvlText w:val="%9."/>
+      <w:lvlJc w:val="right"/>
+      <w:pPr>
+        <w:ind w:left="6480" w:hanging="180"/>
+      </w:pPr>
+    </w:lvl>
+  </w:abstractNum>
   <w:num w:numId="1">
     <w:abstractNumId w:val="0"/>
   </w:num>
   <w:num w:numId="2">
     <w:abstractNumId w:val="1"/>
+  </w:num>
+  <w:num w:numId="3">
+    <w:abstractNumId w:val="2"/>
   </w:num>
 </w:numbering>
 </file>

</xml_diff>

<commit_message>
user registration with hashed password in DB
</commit_message>
<xml_diff>
--- a/Derma.docx
+++ b/Derma.docx
@@ -11863,6 +11863,249 @@
           <w:lang w:val="en-US"/>
         </w:rPr>
       </w:pPr>
+    </w:p>
+    <w:p>
+      <w:pPr>
+        <w:tabs>
+          <w:tab w:val="left" w:pos="1453"/>
+        </w:tabs>
+        <w:rPr>
+          <w:sz w:val="28"/>
+          <w:lang w:val="en-US"/>
+        </w:rPr>
+      </w:pPr>
+    </w:p>
+    <w:p>
+      <w:pPr>
+        <w:tabs>
+          <w:tab w:val="left" w:pos="1453"/>
+        </w:tabs>
+        <w:rPr>
+          <w:b/>
+          <w:bCs/>
+          <w:sz w:val="28"/>
+          <w:u w:val="single"/>
+          <w:lang w:val="en-US"/>
+        </w:rPr>
+      </w:pPr>
+    </w:p>
+    <w:p>
+      <w:pPr>
+        <w:tabs>
+          <w:tab w:val="left" w:pos="1453"/>
+        </w:tabs>
+        <w:rPr>
+          <w:b/>
+          <w:bCs/>
+          <w:sz w:val="28"/>
+          <w:u w:val="single"/>
+          <w:lang w:val="en-US"/>
+        </w:rPr>
+      </w:pPr>
+      <w:r>
+        <w:rPr>
+          <w:b/>
+          <w:bCs/>
+          <w:sz w:val="28"/>
+          <w:u w:val="single"/>
+          <w:lang w:val="en-US"/>
+        </w:rPr>
+        <w:lastRenderedPageBreak/>
+        <w:t>b-crypt</w:t>
+      </w:r>
+      <w:r>
+        <w:rPr>
+          <w:b/>
+          <w:bCs/>
+          <w:sz w:val="28"/>
+          <w:u w:val="single"/>
+          <w:lang w:val="en-US"/>
+        </w:rPr>
+        <w:t xml:space="preserve"> &amp; JWT</w:t>
+      </w:r>
+    </w:p>
+    <w:p>
+      <w:pPr>
+        <w:rPr>
+          <w:lang w:val="en-US"/>
+        </w:rPr>
+      </w:pPr>
+      <w:r>
+        <w:rPr>
+          <w:lang w:val="en-US"/>
+        </w:rPr>
+        <w:t>In order to store the password of the user as a hashed string in the DB we will use this package!</w:t>
+      </w:r>
+    </w:p>
+    <w:p>
+      <w:pPr>
+        <w:rPr>
+          <w:lang w:val="en-US"/>
+        </w:rPr>
+      </w:pPr>
+      <w:proofErr w:type="gramStart"/>
+      <w:r>
+        <w:rPr>
+          <w:lang w:val="en-US"/>
+        </w:rPr>
+        <w:t>Plus</w:t>
+      </w:r>
+      <w:proofErr w:type="gramEnd"/>
+      <w:r>
+        <w:rPr>
+          <w:lang w:val="en-US"/>
+        </w:rPr>
+        <w:t xml:space="preserve"> we will use JWT to create tokens- this will allow us to create a token based authentication </w:t>
+      </w:r>
+      <w:proofErr w:type="spellStart"/>
+      <w:r>
+        <w:rPr>
+          <w:lang w:val="en-US"/>
+        </w:rPr>
+        <w:t>api</w:t>
+      </w:r>
+      <w:proofErr w:type="spellEnd"/>
+      <w:r>
+        <w:rPr>
+          <w:lang w:val="en-US"/>
+        </w:rPr>
+        <w:t>.</w:t>
+      </w:r>
+    </w:p>
+    <w:p>
+      <w:pPr>
+        <w:rPr>
+          <w:lang w:val="en-US"/>
+        </w:rPr>
+      </w:pPr>
+      <w:r>
+        <w:rPr>
+          <w:lang w:val="en-US"/>
+        </w:rPr>
+        <w:t xml:space="preserve">Plus </w:t>
+      </w:r>
+      <w:proofErr w:type="gramStart"/>
+      <w:r>
+        <w:rPr>
+          <w:lang w:val="en-US"/>
+        </w:rPr>
+        <w:t>lets</w:t>
+      </w:r>
+      <w:proofErr w:type="gramEnd"/>
+      <w:r>
+        <w:rPr>
+          <w:lang w:val="en-US"/>
+        </w:rPr>
+        <w:t xml:space="preserve"> install a hot </w:t>
+      </w:r>
+      <w:proofErr w:type="spellStart"/>
+      <w:r>
+        <w:rPr>
+          <w:lang w:val="en-US"/>
+        </w:rPr>
+        <w:t>reloder</w:t>
+      </w:r>
+      <w:proofErr w:type="spellEnd"/>
+      <w:r>
+        <w:rPr>
+          <w:lang w:val="en-US"/>
+        </w:rPr>
+        <w:t xml:space="preserve">- </w:t>
+      </w:r>
+      <w:proofErr w:type="spellStart"/>
+      <w:r>
+        <w:rPr>
+          <w:lang w:val="en-US"/>
+        </w:rPr>
+        <w:t>nodemon</w:t>
+      </w:r>
+      <w:proofErr w:type="spellEnd"/>
+      <w:r>
+        <w:rPr>
+          <w:lang w:val="en-US"/>
+        </w:rPr>
+        <w:t>.</w:t>
+      </w:r>
+    </w:p>
+    <w:p>
+      <w:pPr>
+        <w:rPr>
+          <w:lang w:val="en-US"/>
+        </w:rPr>
+      </w:pPr>
+      <w:r>
+        <w:rPr>
+          <w:lang w:val="en-US"/>
+        </w:rPr>
+        <w:t>&gt;&gt;</w:t>
+      </w:r>
+      <w:r>
+        <w:t xml:space="preserve"> </w:t>
+      </w:r>
+      <w:proofErr w:type="spellStart"/>
+      <w:r>
+        <w:rPr>
+          <w:lang w:val="en-US"/>
+        </w:rPr>
+        <w:t>npm</w:t>
+      </w:r>
+      <w:proofErr w:type="spellEnd"/>
+      <w:r>
+        <w:rPr>
+          <w:lang w:val="en-US"/>
+        </w:rPr>
+        <w:t xml:space="preserve"> </w:t>
+      </w:r>
+      <w:proofErr w:type="spellStart"/>
+      <w:r>
+        <w:rPr>
+          <w:lang w:val="en-US"/>
+        </w:rPr>
+        <w:t>i</w:t>
+      </w:r>
+      <w:proofErr w:type="spellEnd"/>
+      <w:r>
+        <w:rPr>
+          <w:lang w:val="en-US"/>
+        </w:rPr>
+        <w:t xml:space="preserve"> --save </w:t>
+      </w:r>
+      <w:proofErr w:type="spellStart"/>
+      <w:r>
+        <w:rPr>
+          <w:lang w:val="en-US"/>
+        </w:rPr>
+        <w:t>bcryptjs</w:t>
+      </w:r>
+      <w:proofErr w:type="spellEnd"/>
+      <w:r>
+        <w:rPr>
+          <w:lang w:val="en-US"/>
+        </w:rPr>
+        <w:t xml:space="preserve"> </w:t>
+      </w:r>
+      <w:proofErr w:type="spellStart"/>
+      <w:r>
+        <w:rPr>
+          <w:lang w:val="en-US"/>
+        </w:rPr>
+        <w:t>jsonwebtoken</w:t>
+      </w:r>
+      <w:proofErr w:type="spellEnd"/>
+      <w:r>
+        <w:rPr>
+          <w:lang w:val="en-US"/>
+        </w:rPr>
+        <w:t xml:space="preserve"> </w:t>
+      </w:r>
+      <w:proofErr w:type="spellStart"/>
+      <w:r>
+        <w:rPr>
+          <w:lang w:val="en-US"/>
+        </w:rPr>
+        <w:t>nodemon</w:t>
+      </w:r>
+      <w:proofErr w:type="spellEnd"/>
     </w:p>
     <w:p>
       <w:pPr>

</xml_diff>